<commit_message>
Continuació de interficie gràfica M3 (incorporació d'esborrar i carrega correcta de les dades, inici de la part afegir/modificar empresa, word marcat amb el treball realitzat fins ara
</commit_message>
<xml_diff>
--- a/ICC0m12_2018-2019_PRJ_NF2-V2.docx
+++ b/ICC0m12_2018-2019_PRJ_NF2-V2.docx
@@ -565,6 +565,7 @@
                 <w:lang w:eastAsia="ca-ES"/>
               </w:rPr>
             </w:pPr>
+            <w:proofErr w:type="spellStart"/>
             <w:r>
               <w:rPr>
                 <w:b/>
@@ -573,6 +574,7 @@
               </w:rPr>
               <w:t>ra</w:t>
             </w:r>
+            <w:proofErr w:type="spellEnd"/>
           </w:p>
           <w:p>
             <w:pPr>
@@ -1634,7 +1636,21 @@
         <w:rPr>
           <w:color w:val="000000"/>
         </w:rPr>
-        <w:t>ada la cata d’un producte i fe</w:t>
+        <w:t xml:space="preserve">ada la </w:t>
+      </w:r>
+      <w:proofErr w:type="spellStart"/>
+      <w:r>
+        <w:rPr>
+          <w:color w:val="000000"/>
+        </w:rPr>
+        <w:t>cata</w:t>
+      </w:r>
+      <w:proofErr w:type="spellEnd"/>
+      <w:r>
+        <w:rPr>
+          <w:color w:val="000000"/>
+        </w:rPr>
+        <w:t xml:space="preserve"> d’un producte i fe</w:t>
       </w:r>
       <w:r>
         <w:rPr>
@@ -1816,7 +1832,21 @@
         <w:rPr>
           <w:color w:val="000000"/>
         </w:rPr>
-        <w:t>. L’aplicació ha de poder importar dades en format csv o XML</w:t>
+        <w:t xml:space="preserve">. L’aplicació ha de poder importar dades en format </w:t>
+      </w:r>
+      <w:proofErr w:type="spellStart"/>
+      <w:r>
+        <w:rPr>
+          <w:color w:val="000000"/>
+        </w:rPr>
+        <w:t>csv</w:t>
+      </w:r>
+      <w:proofErr w:type="spellEnd"/>
+      <w:r>
+        <w:rPr>
+          <w:color w:val="000000"/>
+        </w:rPr>
+        <w:t xml:space="preserve"> o XML</w:t>
       </w:r>
       <w:r>
         <w:rPr>
@@ -1876,7 +1906,21 @@
         <w:rPr>
           <w:color w:val="000000"/>
         </w:rPr>
-        <w:t>seves participacions en cates.</w:t>
+        <w:t xml:space="preserve">seves participacions en </w:t>
+      </w:r>
+      <w:proofErr w:type="spellStart"/>
+      <w:r>
+        <w:rPr>
+          <w:color w:val="000000"/>
+        </w:rPr>
+        <w:t>cates</w:t>
+      </w:r>
+      <w:proofErr w:type="spellEnd"/>
+      <w:r>
+        <w:rPr>
+          <w:color w:val="000000"/>
+        </w:rPr>
+        <w:t>.</w:t>
       </w:r>
     </w:p>
     <w:p>
@@ -2033,7 +2077,35 @@
         <w:rPr>
           <w:i/>
         </w:rPr>
-        <w:t>L’aplicació es desenvoluparà amb php, utilitzant com a patró arquitectònic un MVC. Es requereix la utilització de Framework.</w:t>
+        <w:t xml:space="preserve">L’aplicació es desenvoluparà amb </w:t>
+      </w:r>
+      <w:proofErr w:type="spellStart"/>
+      <w:r>
+        <w:rPr>
+          <w:i/>
+        </w:rPr>
+        <w:t>php</w:t>
+      </w:r>
+      <w:proofErr w:type="spellEnd"/>
+      <w:r>
+        <w:rPr>
+          <w:i/>
+        </w:rPr>
+        <w:t xml:space="preserve">, utilitzant com a patró arquitectònic un MVC. Es requereix la utilització de </w:t>
+      </w:r>
+      <w:proofErr w:type="spellStart"/>
+      <w:r>
+        <w:rPr>
+          <w:i/>
+        </w:rPr>
+        <w:t>Framework</w:t>
+      </w:r>
+      <w:proofErr w:type="spellEnd"/>
+      <w:r>
+        <w:rPr>
+          <w:i/>
+        </w:rPr>
+        <w:t>.</w:t>
       </w:r>
       <w:r>
         <w:rPr>
@@ -2061,7 +2133,21 @@
         <w:rPr>
           <w:i/>
         </w:rPr>
-        <w:t xml:space="preserve">Es valorarà la programació que faciliti la reusabilitat, portabilitat, manteniment, així, </w:t>
+        <w:t xml:space="preserve">Es valorarà la programació que faciliti la </w:t>
+      </w:r>
+      <w:proofErr w:type="spellStart"/>
+      <w:r>
+        <w:rPr>
+          <w:i/>
+        </w:rPr>
+        <w:t>reusabilitat</w:t>
+      </w:r>
+      <w:proofErr w:type="spellEnd"/>
+      <w:r>
+        <w:rPr>
+          <w:i/>
+        </w:rPr>
+        <w:t xml:space="preserve">, portabilitat, manteniment, així, </w:t>
       </w:r>
     </w:p>
     <w:p>
@@ -2168,7 +2254,21 @@
         <w:rPr>
           <w:i/>
         </w:rPr>
-        <w:t>Tot el codi del projecte es mantindrà des de l'inici sota el control d'un GIT</w:t>
+        <w:t xml:space="preserve">Tot el codi del projecte es mantindrà des de </w:t>
+      </w:r>
+      <w:proofErr w:type="spellStart"/>
+      <w:r>
+        <w:rPr>
+          <w:i/>
+        </w:rPr>
+        <w:t>l'inici</w:t>
+      </w:r>
+      <w:proofErr w:type="spellEnd"/>
+      <w:r>
+        <w:rPr>
+          <w:i/>
+        </w:rPr>
+        <w:t xml:space="preserve"> sota el control d'un GIT</w:t>
       </w:r>
     </w:p>
     <w:p>
@@ -2221,7 +2321,77 @@
         <w:rPr>
           <w:i/>
         </w:rPr>
-        <w:t xml:space="preserve">Obligatòria en SGBDR MySQL o PostgreSQL o Oracle. Mentre desenvolupeu, podeu treballar amb un SGBD en local però en qualsevol moment heu de poder treballar amb el servidor MySQL o PostgreSQL que teniu en el núvol o en l’Oracle de qualsevol màquina (Cal poder configurar totes les dades de connexió: ip, port, nom de la base de dades, usuari i contrasenya). </w:t>
+        <w:t xml:space="preserve">Obligatòria en SGBDR </w:t>
+      </w:r>
+      <w:proofErr w:type="spellStart"/>
+      <w:r>
+        <w:rPr>
+          <w:i/>
+        </w:rPr>
+        <w:t>MySQL</w:t>
+      </w:r>
+      <w:proofErr w:type="spellEnd"/>
+      <w:r>
+        <w:rPr>
+          <w:i/>
+        </w:rPr>
+        <w:t xml:space="preserve"> o </w:t>
+      </w:r>
+      <w:proofErr w:type="spellStart"/>
+      <w:r>
+        <w:rPr>
+          <w:i/>
+        </w:rPr>
+        <w:t>PostgreSQL</w:t>
+      </w:r>
+      <w:proofErr w:type="spellEnd"/>
+      <w:r>
+        <w:rPr>
+          <w:i/>
+        </w:rPr>
+        <w:t xml:space="preserve"> o Oracle. Mentre desenvolupeu, podeu treballar amb un SGBD en local però en qualsevol moment heu de poder treballar amb el servidor </w:t>
+      </w:r>
+      <w:proofErr w:type="spellStart"/>
+      <w:r>
+        <w:rPr>
+          <w:i/>
+        </w:rPr>
+        <w:t>MySQL</w:t>
+      </w:r>
+      <w:proofErr w:type="spellEnd"/>
+      <w:r>
+        <w:rPr>
+          <w:i/>
+        </w:rPr>
+        <w:t xml:space="preserve"> o </w:t>
+      </w:r>
+      <w:proofErr w:type="spellStart"/>
+      <w:r>
+        <w:rPr>
+          <w:i/>
+        </w:rPr>
+        <w:t>PostgreSQL</w:t>
+      </w:r>
+      <w:proofErr w:type="spellEnd"/>
+      <w:r>
+        <w:rPr>
+          <w:i/>
+        </w:rPr>
+        <w:t xml:space="preserve"> que teniu en el núvol o en l’Oracle de qualsevol màquina (Cal poder configurar totes les dades de connexió: </w:t>
+      </w:r>
+      <w:proofErr w:type="spellStart"/>
+      <w:r>
+        <w:rPr>
+          <w:i/>
+        </w:rPr>
+        <w:t>ip</w:t>
+      </w:r>
+      <w:proofErr w:type="spellEnd"/>
+      <w:r>
+        <w:rPr>
+          <w:i/>
+        </w:rPr>
+        <w:t xml:space="preserve">, port, nom de la base de dades, usuari i contrasenya). </w:t>
       </w:r>
     </w:p>
     <w:p>
@@ -2300,7 +2470,21 @@
         <w:rPr>
           <w:i/>
         </w:rPr>
-        <w:t>Els possibles rols estan fixats, però es volen tenir en una classe amb codi-nom-descripció. És a dir:</w:t>
+        <w:t xml:space="preserve">Els possibles rols estan fixats, però es volen tenir en una classe amb </w:t>
+      </w:r>
+      <w:proofErr w:type="spellStart"/>
+      <w:r>
+        <w:rPr>
+          <w:i/>
+        </w:rPr>
+        <w:t>codi-nom-descripció</w:t>
+      </w:r>
+      <w:proofErr w:type="spellEnd"/>
+      <w:r>
+        <w:rPr>
+          <w:i/>
+        </w:rPr>
+        <w:t>. És a dir:</w:t>
       </w:r>
     </w:p>
     <w:p>
@@ -2669,7 +2853,21 @@
         <w:rPr>
           <w:i/>
         </w:rPr>
-        <w:t>La contrasenya dels usuaris ha d’estar convenientment encriptada.</w:t>
+        <w:t xml:space="preserve">La contrasenya dels usuaris ha d’estar convenientment </w:t>
+      </w:r>
+      <w:proofErr w:type="spellStart"/>
+      <w:r>
+        <w:rPr>
+          <w:i/>
+        </w:rPr>
+        <w:t>encriptada</w:t>
+      </w:r>
+      <w:proofErr w:type="spellEnd"/>
+      <w:r>
+        <w:rPr>
+          <w:i/>
+        </w:rPr>
+        <w:t>.</w:t>
       </w:r>
       <w:r>
         <w:rPr>
@@ -2761,7 +2959,7 @@
     </w:p>
     <w:p>
       <w:pPr>
-        <w:pStyle w:val="Prrafodelista"/>
+        <w:pStyle w:val="Pargrafdellista"/>
         <w:numPr>
           <w:ilvl w:val="0"/>
           <w:numId w:val="13"/>
@@ -2783,7 +2981,7 @@
     </w:p>
     <w:p>
       <w:pPr>
-        <w:pStyle w:val="Prrafodelista"/>
+        <w:pStyle w:val="Pargrafdellista"/>
         <w:numPr>
           <w:ilvl w:val="0"/>
           <w:numId w:val="13"/>
@@ -3033,8 +3231,25 @@
       <w:r>
         <w:rPr>
           <w:i/>
-        </w:rPr>
-        <w:t>Cal presentar un formulari mestre-detall amb la gestió d’empreses (capçalera) i gestió dels productes tastats (línies), de manera que:</w:t>
+          <w:highlight w:val="yellow"/>
+        </w:rPr>
+        <w:t xml:space="preserve">Cal presentar un formulari </w:t>
+      </w:r>
+      <w:proofErr w:type="spellStart"/>
+      <w:r>
+        <w:rPr>
+          <w:i/>
+          <w:highlight w:val="yellow"/>
+        </w:rPr>
+        <w:t>mestre-detall</w:t>
+      </w:r>
+      <w:proofErr w:type="spellEnd"/>
+      <w:r>
+        <w:rPr>
+          <w:i/>
+          <w:highlight w:val="yellow"/>
+        </w:rPr>
+        <w:t xml:space="preserve"> amb la gestió d’empreses (capçalera) i gestió dels productes tastats (línies), de manera que:</w:t>
       </w:r>
     </w:p>
     <w:p>
@@ -3115,7 +3330,7 @@
     </w:p>
     <w:p>
       <w:pPr>
-        <w:pStyle w:val="Prrafodelista"/>
+        <w:pStyle w:val="Pargrafdellista"/>
         <w:numPr>
           <w:ilvl w:val="0"/>
           <w:numId w:val="10"/>
@@ -3134,7 +3349,7 @@
     </w:p>
     <w:p>
       <w:pPr>
-        <w:pStyle w:val="Prrafodelista"/>
+        <w:pStyle w:val="Pargrafdellista"/>
         <w:numPr>
           <w:ilvl w:val="0"/>
           <w:numId w:val="10"/>
@@ -3159,7 +3374,7 @@
     </w:p>
     <w:p>
       <w:pPr>
-        <w:pStyle w:val="Prrafodelista"/>
+        <w:pStyle w:val="Pargrafdellista"/>
         <w:numPr>
           <w:ilvl w:val="0"/>
           <w:numId w:val="10"/>
@@ -3167,18 +3382,20 @@
         <w:ind w:right="92"/>
         <w:rPr>
           <w:i/>
-        </w:rPr>
-      </w:pPr>
-      <w:r>
-        <w:rPr>
-          <w:i/>
+          <w:highlight w:val="yellow"/>
+        </w:rPr>
+      </w:pPr>
+      <w:r>
+        <w:rPr>
+          <w:i/>
+          <w:highlight w:val="yellow"/>
         </w:rPr>
         <w:t>Esborrar una empresa que no tingui tastos</w:t>
       </w:r>
     </w:p>
     <w:p>
       <w:pPr>
-        <w:pStyle w:val="Prrafodelista"/>
+        <w:pStyle w:val="Pargrafdellista"/>
         <w:numPr>
           <w:ilvl w:val="0"/>
           <w:numId w:val="10"/>
@@ -3186,18 +3403,20 @@
         <w:ind w:right="92"/>
         <w:rPr>
           <w:i/>
-        </w:rPr>
-      </w:pPr>
-      <w:r>
-        <w:rPr>
-          <w:i/>
+          <w:highlight w:val="yellow"/>
+        </w:rPr>
+      </w:pPr>
+      <w:r>
+        <w:rPr>
+          <w:i/>
+          <w:highlight w:val="yellow"/>
         </w:rPr>
         <w:t>Esborrar una empresa amb tastos realitzats (mostrant avís a l’usuari). Tot i esborrar les dades a nivell de l’aplicació, la informació es conservarà en la BD per tenir un històric de tots els tasts realitzats.</w:t>
       </w:r>
     </w:p>
     <w:p>
       <w:pPr>
-        <w:pStyle w:val="Prrafodelista"/>
+        <w:pStyle w:val="Pargrafdellista"/>
         <w:numPr>
           <w:ilvl w:val="0"/>
           <w:numId w:val="10"/>
@@ -3216,7 +3435,7 @@
     </w:p>
     <w:p>
       <w:pPr>
-        <w:pStyle w:val="Prrafodelista"/>
+        <w:pStyle w:val="Pargrafdellista"/>
         <w:numPr>
           <w:ilvl w:val="1"/>
           <w:numId w:val="10"/>
@@ -3224,18 +3443,20 @@
         <w:ind w:right="92"/>
         <w:rPr>
           <w:i/>
-        </w:rPr>
-      </w:pPr>
-      <w:r>
-        <w:rPr>
-          <w:i/>
+          <w:highlight w:val="yellow"/>
+        </w:rPr>
+      </w:pPr>
+      <w:r>
+        <w:rPr>
+          <w:i/>
+          <w:highlight w:val="yellow"/>
         </w:rPr>
         <w:t>Identificador</w:t>
       </w:r>
     </w:p>
     <w:p>
       <w:pPr>
-        <w:pStyle w:val="Prrafodelista"/>
+        <w:pStyle w:val="Pargrafdellista"/>
         <w:numPr>
           <w:ilvl w:val="1"/>
           <w:numId w:val="10"/>
@@ -3254,7 +3475,7 @@
     </w:p>
     <w:p>
       <w:pPr>
-        <w:pStyle w:val="Prrafodelista"/>
+        <w:pStyle w:val="Pargrafdellista"/>
         <w:numPr>
           <w:ilvl w:val="0"/>
           <w:numId w:val="10"/>
@@ -3262,11 +3483,13 @@
         <w:ind w:right="92"/>
         <w:rPr>
           <w:i/>
-        </w:rPr>
-      </w:pPr>
-      <w:r>
-        <w:rPr>
-          <w:i/>
+          <w:highlight w:val="yellow"/>
+        </w:rPr>
+      </w:pPr>
+      <w:r>
+        <w:rPr>
+          <w:i/>
+          <w:highlight w:val="yellow"/>
         </w:rPr>
         <w:t>Per qualsevol empresa s’ha de poder visualitzar els tasts que ha realitzat, amb la valoració mitjana que n’han fet els tastadors.</w:t>
       </w:r>
@@ -3289,6 +3512,7 @@
       <w:r>
         <w:rPr>
           <w:i/>
+          <w:highlight w:val="yellow"/>
         </w:rPr>
         <w:t>Aquesta aplicació només l’ha de poder utilitzar un usuari Administrador.</w:t>
       </w:r>
@@ -3322,29 +3546,87 @@
           <w:i/>
           <w:u w:val="single"/>
         </w:rPr>
-        <w:t>Informa via Web (Jasper Report)</w:t>
-      </w:r>
-    </w:p>
-    <w:p>
-      <w:pPr>
-        <w:ind w:left="227" w:right="92"/>
-        <w:rPr>
-          <w:i/>
-        </w:rPr>
-      </w:pPr>
-    </w:p>
-    <w:p>
-      <w:pPr>
-        <w:ind w:left="227" w:right="92"/>
-        <w:rPr>
-          <w:i/>
-        </w:rPr>
-      </w:pPr>
-      <w:r>
-        <w:rPr>
-          <w:i/>
-        </w:rPr>
-        <w:t xml:space="preserve">Cal poder obtenir, com a mínim, un informe Jasper mestre-detall equivalent a un dels formularis mestre-detall que heu de desenvolupar a l’aplicació web, instal·lat en un JRS. </w:t>
+        <w:t>Informa via Web (</w:t>
+      </w:r>
+      <w:proofErr w:type="spellStart"/>
+      <w:r>
+        <w:rPr>
+          <w:i/>
+          <w:u w:val="single"/>
+        </w:rPr>
+        <w:t>Jasper</w:t>
+      </w:r>
+      <w:proofErr w:type="spellEnd"/>
+      <w:r>
+        <w:rPr>
+          <w:i/>
+          <w:u w:val="single"/>
+        </w:rPr>
+        <w:t xml:space="preserve"> Report)</w:t>
+      </w:r>
+    </w:p>
+    <w:p>
+      <w:pPr>
+        <w:ind w:left="227" w:right="92"/>
+        <w:rPr>
+          <w:i/>
+        </w:rPr>
+      </w:pPr>
+    </w:p>
+    <w:p>
+      <w:pPr>
+        <w:ind w:left="227" w:right="92"/>
+        <w:rPr>
+          <w:i/>
+        </w:rPr>
+      </w:pPr>
+      <w:r>
+        <w:rPr>
+          <w:i/>
+        </w:rPr>
+        <w:t xml:space="preserve">Cal poder obtenir, com a mínim, un informe </w:t>
+      </w:r>
+      <w:proofErr w:type="spellStart"/>
+      <w:r>
+        <w:rPr>
+          <w:i/>
+        </w:rPr>
+        <w:t>Jasper</w:t>
+      </w:r>
+      <w:proofErr w:type="spellEnd"/>
+      <w:r>
+        <w:rPr>
+          <w:i/>
+        </w:rPr>
+        <w:t xml:space="preserve"> </w:t>
+      </w:r>
+      <w:proofErr w:type="spellStart"/>
+      <w:r>
+        <w:rPr>
+          <w:i/>
+        </w:rPr>
+        <w:t>mestre-detall</w:t>
+      </w:r>
+      <w:proofErr w:type="spellEnd"/>
+      <w:r>
+        <w:rPr>
+          <w:i/>
+        </w:rPr>
+        <w:t xml:space="preserve"> equivalent a un dels formularis </w:t>
+      </w:r>
+      <w:proofErr w:type="spellStart"/>
+      <w:r>
+        <w:rPr>
+          <w:i/>
+        </w:rPr>
+        <w:t>mestre-detall</w:t>
+      </w:r>
+      <w:proofErr w:type="spellEnd"/>
+      <w:r>
+        <w:rPr>
+          <w:i/>
+        </w:rPr>
+        <w:t xml:space="preserve"> que heu de desenvolupar a l’aplicació web, instal·lat en un JRS. </w:t>
       </w:r>
       <w:r>
         <w:rPr>
@@ -3427,7 +3709,21 @@
         <w:rPr>
           <w:i/>
         </w:rPr>
-        <w:t>Capçalera, amb logo, dades de l’empresa, títol adequat, dades introduïdes en els filtres</w:t>
+        <w:t xml:space="preserve">Capçalera, amb </w:t>
+      </w:r>
+      <w:proofErr w:type="spellStart"/>
+      <w:r>
+        <w:rPr>
+          <w:i/>
+        </w:rPr>
+        <w:t>logo</w:t>
+      </w:r>
+      <w:proofErr w:type="spellEnd"/>
+      <w:r>
+        <w:rPr>
+          <w:i/>
+        </w:rPr>
+        <w:t>, dades de l’empresa, títol adequat, dades introduïdes en els filtres</w:t>
       </w:r>
     </w:p>
     <w:p>
@@ -3463,7 +3759,21 @@
         <w:rPr>
           <w:i/>
         </w:rPr>
-        <w:t>Peu, amb alguna informació (data-hora d’elaboració, paginació,...)</w:t>
+        <w:t>Peu, amb alguna informació (</w:t>
+      </w:r>
+      <w:proofErr w:type="spellStart"/>
+      <w:r>
+        <w:rPr>
+          <w:i/>
+        </w:rPr>
+        <w:t>data-hora</w:t>
+      </w:r>
+      <w:proofErr w:type="spellEnd"/>
+      <w:r>
+        <w:rPr>
+          <w:i/>
+        </w:rPr>
+        <w:t xml:space="preserve"> d’elaboració, paginació,...)</w:t>
       </w:r>
     </w:p>
     <w:p>
@@ -3569,7 +3879,21 @@
         <w:rPr>
           <w:i/>
         </w:rPr>
-        <w:t xml:space="preserve">Des de l’aplicació web (dins el codi PHP), amb crida al webService que proporciona JRS, passant-li els valors corresponents als paràmetres i que d’alguna manera o altra l’usuari de la vostra aplicació haurà seleccionat. Se us facilitarà manual i exemple de com aconseguir-ho. </w:t>
+        <w:t xml:space="preserve">Des de l’aplicació web (dins el codi PHP), amb crida al </w:t>
+      </w:r>
+      <w:proofErr w:type="spellStart"/>
+      <w:r>
+        <w:rPr>
+          <w:i/>
+        </w:rPr>
+        <w:t>webService</w:t>
+      </w:r>
+      <w:proofErr w:type="spellEnd"/>
+      <w:r>
+        <w:rPr>
+          <w:i/>
+        </w:rPr>
+        <w:t xml:space="preserve"> que proporciona JRS, passant-li els valors corresponents als paràmetres i que d’alguna manera o altra l’usuari de la vostra aplicació haurà seleccionat. Se us facilitarà manual i exemple de com aconseguir-ho. </w:t>
       </w:r>
     </w:p>
     <w:p>
@@ -3635,7 +3959,21 @@
         <w:rPr>
           <w:i/>
         </w:rPr>
-        <w:t>L’informe via la vostra aplicació hauria de cridar el webService passant el o els campistes pels quals generar l’informe. Per exemple, si hi ha una pantalla web que mostra els diferents campistes (en una espècie de graella), hi podria haver un selector a cada campista (fila) i un botó “Imprimir Fitxa” que en prémer-lo, generés l’informe per a tots els campistes seleccionats.</w:t>
+        <w:t xml:space="preserve">L’informe via la vostra aplicació hauria de cridar el </w:t>
+      </w:r>
+      <w:proofErr w:type="spellStart"/>
+      <w:r>
+        <w:rPr>
+          <w:i/>
+        </w:rPr>
+        <w:t>webService</w:t>
+      </w:r>
+      <w:proofErr w:type="spellEnd"/>
+      <w:r>
+        <w:rPr>
+          <w:i/>
+        </w:rPr>
+        <w:t xml:space="preserve"> passant el o els campistes pels quals generar l’informe. Per exemple, si hi ha una pantalla web que mostra els diferents campistes (en una espècie de graella), hi podria haver un selector a cada campista (fila) i un botó “Imprimir Fitxa” que en prémer-lo, generés l’informe per a tots els campistes seleccionats.</w:t>
       </w:r>
     </w:p>
     <w:p/>
@@ -3667,7 +4005,7 @@
     </w:p>
     <w:p>
       <w:pPr>
-        <w:pStyle w:val="Prrafodelista"/>
+        <w:pStyle w:val="Pargrafdellista"/>
         <w:numPr>
           <w:ilvl w:val="0"/>
           <w:numId w:val="6"/>
@@ -3681,7 +4019,21 @@
         <w:rPr>
           <w:i/>
         </w:rPr>
-        <w:t>És obligatori separar el codi Javascript del codi HTML i CSS.</w:t>
+        <w:t xml:space="preserve">És obligatori separar el codi </w:t>
+      </w:r>
+      <w:proofErr w:type="spellStart"/>
+      <w:r>
+        <w:rPr>
+          <w:i/>
+        </w:rPr>
+        <w:t>Javascript</w:t>
+      </w:r>
+      <w:proofErr w:type="spellEnd"/>
+      <w:r>
+        <w:rPr>
+          <w:i/>
+        </w:rPr>
+        <w:t xml:space="preserve"> del codi HTML i CSS.</w:t>
       </w:r>
     </w:p>
     <w:p>
@@ -3699,7 +4051,21 @@
         <w:rPr>
           <w:i/>
         </w:rPr>
-        <w:t>Cal fer ús d’esdeveniments JS via el mètode addEventListener.</w:t>
+        <w:t xml:space="preserve">Cal fer ús d’esdeveniments JS via el mètode </w:t>
+      </w:r>
+      <w:proofErr w:type="spellStart"/>
+      <w:r>
+        <w:rPr>
+          <w:i/>
+        </w:rPr>
+        <w:t>addEventListener</w:t>
+      </w:r>
+      <w:proofErr w:type="spellEnd"/>
+      <w:r>
+        <w:rPr>
+          <w:i/>
+        </w:rPr>
+        <w:t>.</w:t>
       </w:r>
     </w:p>
     <w:p>
@@ -3729,7 +4095,21 @@
         <w:rPr>
           <w:i/>
         </w:rPr>
-        <w:t xml:space="preserve"> (shift)</w:t>
+        <w:t xml:space="preserve"> (</w:t>
+      </w:r>
+      <w:proofErr w:type="spellStart"/>
+      <w:r>
+        <w:rPr>
+          <w:i/>
+        </w:rPr>
+        <w:t>shift</w:t>
+      </w:r>
+      <w:proofErr w:type="spellEnd"/>
+      <w:r>
+        <w:rPr>
+          <w:i/>
+        </w:rPr>
+        <w:t>)</w:t>
       </w:r>
       <w:r>
         <w:rPr>
@@ -3885,7 +4265,21 @@
         <w:rPr>
           <w:i/>
         </w:rPr>
-        <w:t>En el formulari d’accés cal que hi hagi un checkbox. Si està seleccionat, s’ha de veure la paraula de pas.</w:t>
+        <w:t xml:space="preserve">En el formulari d’accés cal que hi hagi un </w:t>
+      </w:r>
+      <w:proofErr w:type="spellStart"/>
+      <w:r>
+        <w:rPr>
+          <w:i/>
+        </w:rPr>
+        <w:t>checkbox</w:t>
+      </w:r>
+      <w:proofErr w:type="spellEnd"/>
+      <w:r>
+        <w:rPr>
+          <w:i/>
+        </w:rPr>
+        <w:t>. Si està seleccionat, s’ha de veure la paraula de pas.</w:t>
       </w:r>
     </w:p>
     <w:p>
@@ -3903,7 +4297,21 @@
         <w:rPr>
           <w:i/>
         </w:rPr>
-        <w:t>Cal desar en el WebStorage:</w:t>
+        <w:t xml:space="preserve">Cal desar en el </w:t>
+      </w:r>
+      <w:proofErr w:type="spellStart"/>
+      <w:r>
+        <w:rPr>
+          <w:i/>
+        </w:rPr>
+        <w:t>WebStorage</w:t>
+      </w:r>
+      <w:proofErr w:type="spellEnd"/>
+      <w:r>
+        <w:rPr>
+          <w:i/>
+        </w:rPr>
+        <w:t>:</w:t>
       </w:r>
     </w:p>
     <w:p>
@@ -4025,7 +4433,77 @@
         <w:rPr>
           <w:i/>
         </w:rPr>
-        <w:t xml:space="preserve"> classes pròpies (String, Math, Date, Array, Object, i/o definides pel programador)</w:t>
+        <w:t xml:space="preserve"> classes pròpies (</w:t>
+      </w:r>
+      <w:proofErr w:type="spellStart"/>
+      <w:r>
+        <w:rPr>
+          <w:i/>
+        </w:rPr>
+        <w:t>String</w:t>
+      </w:r>
+      <w:proofErr w:type="spellEnd"/>
+      <w:r>
+        <w:rPr>
+          <w:i/>
+        </w:rPr>
+        <w:t xml:space="preserve">, </w:t>
+      </w:r>
+      <w:proofErr w:type="spellStart"/>
+      <w:r>
+        <w:rPr>
+          <w:i/>
+        </w:rPr>
+        <w:t>Math</w:t>
+      </w:r>
+      <w:proofErr w:type="spellEnd"/>
+      <w:r>
+        <w:rPr>
+          <w:i/>
+        </w:rPr>
+        <w:t xml:space="preserve">, </w:t>
+      </w:r>
+      <w:proofErr w:type="spellStart"/>
+      <w:r>
+        <w:rPr>
+          <w:i/>
+        </w:rPr>
+        <w:t>Date</w:t>
+      </w:r>
+      <w:proofErr w:type="spellEnd"/>
+      <w:r>
+        <w:rPr>
+          <w:i/>
+        </w:rPr>
+        <w:t xml:space="preserve">, </w:t>
+      </w:r>
+      <w:proofErr w:type="spellStart"/>
+      <w:r>
+        <w:rPr>
+          <w:i/>
+        </w:rPr>
+        <w:t>Array</w:t>
+      </w:r>
+      <w:proofErr w:type="spellEnd"/>
+      <w:r>
+        <w:rPr>
+          <w:i/>
+        </w:rPr>
+        <w:t xml:space="preserve">, </w:t>
+      </w:r>
+      <w:proofErr w:type="spellStart"/>
+      <w:r>
+        <w:rPr>
+          <w:i/>
+        </w:rPr>
+        <w:t>Object</w:t>
+      </w:r>
+      <w:proofErr w:type="spellEnd"/>
+      <w:r>
+        <w:rPr>
+          <w:i/>
+        </w:rPr>
+        <w:t>, i/o definides pel programador)</w:t>
       </w:r>
     </w:p>
     <w:p>
@@ -4175,29 +4653,85 @@
         <w:rPr>
           <w:i/>
         </w:rPr>
-        <w:t>A) Registre d'empreses: Les empreses es registraran introduint dades bàsiques, que hauran d'incloure un username d'accés, nom comercial, NIF / CIF d'empresa i la direcció física d'on es farà el tast.</w:t>
-      </w:r>
-    </w:p>
-    <w:p>
-      <w:pPr>
-        <w:ind w:left="227" w:right="92"/>
-        <w:rPr>
-          <w:i/>
-        </w:rPr>
-      </w:pPr>
-    </w:p>
-    <w:p>
-      <w:pPr>
-        <w:ind w:left="227" w:right="92"/>
-        <w:rPr>
-          <w:i/>
-        </w:rPr>
-      </w:pPr>
-      <w:r>
-        <w:rPr>
-          <w:i/>
-        </w:rPr>
-        <w:t>B) Registre de clients: Els usuaris introduiran username (mail) / password i nom.</w:t>
+        <w:t xml:space="preserve">A) Registre d'empreses: Les empreses es registraran introduint dades bàsiques, que hauran d'incloure un </w:t>
+      </w:r>
+      <w:proofErr w:type="spellStart"/>
+      <w:r>
+        <w:rPr>
+          <w:i/>
+        </w:rPr>
+        <w:t>username</w:t>
+      </w:r>
+      <w:proofErr w:type="spellEnd"/>
+      <w:r>
+        <w:rPr>
+          <w:i/>
+        </w:rPr>
+        <w:t xml:space="preserve"> d'accés, nom comercial, NIF / CIF d'empresa i la direcció física </w:t>
+      </w:r>
+      <w:proofErr w:type="spellStart"/>
+      <w:r>
+        <w:rPr>
+          <w:i/>
+        </w:rPr>
+        <w:t>d'on</w:t>
+      </w:r>
+      <w:proofErr w:type="spellEnd"/>
+      <w:r>
+        <w:rPr>
+          <w:i/>
+        </w:rPr>
+        <w:t xml:space="preserve"> es farà el tast.</w:t>
+      </w:r>
+    </w:p>
+    <w:p>
+      <w:pPr>
+        <w:ind w:left="227" w:right="92"/>
+        <w:rPr>
+          <w:i/>
+        </w:rPr>
+      </w:pPr>
+    </w:p>
+    <w:p>
+      <w:pPr>
+        <w:ind w:left="227" w:right="92"/>
+        <w:rPr>
+          <w:i/>
+        </w:rPr>
+      </w:pPr>
+      <w:r>
+        <w:rPr>
+          <w:i/>
+        </w:rPr>
+        <w:t xml:space="preserve">B) Registre de clients: Els usuaris introduiran </w:t>
+      </w:r>
+      <w:proofErr w:type="spellStart"/>
+      <w:r>
+        <w:rPr>
+          <w:i/>
+        </w:rPr>
+        <w:t>username</w:t>
+      </w:r>
+      <w:proofErr w:type="spellEnd"/>
+      <w:r>
+        <w:rPr>
+          <w:i/>
+        </w:rPr>
+        <w:t xml:space="preserve"> (mail) / </w:t>
+      </w:r>
+      <w:proofErr w:type="spellStart"/>
+      <w:r>
+        <w:rPr>
+          <w:i/>
+        </w:rPr>
+        <w:t>password</w:t>
+      </w:r>
+      <w:proofErr w:type="spellEnd"/>
+      <w:r>
+        <w:rPr>
+          <w:i/>
+        </w:rPr>
+        <w:t xml:space="preserve"> i nom.</w:t>
       </w:r>
     </w:p>
     <w:p>
@@ -4242,87 +4776,241 @@
         <w:rPr>
           <w:i/>
         </w:rPr>
-        <w:t>C) Les empreses poden organitzar cates: una cata se celebra en un dia i en una hora i es cata un únic producte. Els productes no es categoritzen. Són descriptius. Hi haurà manteniment d'esdeveniments (altes / baixes i modificacions). Podeu avisar de modificacions en les cates, però generaran automàticament mail als usuaris registrats informant de les modificacions.</w:t>
-      </w:r>
-    </w:p>
-    <w:p>
-      <w:pPr>
-        <w:ind w:left="227" w:right="92"/>
-        <w:rPr>
-          <w:i/>
-        </w:rPr>
-      </w:pPr>
-    </w:p>
-    <w:p>
-      <w:pPr>
-        <w:ind w:left="227" w:right="92"/>
-        <w:rPr>
-          <w:i/>
-        </w:rPr>
-      </w:pPr>
-      <w:r>
-        <w:rPr>
-          <w:i/>
-        </w:rPr>
-        <w:t>D) Els clients (usuaris registrats) es podran apuntar / desapuntar a cates futures.</w:t>
-      </w:r>
-    </w:p>
-    <w:p>
-      <w:pPr>
-        <w:ind w:left="227" w:right="92"/>
-        <w:rPr>
-          <w:i/>
-        </w:rPr>
-      </w:pPr>
-      <w:r>
-        <w:rPr>
-          <w:i/>
-        </w:rPr>
-        <w:t>De les cates que es van apuntar i han vençut (han superat data) podran emetre valoració. Una valoració és una puntuació entre 1 i 5.</w:t>
-      </w:r>
-    </w:p>
-    <w:p>
-      <w:pPr>
-        <w:ind w:left="227" w:right="92"/>
-        <w:rPr>
-          <w:i/>
-        </w:rPr>
-      </w:pPr>
-    </w:p>
-    <w:p>
-      <w:pPr>
-        <w:ind w:left="227" w:right="92"/>
-        <w:rPr>
-          <w:i/>
-        </w:rPr>
-      </w:pPr>
-      <w:r>
-        <w:rPr>
-          <w:i/>
-        </w:rPr>
-        <w:t xml:space="preserve">E) Les empreses han de veure la gent apuntada a les cates obertes i futures, i de les cates tancades, quins han valorat i quina valoració han fet. </w:t>
-      </w:r>
-    </w:p>
-    <w:p>
-      <w:pPr>
-        <w:ind w:left="227" w:right="92"/>
-        <w:rPr>
-          <w:i/>
-        </w:rPr>
-      </w:pPr>
-    </w:p>
-    <w:p>
-      <w:pPr>
-        <w:ind w:left="227" w:right="92"/>
-        <w:rPr>
-          <w:i/>
-        </w:rPr>
-      </w:pPr>
-      <w:r>
-        <w:rPr>
-          <w:i/>
-        </w:rPr>
-        <w:t xml:space="preserve">F) Hi haurà una vista pública, on els usuaris registrats es podran apuntar a les cates obertes, i un llistat de productes (publicitats en cates tancades) amb les dades de l'establiment que ha ofert la corresponent cata, ordenats </w:t>
+        <w:t xml:space="preserve">C) Les empreses poden organitzar </w:t>
+      </w:r>
+      <w:proofErr w:type="spellStart"/>
+      <w:r>
+        <w:rPr>
+          <w:i/>
+        </w:rPr>
+        <w:t>cates</w:t>
+      </w:r>
+      <w:proofErr w:type="spellEnd"/>
+      <w:r>
+        <w:rPr>
+          <w:i/>
+        </w:rPr>
+        <w:t xml:space="preserve">: una </w:t>
+      </w:r>
+      <w:proofErr w:type="spellStart"/>
+      <w:r>
+        <w:rPr>
+          <w:i/>
+        </w:rPr>
+        <w:t>cata</w:t>
+      </w:r>
+      <w:proofErr w:type="spellEnd"/>
+      <w:r>
+        <w:rPr>
+          <w:i/>
+        </w:rPr>
+        <w:t xml:space="preserve"> se celebra en un dia i en una hora i es </w:t>
+      </w:r>
+      <w:proofErr w:type="spellStart"/>
+      <w:r>
+        <w:rPr>
+          <w:i/>
+        </w:rPr>
+        <w:t>cata</w:t>
+      </w:r>
+      <w:proofErr w:type="spellEnd"/>
+      <w:r>
+        <w:rPr>
+          <w:i/>
+        </w:rPr>
+        <w:t xml:space="preserve"> un únic producte. Els productes no es categoritzen. Són descriptius. Hi haurà manteniment d'esdeveniments (altes / baixes i modificacions). Podeu avisar de modificacions en les </w:t>
+      </w:r>
+      <w:proofErr w:type="spellStart"/>
+      <w:r>
+        <w:rPr>
+          <w:i/>
+        </w:rPr>
+        <w:t>cates</w:t>
+      </w:r>
+      <w:proofErr w:type="spellEnd"/>
+      <w:r>
+        <w:rPr>
+          <w:i/>
+        </w:rPr>
+        <w:t>, però generaran automàticament mail als usuaris registrats informant de les modificacions.</w:t>
+      </w:r>
+    </w:p>
+    <w:p>
+      <w:pPr>
+        <w:ind w:left="227" w:right="92"/>
+        <w:rPr>
+          <w:i/>
+        </w:rPr>
+      </w:pPr>
+    </w:p>
+    <w:p>
+      <w:pPr>
+        <w:ind w:left="227" w:right="92"/>
+        <w:rPr>
+          <w:i/>
+        </w:rPr>
+      </w:pPr>
+      <w:r>
+        <w:rPr>
+          <w:i/>
+        </w:rPr>
+        <w:t xml:space="preserve">D) Els clients (usuaris registrats) es podran apuntar / desapuntar a </w:t>
+      </w:r>
+      <w:proofErr w:type="spellStart"/>
+      <w:r>
+        <w:rPr>
+          <w:i/>
+        </w:rPr>
+        <w:t>cates</w:t>
+      </w:r>
+      <w:proofErr w:type="spellEnd"/>
+      <w:r>
+        <w:rPr>
+          <w:i/>
+        </w:rPr>
+        <w:t xml:space="preserve"> futures.</w:t>
+      </w:r>
+    </w:p>
+    <w:p>
+      <w:pPr>
+        <w:ind w:left="227" w:right="92"/>
+        <w:rPr>
+          <w:i/>
+        </w:rPr>
+      </w:pPr>
+      <w:r>
+        <w:rPr>
+          <w:i/>
+        </w:rPr>
+        <w:t xml:space="preserve">De les </w:t>
+      </w:r>
+      <w:proofErr w:type="spellStart"/>
+      <w:r>
+        <w:rPr>
+          <w:i/>
+        </w:rPr>
+        <w:t>cates</w:t>
+      </w:r>
+      <w:proofErr w:type="spellEnd"/>
+      <w:r>
+        <w:rPr>
+          <w:i/>
+        </w:rPr>
+        <w:t xml:space="preserve"> que es van apuntar i han vençut (han superat data) podran emetre valoració. Una valoració és una puntuació entre 1 i 5.</w:t>
+      </w:r>
+    </w:p>
+    <w:p>
+      <w:pPr>
+        <w:ind w:left="227" w:right="92"/>
+        <w:rPr>
+          <w:i/>
+        </w:rPr>
+      </w:pPr>
+    </w:p>
+    <w:p>
+      <w:pPr>
+        <w:ind w:left="227" w:right="92"/>
+        <w:rPr>
+          <w:i/>
+        </w:rPr>
+      </w:pPr>
+      <w:r>
+        <w:rPr>
+          <w:i/>
+        </w:rPr>
+        <w:t xml:space="preserve">E) Les empreses han de veure la gent apuntada a les </w:t>
+      </w:r>
+      <w:proofErr w:type="spellStart"/>
+      <w:r>
+        <w:rPr>
+          <w:i/>
+        </w:rPr>
+        <w:t>cates</w:t>
+      </w:r>
+      <w:proofErr w:type="spellEnd"/>
+      <w:r>
+        <w:rPr>
+          <w:i/>
+        </w:rPr>
+        <w:t xml:space="preserve"> obertes i futures, i de les </w:t>
+      </w:r>
+      <w:proofErr w:type="spellStart"/>
+      <w:r>
+        <w:rPr>
+          <w:i/>
+        </w:rPr>
+        <w:t>cates</w:t>
+      </w:r>
+      <w:proofErr w:type="spellEnd"/>
+      <w:r>
+        <w:rPr>
+          <w:i/>
+        </w:rPr>
+        <w:t xml:space="preserve"> tancades, quins han valorat i quina valoració han fet. </w:t>
+      </w:r>
+    </w:p>
+    <w:p>
+      <w:pPr>
+        <w:ind w:left="227" w:right="92"/>
+        <w:rPr>
+          <w:i/>
+        </w:rPr>
+      </w:pPr>
+    </w:p>
+    <w:p>
+      <w:pPr>
+        <w:ind w:left="227" w:right="92"/>
+        <w:rPr>
+          <w:i/>
+        </w:rPr>
+      </w:pPr>
+      <w:r>
+        <w:rPr>
+          <w:i/>
+        </w:rPr>
+        <w:t xml:space="preserve">F) Hi haurà una vista pública, on els usuaris registrats es podran apuntar a les </w:t>
+      </w:r>
+      <w:proofErr w:type="spellStart"/>
+      <w:r>
+        <w:rPr>
+          <w:i/>
+        </w:rPr>
+        <w:t>cates</w:t>
+      </w:r>
+      <w:proofErr w:type="spellEnd"/>
+      <w:r>
+        <w:rPr>
+          <w:i/>
+        </w:rPr>
+        <w:t xml:space="preserve"> obertes, i un llistat de productes (publicitats en </w:t>
+      </w:r>
+      <w:proofErr w:type="spellStart"/>
+      <w:r>
+        <w:rPr>
+          <w:i/>
+        </w:rPr>
+        <w:t>cates</w:t>
+      </w:r>
+      <w:proofErr w:type="spellEnd"/>
+      <w:r>
+        <w:rPr>
+          <w:i/>
+        </w:rPr>
+        <w:t xml:space="preserve"> tancades) amb les dades de l'establiment que ha ofert la corresponent </w:t>
+      </w:r>
+      <w:proofErr w:type="spellStart"/>
+      <w:r>
+        <w:rPr>
+          <w:i/>
+        </w:rPr>
+        <w:t>cata</w:t>
+      </w:r>
+      <w:proofErr w:type="spellEnd"/>
+      <w:r>
+        <w:rPr>
+          <w:i/>
+        </w:rPr>
+        <w:t xml:space="preserve">, ordenats </w:t>
       </w:r>
       <w:r>
         <w:rPr>
@@ -4346,29 +5034,85 @@
         <w:rPr>
           <w:i/>
         </w:rPr>
-        <w:t xml:space="preserve"> restaurant en un mapa  (google maps).</w:t>
-      </w:r>
-    </w:p>
-    <w:p>
-      <w:pPr>
-        <w:ind w:left="227" w:right="92"/>
-        <w:rPr>
-          <w:i/>
-        </w:rPr>
-      </w:pPr>
-    </w:p>
-    <w:p>
-      <w:pPr>
-        <w:ind w:left="227" w:right="92"/>
-        <w:rPr>
-          <w:i/>
-        </w:rPr>
-      </w:pPr>
-      <w:r>
-        <w:rPr>
-          <w:i/>
-        </w:rPr>
-        <w:t>G) Tindrem un web service amb les cates obertes, amb totes les seves dades de celebració. Per accedir a aquest web service, usarem validarem els usuaris a un ldap.</w:t>
+        <w:t xml:space="preserve"> restaurant en un mapa  (</w:t>
+      </w:r>
+      <w:proofErr w:type="spellStart"/>
+      <w:r>
+        <w:rPr>
+          <w:i/>
+        </w:rPr>
+        <w:t>google</w:t>
+      </w:r>
+      <w:proofErr w:type="spellEnd"/>
+      <w:r>
+        <w:rPr>
+          <w:i/>
+        </w:rPr>
+        <w:t xml:space="preserve"> </w:t>
+      </w:r>
+      <w:proofErr w:type="spellStart"/>
+      <w:r>
+        <w:rPr>
+          <w:i/>
+        </w:rPr>
+        <w:t>maps</w:t>
+      </w:r>
+      <w:proofErr w:type="spellEnd"/>
+      <w:r>
+        <w:rPr>
+          <w:i/>
+        </w:rPr>
+        <w:t>).</w:t>
+      </w:r>
+    </w:p>
+    <w:p>
+      <w:pPr>
+        <w:ind w:left="227" w:right="92"/>
+        <w:rPr>
+          <w:i/>
+        </w:rPr>
+      </w:pPr>
+    </w:p>
+    <w:p>
+      <w:pPr>
+        <w:ind w:left="227" w:right="92"/>
+        <w:rPr>
+          <w:i/>
+        </w:rPr>
+      </w:pPr>
+      <w:r>
+        <w:rPr>
+          <w:i/>
+        </w:rPr>
+        <w:t xml:space="preserve">G) Tindrem un web service amb les </w:t>
+      </w:r>
+      <w:proofErr w:type="spellStart"/>
+      <w:r>
+        <w:rPr>
+          <w:i/>
+        </w:rPr>
+        <w:t>cates</w:t>
+      </w:r>
+      <w:proofErr w:type="spellEnd"/>
+      <w:r>
+        <w:rPr>
+          <w:i/>
+        </w:rPr>
+        <w:t xml:space="preserve"> obertes, amb totes les seves dades de celebració. Per accedir a aquest web service, usarem validarem els usuaris a un </w:t>
+      </w:r>
+      <w:proofErr w:type="spellStart"/>
+      <w:r>
+        <w:rPr>
+          <w:i/>
+        </w:rPr>
+        <w:t>ldap</w:t>
+      </w:r>
+      <w:proofErr w:type="spellEnd"/>
+      <w:r>
+        <w:rPr>
+          <w:i/>
+        </w:rPr>
+        <w:t>.</w:t>
       </w:r>
     </w:p>
     <w:p>
@@ -4423,132 +5167,240 @@
         <w:rPr>
           <w:i/>
         </w:rPr>
-        <w:t>Tota la web residirà en una màquina amb Ubuntu 18.04</w:t>
-      </w:r>
-    </w:p>
-    <w:p>
-      <w:pPr>
-        <w:ind w:left="227" w:right="92"/>
-        <w:rPr>
-          <w:i/>
-        </w:rPr>
-      </w:pPr>
-    </w:p>
-    <w:p>
-      <w:pPr>
-        <w:ind w:left="227" w:right="92"/>
-        <w:rPr>
-          <w:i/>
-        </w:rPr>
-      </w:pPr>
-      <w:r>
-        <w:rPr>
-          <w:i/>
-        </w:rPr>
-        <w:t>L'accés a l'aplicació es farà per nom de màquina i des d'una tercera màquina (Window 7 o Windows 10).</w:t>
-      </w:r>
-    </w:p>
-    <w:p>
-      <w:pPr>
-        <w:ind w:left="227" w:right="92"/>
-        <w:rPr>
-          <w:i/>
-        </w:rPr>
-      </w:pPr>
-      <w:r>
-        <w:rPr>
-          <w:i/>
-        </w:rPr>
-        <w:t>Tots els accessos seran per https.</w:t>
-      </w:r>
-    </w:p>
-    <w:p>
-      <w:pPr>
-        <w:ind w:left="227" w:right="92"/>
-        <w:rPr>
-          <w:i/>
-        </w:rPr>
-      </w:pPr>
-    </w:p>
-    <w:p>
-      <w:pPr>
-        <w:ind w:left="227" w:right="92"/>
-        <w:rPr>
-          <w:i/>
-        </w:rPr>
-      </w:pPr>
-      <w:r>
-        <w:rPr>
-          <w:i/>
-        </w:rPr>
-        <w:t>Els accessos que no siguin per https han de ser redirigits a https</w:t>
-      </w:r>
-    </w:p>
-    <w:p>
-      <w:pPr>
-        <w:ind w:left="227" w:right="92"/>
-        <w:rPr>
-          <w:i/>
-        </w:rPr>
-      </w:pPr>
-    </w:p>
-    <w:p>
-      <w:pPr>
-        <w:ind w:left="227" w:right="92"/>
-        <w:rPr>
-          <w:i/>
-        </w:rPr>
-      </w:pPr>
-      <w:r>
-        <w:rPr>
-          <w:i/>
-        </w:rPr>
-        <w:t>Un dels mòduls cal que el documenteu completament amb php Documentor</w:t>
-      </w:r>
-    </w:p>
-    <w:p>
-      <w:pPr>
-        <w:ind w:left="227" w:right="92"/>
-        <w:rPr>
-          <w:i/>
-        </w:rPr>
-      </w:pPr>
-    </w:p>
-    <w:p>
-      <w:pPr>
-        <w:ind w:left="227" w:right="92"/>
-        <w:rPr>
-          <w:i/>
-        </w:rPr>
-      </w:pPr>
-      <w:r>
-        <w:rPr>
-          <w:i/>
-        </w:rPr>
-        <w:t>Es vol un log independent dels accesos a l'aplicació</w:t>
-      </w:r>
-    </w:p>
-    <w:p>
-      <w:pPr>
-        <w:ind w:left="227" w:right="92"/>
-        <w:rPr>
-          <w:i/>
-        </w:rPr>
-      </w:pPr>
-    </w:p>
-    <w:p>
-      <w:pPr>
-        <w:ind w:left="227" w:right="92"/>
-        <w:rPr>
-          <w:i/>
-        </w:rPr>
-      </w:pPr>
-      <w:r>
-        <w:rPr>
-          <w:i/>
-        </w:rPr>
-        <w:t>La validació de comptes de correu l'heu de fer mail des d'una compta noreply</w:t>
-      </w:r>
+        <w:t xml:space="preserve">Tota la web residirà en una màquina amb </w:t>
+      </w:r>
+      <w:proofErr w:type="spellStart"/>
+      <w:r>
+        <w:rPr>
+          <w:i/>
+        </w:rPr>
+        <w:t>Ubuntu</w:t>
+      </w:r>
+      <w:proofErr w:type="spellEnd"/>
+      <w:r>
+        <w:rPr>
+          <w:i/>
+        </w:rPr>
+        <w:t xml:space="preserve"> 18.04</w:t>
+      </w:r>
+    </w:p>
+    <w:p>
+      <w:pPr>
+        <w:ind w:left="227" w:right="92"/>
+        <w:rPr>
+          <w:i/>
+        </w:rPr>
+      </w:pPr>
+    </w:p>
+    <w:p>
+      <w:pPr>
+        <w:ind w:left="227" w:right="92"/>
+        <w:rPr>
+          <w:i/>
+        </w:rPr>
+      </w:pPr>
+      <w:r>
+        <w:rPr>
+          <w:i/>
+        </w:rPr>
+        <w:t>L'accés a l'aplicació es farà per nom de màquina i des d'una tercera màquina (</w:t>
+      </w:r>
+      <w:proofErr w:type="spellStart"/>
+      <w:r>
+        <w:rPr>
+          <w:i/>
+        </w:rPr>
+        <w:t>Window</w:t>
+      </w:r>
+      <w:proofErr w:type="spellEnd"/>
+      <w:r>
+        <w:rPr>
+          <w:i/>
+        </w:rPr>
+        <w:t xml:space="preserve"> 7 o Windows 10).</w:t>
+      </w:r>
+    </w:p>
+    <w:p>
+      <w:pPr>
+        <w:ind w:left="227" w:right="92"/>
+        <w:rPr>
+          <w:i/>
+        </w:rPr>
+      </w:pPr>
+      <w:r>
+        <w:rPr>
+          <w:i/>
+        </w:rPr>
+        <w:t xml:space="preserve">Tots els accessos seran per </w:t>
+      </w:r>
+      <w:proofErr w:type="spellStart"/>
+      <w:r>
+        <w:rPr>
+          <w:i/>
+        </w:rPr>
+        <w:t>https</w:t>
+      </w:r>
+      <w:proofErr w:type="spellEnd"/>
+      <w:r>
+        <w:rPr>
+          <w:i/>
+        </w:rPr>
+        <w:t>.</w:t>
+      </w:r>
+    </w:p>
+    <w:p>
+      <w:pPr>
+        <w:ind w:left="227" w:right="92"/>
+        <w:rPr>
+          <w:i/>
+        </w:rPr>
+      </w:pPr>
+    </w:p>
+    <w:p>
+      <w:pPr>
+        <w:ind w:left="227" w:right="92"/>
+        <w:rPr>
+          <w:i/>
+        </w:rPr>
+      </w:pPr>
+      <w:r>
+        <w:rPr>
+          <w:i/>
+        </w:rPr>
+        <w:t xml:space="preserve">Els accessos que no siguin per </w:t>
+      </w:r>
+      <w:proofErr w:type="spellStart"/>
+      <w:r>
+        <w:rPr>
+          <w:i/>
+        </w:rPr>
+        <w:t>https</w:t>
+      </w:r>
+      <w:proofErr w:type="spellEnd"/>
+      <w:r>
+        <w:rPr>
+          <w:i/>
+        </w:rPr>
+        <w:t xml:space="preserve"> han de ser redirigits a </w:t>
+      </w:r>
+      <w:proofErr w:type="spellStart"/>
+      <w:r>
+        <w:rPr>
+          <w:i/>
+        </w:rPr>
+        <w:t>https</w:t>
+      </w:r>
+      <w:proofErr w:type="spellEnd"/>
+    </w:p>
+    <w:p>
+      <w:pPr>
+        <w:ind w:left="227" w:right="92"/>
+        <w:rPr>
+          <w:i/>
+        </w:rPr>
+      </w:pPr>
+    </w:p>
+    <w:p>
+      <w:pPr>
+        <w:ind w:left="227" w:right="92"/>
+        <w:rPr>
+          <w:i/>
+        </w:rPr>
+      </w:pPr>
+      <w:r>
+        <w:rPr>
+          <w:i/>
+        </w:rPr>
+        <w:t xml:space="preserve">Un dels mòduls cal que el documenteu completament amb </w:t>
+      </w:r>
+      <w:proofErr w:type="spellStart"/>
+      <w:r>
+        <w:rPr>
+          <w:i/>
+        </w:rPr>
+        <w:t>php</w:t>
+      </w:r>
+      <w:proofErr w:type="spellEnd"/>
+      <w:r>
+        <w:rPr>
+          <w:i/>
+        </w:rPr>
+        <w:t xml:space="preserve"> </w:t>
+      </w:r>
+      <w:proofErr w:type="spellStart"/>
+      <w:r>
+        <w:rPr>
+          <w:i/>
+        </w:rPr>
+        <w:t>Documentor</w:t>
+      </w:r>
+      <w:proofErr w:type="spellEnd"/>
+    </w:p>
+    <w:p>
+      <w:pPr>
+        <w:ind w:left="227" w:right="92"/>
+        <w:rPr>
+          <w:i/>
+        </w:rPr>
+      </w:pPr>
+    </w:p>
+    <w:p>
+      <w:pPr>
+        <w:ind w:left="227" w:right="92"/>
+        <w:rPr>
+          <w:i/>
+        </w:rPr>
+      </w:pPr>
+      <w:r>
+        <w:rPr>
+          <w:i/>
+        </w:rPr>
+        <w:t xml:space="preserve">Es vol un log independent dels </w:t>
+      </w:r>
+      <w:proofErr w:type="spellStart"/>
+      <w:r>
+        <w:rPr>
+          <w:i/>
+        </w:rPr>
+        <w:t>accesos</w:t>
+      </w:r>
+      <w:proofErr w:type="spellEnd"/>
+      <w:r>
+        <w:rPr>
+          <w:i/>
+        </w:rPr>
+        <w:t xml:space="preserve"> a l'aplicació</w:t>
+      </w:r>
+    </w:p>
+    <w:p>
+      <w:pPr>
+        <w:ind w:left="227" w:right="92"/>
+        <w:rPr>
+          <w:i/>
+        </w:rPr>
+      </w:pPr>
+    </w:p>
+    <w:p>
+      <w:pPr>
+        <w:ind w:left="227" w:right="92"/>
+        <w:rPr>
+          <w:i/>
+        </w:rPr>
+      </w:pPr>
+      <w:r>
+        <w:rPr>
+          <w:i/>
+        </w:rPr>
+        <w:t xml:space="preserve">La validació de comptes de correu l'heu de fer mail des d'una compta </w:t>
+      </w:r>
+      <w:proofErr w:type="spellStart"/>
+      <w:r>
+        <w:rPr>
+          <w:i/>
+        </w:rPr>
+        <w:t>noreply</w:t>
+      </w:r>
+      <w:proofErr w:type="spellEnd"/>
     </w:p>
     <w:p>
       <w:pPr>
@@ -4593,8 +5445,30 @@
         <w:rPr>
           <w:i/>
         </w:rPr>
-        <w:t>Els internautes que s'apuntin a una cata, hauran de pagar un preu fixat directament a una compta de l'aplicació, que pagaran amb paypal</w:t>
-      </w:r>
+        <w:t xml:space="preserve">Els internautes que s'apuntin a una </w:t>
+      </w:r>
+      <w:proofErr w:type="spellStart"/>
+      <w:r>
+        <w:rPr>
+          <w:i/>
+        </w:rPr>
+        <w:t>cata</w:t>
+      </w:r>
+      <w:proofErr w:type="spellEnd"/>
+      <w:r>
+        <w:rPr>
+          <w:i/>
+        </w:rPr>
+        <w:t xml:space="preserve">, hauran de pagar un preu fixat directament a una compta de l'aplicació, que pagaran amb </w:t>
+      </w:r>
+      <w:proofErr w:type="spellStart"/>
+      <w:r>
+        <w:rPr>
+          <w:i/>
+        </w:rPr>
+        <w:t>paypal</w:t>
+      </w:r>
+      <w:proofErr w:type="spellEnd"/>
     </w:p>
     <w:p>
       <w:pPr>
@@ -4655,7 +5529,7 @@
     </w:p>
     <w:p>
       <w:pPr>
-        <w:pStyle w:val="Prrafodelista"/>
+        <w:pStyle w:val="Pargrafdellista"/>
         <w:numPr>
           <w:ilvl w:val="0"/>
           <w:numId w:val="15"/>
@@ -4673,7 +5547,7 @@
     </w:p>
     <w:p>
       <w:pPr>
-        <w:pStyle w:val="Prrafodelista"/>
+        <w:pStyle w:val="Pargrafdellista"/>
         <w:numPr>
           <w:ilvl w:val="0"/>
           <w:numId w:val="15"/>
@@ -4686,12 +5560,110 @@
         <w:rPr>
           <w:i/>
         </w:rPr>
-        <w:t>Useu grids de boostrap v4 per composar les pàgines. El disseny ha de ser responsive, suportant com a mínim un layout mòbil, un layout intermedi i un layout per desktop.</w:t>
-      </w:r>
-    </w:p>
-    <w:p>
-      <w:pPr>
-        <w:pStyle w:val="Prrafodelista"/>
+        <w:t xml:space="preserve">Useu </w:t>
+      </w:r>
+      <w:proofErr w:type="spellStart"/>
+      <w:r>
+        <w:rPr>
+          <w:i/>
+        </w:rPr>
+        <w:t>grids</w:t>
+      </w:r>
+      <w:proofErr w:type="spellEnd"/>
+      <w:r>
+        <w:rPr>
+          <w:i/>
+        </w:rPr>
+        <w:t xml:space="preserve"> de </w:t>
+      </w:r>
+      <w:proofErr w:type="spellStart"/>
+      <w:r>
+        <w:rPr>
+          <w:i/>
+        </w:rPr>
+        <w:t>boostrap</w:t>
+      </w:r>
+      <w:proofErr w:type="spellEnd"/>
+      <w:r>
+        <w:rPr>
+          <w:i/>
+        </w:rPr>
+        <w:t xml:space="preserve"> v4 per composar les pàgines. El disseny ha de ser </w:t>
+      </w:r>
+      <w:proofErr w:type="spellStart"/>
+      <w:r>
+        <w:rPr>
+          <w:i/>
+        </w:rPr>
+        <w:t>responsive</w:t>
+      </w:r>
+      <w:proofErr w:type="spellEnd"/>
+      <w:r>
+        <w:rPr>
+          <w:i/>
+        </w:rPr>
+        <w:t xml:space="preserve">, suportant com a mínim un </w:t>
+      </w:r>
+      <w:proofErr w:type="spellStart"/>
+      <w:r>
+        <w:rPr>
+          <w:i/>
+        </w:rPr>
+        <w:t>layout</w:t>
+      </w:r>
+      <w:proofErr w:type="spellEnd"/>
+      <w:r>
+        <w:rPr>
+          <w:i/>
+        </w:rPr>
+        <w:t xml:space="preserve"> mòbil, un </w:t>
+      </w:r>
+      <w:proofErr w:type="spellStart"/>
+      <w:r>
+        <w:rPr>
+          <w:i/>
+        </w:rPr>
+        <w:t>layout</w:t>
+      </w:r>
+      <w:proofErr w:type="spellEnd"/>
+      <w:r>
+        <w:rPr>
+          <w:i/>
+        </w:rPr>
+        <w:t xml:space="preserve"> intermedi i un </w:t>
+      </w:r>
+      <w:proofErr w:type="spellStart"/>
+      <w:r>
+        <w:rPr>
+          <w:i/>
+        </w:rPr>
+        <w:t>layout</w:t>
+      </w:r>
+      <w:proofErr w:type="spellEnd"/>
+      <w:r>
+        <w:rPr>
+          <w:i/>
+        </w:rPr>
+        <w:t xml:space="preserve"> per </w:t>
+      </w:r>
+      <w:proofErr w:type="spellStart"/>
+      <w:r>
+        <w:rPr>
+          <w:i/>
+        </w:rPr>
+        <w:t>desktop</w:t>
+      </w:r>
+      <w:proofErr w:type="spellEnd"/>
+      <w:r>
+        <w:rPr>
+          <w:i/>
+        </w:rPr>
+        <w:t>.</w:t>
+      </w:r>
+    </w:p>
+    <w:p>
+      <w:pPr>
+        <w:pStyle w:val="Pargrafdellista"/>
         <w:numPr>
           <w:ilvl w:val="0"/>
           <w:numId w:val="15"/>
@@ -4704,12 +5676,54 @@
         <w:rPr>
           <w:i/>
         </w:rPr>
-        <w:t>La pàgina ha de ser usable amb Chrome, Firefox i Edge.</w:t>
-      </w:r>
-    </w:p>
-    <w:p>
-      <w:pPr>
-        <w:pStyle w:val="Prrafodelista"/>
+        <w:t xml:space="preserve">La pàgina ha de ser usable amb </w:t>
+      </w:r>
+      <w:proofErr w:type="spellStart"/>
+      <w:r>
+        <w:rPr>
+          <w:i/>
+        </w:rPr>
+        <w:t>Chrome</w:t>
+      </w:r>
+      <w:proofErr w:type="spellEnd"/>
+      <w:r>
+        <w:rPr>
+          <w:i/>
+        </w:rPr>
+        <w:t xml:space="preserve">, </w:t>
+      </w:r>
+      <w:proofErr w:type="spellStart"/>
+      <w:r>
+        <w:rPr>
+          <w:i/>
+        </w:rPr>
+        <w:t>Firefox</w:t>
+      </w:r>
+      <w:proofErr w:type="spellEnd"/>
+      <w:r>
+        <w:rPr>
+          <w:i/>
+        </w:rPr>
+        <w:t xml:space="preserve"> i </w:t>
+      </w:r>
+      <w:proofErr w:type="spellStart"/>
+      <w:r>
+        <w:rPr>
+          <w:i/>
+        </w:rPr>
+        <w:t>Edge</w:t>
+      </w:r>
+      <w:proofErr w:type="spellEnd"/>
+      <w:r>
+        <w:rPr>
+          <w:i/>
+        </w:rPr>
+        <w:t>.</w:t>
+      </w:r>
+    </w:p>
+    <w:p>
+      <w:pPr>
+        <w:pStyle w:val="Pargrafdellista"/>
         <w:numPr>
           <w:ilvl w:val="0"/>
           <w:numId w:val="15"/>
@@ -4727,7 +5741,7 @@
     </w:p>
     <w:p>
       <w:pPr>
-        <w:pStyle w:val="Prrafodelista"/>
+        <w:pStyle w:val="Pargrafdellista"/>
         <w:numPr>
           <w:ilvl w:val="0"/>
           <w:numId w:val="15"/>
@@ -4740,12 +5754,40 @@
         <w:rPr>
           <w:i/>
         </w:rPr>
-        <w:t>El disseny de la interfície ha de tenir en compte els criteris d'usabilitat d'aplicatius web.</w:t>
-      </w:r>
-    </w:p>
-    <w:p>
-      <w:pPr>
-        <w:pStyle w:val="Prrafodelista"/>
+        <w:t xml:space="preserve">El disseny de la interfície ha de tenir en compte els criteris </w:t>
+      </w:r>
+      <w:proofErr w:type="spellStart"/>
+      <w:r>
+        <w:rPr>
+          <w:i/>
+        </w:rPr>
+        <w:t>d'usabilitat</w:t>
+      </w:r>
+      <w:proofErr w:type="spellEnd"/>
+      <w:r>
+        <w:rPr>
+          <w:i/>
+        </w:rPr>
+        <w:t xml:space="preserve"> </w:t>
+      </w:r>
+      <w:proofErr w:type="spellStart"/>
+      <w:r>
+        <w:rPr>
+          <w:i/>
+        </w:rPr>
+        <w:t>d'aplicatius</w:t>
+      </w:r>
+      <w:proofErr w:type="spellEnd"/>
+      <w:r>
+        <w:rPr>
+          <w:i/>
+        </w:rPr>
+        <w:t xml:space="preserve"> web.</w:t>
+      </w:r>
+    </w:p>
+    <w:p>
+      <w:pPr>
+        <w:pStyle w:val="Pargrafdellista"/>
         <w:numPr>
           <w:ilvl w:val="0"/>
           <w:numId w:val="15"/>
@@ -4758,12 +5800,26 @@
         <w:rPr>
           <w:i/>
         </w:rPr>
-        <w:t>Es demana que creeu una animació de Loading inspirada en el tema (p.ex. dues copes brindant...)</w:t>
-      </w:r>
-    </w:p>
-    <w:p>
-      <w:pPr>
-        <w:pStyle w:val="Prrafodelista"/>
+        <w:t xml:space="preserve">Es demana que creeu una animació de </w:t>
+      </w:r>
+      <w:proofErr w:type="spellStart"/>
+      <w:r>
+        <w:rPr>
+          <w:i/>
+        </w:rPr>
+        <w:t>Loading</w:t>
+      </w:r>
+      <w:proofErr w:type="spellEnd"/>
+      <w:r>
+        <w:rPr>
+          <w:i/>
+        </w:rPr>
+        <w:t xml:space="preserve"> inspirada en el tema (p.ex. dues copes brindant...)</w:t>
+      </w:r>
+    </w:p>
+    <w:p>
+      <w:pPr>
+        <w:pStyle w:val="Pargrafdellista"/>
         <w:numPr>
           <w:ilvl w:val="0"/>
           <w:numId w:val="15"/>
@@ -4776,7 +5832,21 @@
         <w:rPr>
           <w:i/>
         </w:rPr>
-        <w:t>Feu us de transicions/animacions per algun aspecte funcional de l'aplicació (p.ex. al afegir ítems a una llista, al desplegar menús, al fer hovers per fer aparèixer botons, etc. )</w:t>
+        <w:t xml:space="preserve">Feu us de transicions/animacions per algun aspecte funcional de l'aplicació (p.ex. al afegir ítems a una llista, al desplegar menús, al fer </w:t>
+      </w:r>
+      <w:proofErr w:type="spellStart"/>
+      <w:r>
+        <w:rPr>
+          <w:i/>
+        </w:rPr>
+        <w:t>hovers</w:t>
+      </w:r>
+      <w:proofErr w:type="spellEnd"/>
+      <w:r>
+        <w:rPr>
+          <w:i/>
+        </w:rPr>
+        <w:t xml:space="preserve"> per fer aparèixer botons, etc. )</w:t>
       </w:r>
     </w:p>
     <w:p>
@@ -4792,7 +5862,7 @@
     </w:p>
     <w:p>
       <w:pPr>
-        <w:pStyle w:val="Prrafodelista"/>
+        <w:pStyle w:val="Pargrafdellista"/>
       </w:pPr>
     </w:p>
     <w:p>
@@ -4839,7 +5909,21 @@
         <w:rPr>
           <w:i/>
         </w:rPr>
-        <w:t xml:space="preserve">A nivell d’ampliació, i per donar riquesa al projecte implementat, es valorarà que estigui implementat per suportar multiidioma. </w:t>
+        <w:t xml:space="preserve">A nivell d’ampliació, i per donar riquesa al projecte implementat, es valorarà que estigui implementat per suportar </w:t>
+      </w:r>
+      <w:proofErr w:type="spellStart"/>
+      <w:r>
+        <w:rPr>
+          <w:i/>
+        </w:rPr>
+        <w:t>multiidioma</w:t>
+      </w:r>
+      <w:proofErr w:type="spellEnd"/>
+      <w:r>
+        <w:rPr>
+          <w:i/>
+        </w:rPr>
+        <w:t xml:space="preserve">. </w:t>
       </w:r>
     </w:p>
     <w:p>
@@ -5082,14 +6166,14 @@
 
 <file path=word/endnotes.xml><?xml version="1.0" encoding="utf-8"?>
 <w:endnotes xmlns:ve="http://schemas.openxmlformats.org/markup-compatibility/2006" xmlns:o="urn:schemas-microsoft-com:office:office" xmlns:r="http://schemas.openxmlformats.org/officeDocument/2006/relationships" xmlns:m="http://schemas.openxmlformats.org/officeDocument/2006/math" xmlns:v="urn:schemas-microsoft-com:vml" xmlns:wp="http://schemas.openxmlformats.org/drawingml/2006/wordprocessingDrawing" xmlns:w10="urn:schemas-microsoft-com:office:word" xmlns:w="http://schemas.openxmlformats.org/wordprocessingml/2006/main" xmlns:wne="http://schemas.microsoft.com/office/word/2006/wordml">
-  <w:endnote w:type="separator" w:id="0">
+  <w:endnote w:type="separator" w:id="-1">
     <w:p>
       <w:r>
         <w:separator/>
       </w:r>
     </w:p>
   </w:endnote>
-  <w:endnote w:type="continuationSeparator" w:id="1">
+  <w:endnote w:type="continuationSeparator" w:id="0">
     <w:p>
       <w:r>
         <w:continuationSeparator/>
@@ -5103,7 +6187,7 @@
 <w:ftr xmlns:ve="http://schemas.openxmlformats.org/markup-compatibility/2006" xmlns:o="urn:schemas-microsoft-com:office:office" xmlns:r="http://schemas.openxmlformats.org/officeDocument/2006/relationships" xmlns:m="http://schemas.openxmlformats.org/officeDocument/2006/math" xmlns:v="urn:schemas-microsoft-com:vml" xmlns:wp="http://schemas.openxmlformats.org/drawingml/2006/wordprocessingDrawing" xmlns:w10="urn:schemas-microsoft-com:office:word" xmlns:w="http://schemas.openxmlformats.org/wordprocessingml/2006/main" xmlns:wne="http://schemas.microsoft.com/office/word/2006/wordml">
   <w:tbl>
     <w:tblPr>
-      <w:tblStyle w:val="Tablaconcuadrcula"/>
+      <w:tblStyle w:val="Taulaambquadrcula"/>
       <w:tblW w:w="0" w:type="auto"/>
       <w:tblBorders>
         <w:top w:val="none" w:sz="0" w:space="0" w:color="auto"/>
@@ -5126,7 +6210,7 @@
         </w:tcPr>
         <w:p>
           <w:pPr>
-            <w:pStyle w:val="Piedepgina"/>
+            <w:pStyle w:val="Peu"/>
           </w:pPr>
           <w:r>
             <w:rPr>
@@ -5241,7 +6325,7 @@
         </w:tcPr>
         <w:p>
           <w:pPr>
-            <w:pStyle w:val="Piedepgina"/>
+            <w:pStyle w:val="Peu"/>
             <w:ind w:right="-71"/>
             <w:rPr>
               <w:sz w:val="14"/>
@@ -5258,7 +6342,7 @@
         </w:p>
         <w:p>
           <w:pPr>
-            <w:pStyle w:val="Piedepgina"/>
+            <w:pStyle w:val="Peu"/>
             <w:ind w:right="-71"/>
             <w:rPr>
               <w:sz w:val="14"/>
@@ -5268,7 +6352,7 @@
         </w:p>
         <w:p>
           <w:pPr>
-            <w:pStyle w:val="Piedepgina"/>
+            <w:pStyle w:val="Peu"/>
             <w:ind w:right="-71"/>
             <w:rPr>
               <w:sz w:val="16"/>
@@ -5313,7 +6397,7 @@
               <w:sz w:val="14"/>
               <w:szCs w:val="14"/>
             </w:rPr>
-            <w:t>1</w:t>
+            <w:t>4</w:t>
           </w:r>
           <w:r>
             <w:rPr>
@@ -5378,7 +6462,7 @@
   </w:tbl>
   <w:p>
     <w:pPr>
-      <w:pStyle w:val="Piedepgina"/>
+      <w:pStyle w:val="Peu"/>
     </w:pPr>
   </w:p>
 </w:ftr>
@@ -5386,14 +6470,14 @@
 
 <file path=word/footnotes.xml><?xml version="1.0" encoding="utf-8"?>
 <w:footnotes xmlns:ve="http://schemas.openxmlformats.org/markup-compatibility/2006" xmlns:o="urn:schemas-microsoft-com:office:office" xmlns:r="http://schemas.openxmlformats.org/officeDocument/2006/relationships" xmlns:m="http://schemas.openxmlformats.org/officeDocument/2006/math" xmlns:v="urn:schemas-microsoft-com:vml" xmlns:wp="http://schemas.openxmlformats.org/drawingml/2006/wordprocessingDrawing" xmlns:w10="urn:schemas-microsoft-com:office:word" xmlns:w="http://schemas.openxmlformats.org/wordprocessingml/2006/main" xmlns:wne="http://schemas.microsoft.com/office/word/2006/wordml">
-  <w:footnote w:type="separator" w:id="0">
+  <w:footnote w:type="separator" w:id="-1">
     <w:p>
       <w:r>
         <w:separator/>
       </w:r>
     </w:p>
   </w:footnote>
-  <w:footnote w:type="continuationSeparator" w:id="1">
+  <w:footnote w:type="continuationSeparator" w:id="0">
     <w:p>
       <w:r>
         <w:continuationSeparator/>
@@ -5407,7 +6491,7 @@
 <w:hdr xmlns:ve="http://schemas.openxmlformats.org/markup-compatibility/2006" xmlns:o="urn:schemas-microsoft-com:office:office" xmlns:r="http://schemas.openxmlformats.org/officeDocument/2006/relationships" xmlns:m="http://schemas.openxmlformats.org/officeDocument/2006/math" xmlns:v="urn:schemas-microsoft-com:vml" xmlns:wp="http://schemas.openxmlformats.org/drawingml/2006/wordprocessingDrawing" xmlns:w10="urn:schemas-microsoft-com:office:word" xmlns:w="http://schemas.openxmlformats.org/wordprocessingml/2006/main" xmlns:wne="http://schemas.microsoft.com/office/word/2006/wordml">
   <w:tbl>
     <w:tblPr>
-      <w:tblStyle w:val="Tablaconcuadrcula"/>
+      <w:tblStyle w:val="Taulaambquadrcula"/>
       <w:tblW w:w="11057" w:type="dxa"/>
       <w:tblInd w:w="-1026" w:type="dxa"/>
       <w:tblBorders>
@@ -5433,7 +6517,7 @@
         </w:tcPr>
         <w:p>
           <w:pPr>
-            <w:pStyle w:val="Encabezado"/>
+            <w:pStyle w:val="Capalera"/>
           </w:pPr>
           <w:r>
             <w:rPr>
@@ -5494,7 +6578,7 @@
         </w:tcPr>
         <w:p>
           <w:pPr>
-            <w:pStyle w:val="Encabezado"/>
+            <w:pStyle w:val="Capalera"/>
             <w:spacing w:before="40"/>
             <w:ind w:left="567" w:hanging="675"/>
             <w:rPr>
@@ -5512,7 +6596,7 @@
         </w:p>
         <w:p>
           <w:pPr>
-            <w:pStyle w:val="Encabezado"/>
+            <w:pStyle w:val="Capalera"/>
             <w:ind w:left="567" w:hanging="675"/>
             <w:rPr>
               <w:sz w:val="22"/>
@@ -5529,7 +6613,7 @@
         </w:p>
         <w:p>
           <w:pPr>
-            <w:pStyle w:val="Encabezado"/>
+            <w:pStyle w:val="Capalera"/>
           </w:pPr>
           <w:r>
             <w:rPr>
@@ -5548,7 +6632,7 @@
         </w:tcPr>
         <w:p>
           <w:pPr>
-            <w:pStyle w:val="Encabezado"/>
+            <w:pStyle w:val="Capalera"/>
             <w:jc w:val="center"/>
             <w:rPr>
               <w:b/>
@@ -5583,7 +6667,7 @@
         </w:p>
         <w:p>
           <w:pPr>
-            <w:pStyle w:val="Encabezado"/>
+            <w:pStyle w:val="Capalera"/>
             <w:jc w:val="center"/>
           </w:pPr>
           <w:r>
@@ -5619,7 +6703,7 @@
         </w:tcPr>
         <w:p>
           <w:pPr>
-            <w:pStyle w:val="Encabezado"/>
+            <w:pStyle w:val="Capalera"/>
             <w:jc w:val="center"/>
           </w:pPr>
           <w:r>
@@ -5636,7 +6720,7 @@
   </w:tbl>
   <w:p>
     <w:pPr>
-      <w:pStyle w:val="Encabezado"/>
+      <w:pStyle w:val="Capalera"/>
     </w:pPr>
   </w:p>
 </w:hdr>
@@ -7536,13 +8620,13 @@
       <w:lang w:val="ca-ES" w:eastAsia="es-ES"/>
     </w:rPr>
   </w:style>
-  <w:style w:type="character" w:default="1" w:styleId="Fuentedeprrafopredeter">
+  <w:style w:type="character" w:default="1" w:styleId="Tipusdelletraperdefectedelpargraf">
     <w:name w:val="Default Paragraph Font"/>
     <w:uiPriority w:val="1"/>
     <w:semiHidden/>
     <w:unhideWhenUsed/>
   </w:style>
-  <w:style w:type="table" w:default="1" w:styleId="Tablanormal">
+  <w:style w:type="table" w:default="1" w:styleId="Taulanormal">
     <w:name w:val="Normal Table"/>
     <w:uiPriority w:val="99"/>
     <w:semiHidden/>
@@ -7558,16 +8642,16 @@
       </w:tblCellMar>
     </w:tblPr>
   </w:style>
-  <w:style w:type="numbering" w:default="1" w:styleId="Sinlista">
+  <w:style w:type="numbering" w:default="1" w:styleId="Sensellista">
     <w:name w:val="No List"/>
     <w:uiPriority w:val="99"/>
     <w:semiHidden/>
     <w:unhideWhenUsed/>
   </w:style>
-  <w:style w:type="paragraph" w:styleId="Encabezado">
+  <w:style w:type="paragraph" w:styleId="Capalera">
     <w:name w:val="header"/>
     <w:basedOn w:val="Normal"/>
-    <w:link w:val="EncabezadoCar"/>
+    <w:link w:val="CapaleraCar"/>
     <w:uiPriority w:val="99"/>
     <w:semiHidden/>
     <w:unhideWhenUsed/>
@@ -7579,18 +8663,18 @@
       </w:tabs>
     </w:pPr>
   </w:style>
-  <w:style w:type="character" w:customStyle="1" w:styleId="EncabezadoCar">
-    <w:name w:val="Encabezado Car"/>
-    <w:basedOn w:val="Fuentedeprrafopredeter"/>
-    <w:link w:val="Encabezado"/>
+  <w:style w:type="character" w:customStyle="1" w:styleId="CapaleraCar">
+    <w:name w:val="Capçalera Car"/>
+    <w:basedOn w:val="Tipusdelletraperdefectedelpargraf"/>
+    <w:link w:val="Capalera"/>
     <w:uiPriority w:val="99"/>
     <w:semiHidden/>
     <w:rsid w:val="00A06674"/>
   </w:style>
-  <w:style w:type="paragraph" w:styleId="Piedepgina">
+  <w:style w:type="paragraph" w:styleId="Peu">
     <w:name w:val="footer"/>
     <w:basedOn w:val="Normal"/>
-    <w:link w:val="PiedepginaCar"/>
+    <w:link w:val="PeuCar"/>
     <w:unhideWhenUsed/>
     <w:rsid w:val="00A06674"/>
     <w:pPr>
@@ -7600,15 +8684,15 @@
       </w:tabs>
     </w:pPr>
   </w:style>
-  <w:style w:type="character" w:customStyle="1" w:styleId="PiedepginaCar">
-    <w:name w:val="Pie de página Car"/>
-    <w:basedOn w:val="Fuentedeprrafopredeter"/>
-    <w:link w:val="Piedepgina"/>
+  <w:style w:type="character" w:customStyle="1" w:styleId="PeuCar">
+    <w:name w:val="Peu Car"/>
+    <w:basedOn w:val="Tipusdelletraperdefectedelpargraf"/>
+    <w:link w:val="Peu"/>
     <w:rsid w:val="00A06674"/>
   </w:style>
-  <w:style w:type="table" w:styleId="Tablaconcuadrcula">
+  <w:style w:type="table" w:styleId="Taulaambquadrcula">
     <w:name w:val="Table Grid"/>
-    <w:basedOn w:val="Tablanormal"/>
+    <w:basedOn w:val="Taulanormal"/>
     <w:uiPriority w:val="59"/>
     <w:rsid w:val="00A06674"/>
     <w:pPr>
@@ -7634,13 +8718,13 @@
   </w:style>
   <w:style w:type="character" w:styleId="Nmerodepgina">
     <w:name w:val="page number"/>
-    <w:basedOn w:val="Fuentedeprrafopredeter"/>
+    <w:basedOn w:val="Tipusdelletraperdefectedelpargraf"/>
     <w:rsid w:val="00A06674"/>
   </w:style>
-  <w:style w:type="paragraph" w:styleId="Textodeglobo">
+  <w:style w:type="paragraph" w:styleId="Textdeglobus">
     <w:name w:val="Balloon Text"/>
     <w:basedOn w:val="Normal"/>
-    <w:link w:val="TextodegloboCar"/>
+    <w:link w:val="TextdeglobusCar"/>
     <w:uiPriority w:val="99"/>
     <w:semiHidden/>
     <w:unhideWhenUsed/>
@@ -7651,10 +8735,10 @@
       <w:szCs w:val="16"/>
     </w:rPr>
   </w:style>
-  <w:style w:type="character" w:customStyle="1" w:styleId="TextodegloboCar">
-    <w:name w:val="Texto de globo Car"/>
-    <w:basedOn w:val="Fuentedeprrafopredeter"/>
-    <w:link w:val="Textodeglobo"/>
+  <w:style w:type="character" w:customStyle="1" w:styleId="TextdeglobusCar">
+    <w:name w:val="Text de globus Car"/>
+    <w:basedOn w:val="Tipusdelletraperdefectedelpargraf"/>
+    <w:link w:val="Textdeglobus"/>
     <w:uiPriority w:val="99"/>
     <w:semiHidden/>
     <w:rsid w:val="00F47070"/>
@@ -7665,7 +8749,7 @@
       <w:lang w:val="ca-ES" w:eastAsia="es-ES"/>
     </w:rPr>
   </w:style>
-  <w:style w:type="paragraph" w:styleId="Prrafodelista">
+  <w:style w:type="paragraph" w:styleId="Pargrafdellista">
     <w:name w:val="List Paragraph"/>
     <w:basedOn w:val="Normal"/>
     <w:uiPriority w:val="34"/>

</xml_diff>

<commit_message>
Creació de la vista login, incorporació d'una animació, word actualitzat i modificació de JS (quasi complert)
</commit_message>
<xml_diff>
--- a/ICC0m12_2018-2019_PRJ_NF2-V2.docx
+++ b/ICC0m12_2018-2019_PRJ_NF2-V2.docx
@@ -3091,11 +3091,13 @@
         <w:ind w:right="92"/>
         <w:rPr>
           <w:i/>
-        </w:rPr>
-      </w:pPr>
-      <w:r>
-        <w:rPr>
-          <w:i/>
+          <w:highlight w:val="yellow"/>
+        </w:rPr>
+      </w:pPr>
+      <w:r>
+        <w:rPr>
+          <w:i/>
+          <w:highlight w:val="yellow"/>
         </w:rPr>
         <w:t xml:space="preserve">Un per a l’eliminació de tot amb la creació de les taules/vistes/índexs/sinònims. </w:t>
       </w:r>
@@ -3275,6 +3277,7 @@
       <w:r>
         <w:rPr>
           <w:i/>
+          <w:highlight w:val="yellow"/>
         </w:rPr>
         <w:t>A la capçalera es pugui efectuar totes les operacions CRUD</w:t>
       </w:r>
@@ -3338,11 +3341,13 @@
         <w:ind w:right="92"/>
         <w:rPr>
           <w:i/>
-        </w:rPr>
-      </w:pPr>
-      <w:r>
-        <w:rPr>
-          <w:i/>
+          <w:highlight w:val="yellow"/>
+        </w:rPr>
+      </w:pPr>
+      <w:r>
+        <w:rPr>
+          <w:i/>
+          <w:highlight w:val="yellow"/>
         </w:rPr>
         <w:t>Afegir una nova empresa</w:t>
       </w:r>
@@ -3357,19 +3362,15 @@
         <w:ind w:right="92"/>
         <w:rPr>
           <w:i/>
-        </w:rPr>
-      </w:pPr>
-      <w:r>
-        <w:rPr>
-          <w:i/>
-        </w:rPr>
-        <w:t>Modificar les dades d’una empresa existent</w:t>
-      </w:r>
-      <w:r>
-        <w:rPr>
-          <w:i/>
-        </w:rPr>
-        <w:t xml:space="preserve"> </w:t>
+          <w:highlight w:val="yellow"/>
+        </w:rPr>
+      </w:pPr>
+      <w:r>
+        <w:rPr>
+          <w:i/>
+          <w:highlight w:val="yellow"/>
+        </w:rPr>
+        <w:t xml:space="preserve">Modificar les dades d’una empresa existent </w:t>
       </w:r>
     </w:p>
     <w:p>
@@ -4013,11 +4014,13 @@
         <w:ind w:right="92"/>
         <w:rPr>
           <w:i/>
-        </w:rPr>
-      </w:pPr>
-      <w:r>
-        <w:rPr>
-          <w:i/>
+          <w:highlight w:val="yellow"/>
+        </w:rPr>
+      </w:pPr>
+      <w:r>
+        <w:rPr>
+          <w:i/>
+          <w:highlight w:val="yellow"/>
         </w:rPr>
         <w:t xml:space="preserve">És obligatori separar el codi </w:t>
       </w:r>
@@ -4025,6 +4028,7 @@
       <w:r>
         <w:rPr>
           <w:i/>
+          <w:highlight w:val="yellow"/>
         </w:rPr>
         <w:t>Javascript</w:t>
       </w:r>
@@ -4032,6 +4036,7 @@
       <w:r>
         <w:rPr>
           <w:i/>
+          <w:highlight w:val="yellow"/>
         </w:rPr>
         <w:t xml:space="preserve"> del codi HTML i CSS.</w:t>
       </w:r>
@@ -4045,11 +4050,13 @@
         <w:ind w:right="92"/>
         <w:rPr>
           <w:i/>
-        </w:rPr>
-      </w:pPr>
-      <w:r>
-        <w:rPr>
-          <w:i/>
+          <w:highlight w:val="yellow"/>
+        </w:rPr>
+      </w:pPr>
+      <w:r>
+        <w:rPr>
+          <w:i/>
+          <w:highlight w:val="yellow"/>
         </w:rPr>
         <w:t xml:space="preserve">Cal fer ús d’esdeveniments JS via el mètode </w:t>
       </w:r>
@@ -4057,6 +4064,7 @@
       <w:r>
         <w:rPr>
           <w:i/>
+          <w:highlight w:val="yellow"/>
         </w:rPr>
         <w:t>addEventListener</w:t>
       </w:r>
@@ -4064,6 +4072,7 @@
       <w:r>
         <w:rPr>
           <w:i/>
+          <w:highlight w:val="yellow"/>
         </w:rPr>
         <w:t>.</w:t>
       </w:r>
@@ -4077,30 +4086,21 @@
         <w:ind w:right="92"/>
         <w:rPr>
           <w:i/>
-        </w:rPr>
-      </w:pPr>
-      <w:r>
-        <w:rPr>
-          <w:i/>
-        </w:rPr>
-        <w:t>Cal mostrar un a</w:t>
-      </w:r>
-      <w:r>
-        <w:rPr>
-          <w:i/>
-        </w:rPr>
-        <w:t>vis en els camp/s d'entrada de paraules de pas, si les majúscules</w:t>
-      </w:r>
-      <w:r>
-        <w:rPr>
-          <w:i/>
-        </w:rPr>
-        <w:t xml:space="preserve"> (</w:t>
+          <w:highlight w:val="yellow"/>
+        </w:rPr>
+      </w:pPr>
+      <w:r>
+        <w:rPr>
+          <w:i/>
+          <w:highlight w:val="yellow"/>
+        </w:rPr>
+        <w:t>Cal mostrar un avis en els camp/s d'entrada de paraules de pas, si les majúscules (</w:t>
       </w:r>
       <w:proofErr w:type="spellStart"/>
       <w:r>
         <w:rPr>
           <w:i/>
+          <w:highlight w:val="yellow"/>
         </w:rPr>
         <w:t>shift</w:t>
       </w:r>
@@ -4108,20 +4108,9 @@
       <w:r>
         <w:rPr>
           <w:i/>
-        </w:rPr>
-        <w:t>)</w:t>
-      </w:r>
-      <w:r>
-        <w:rPr>
-          <w:i/>
-        </w:rPr>
-        <w:t xml:space="preserve"> estan actives</w:t>
-      </w:r>
-      <w:r>
-        <w:rPr>
-          <w:i/>
-        </w:rPr>
-        <w:t>.</w:t>
+          <w:highlight w:val="yellow"/>
+        </w:rPr>
+        <w:t>) estan actives.</w:t>
       </w:r>
     </w:p>
     <w:p>
@@ -4133,61 +4122,15 @@
         <w:ind w:right="92"/>
         <w:rPr>
           <w:i/>
-        </w:rPr>
-      </w:pPr>
-      <w:r>
-        <w:rPr>
-          <w:i/>
-        </w:rPr>
-        <w:t>Qualsevol de</w:t>
-      </w:r>
-      <w:r>
-        <w:rPr>
-          <w:i/>
-        </w:rPr>
-        <w:t>l</w:t>
-      </w:r>
-      <w:r>
-        <w:rPr>
-          <w:i/>
-        </w:rPr>
-        <w:t>s</w:t>
-      </w:r>
-      <w:r>
-        <w:rPr>
-          <w:i/>
-        </w:rPr>
-        <w:t xml:space="preserve"> camps del</w:t>
-      </w:r>
-      <w:r>
-        <w:rPr>
-          <w:i/>
-        </w:rPr>
-        <w:t>s</w:t>
-      </w:r>
-      <w:r>
-        <w:rPr>
-          <w:i/>
-        </w:rPr>
-        <w:t xml:space="preserve"> formulari</w:t>
-      </w:r>
-      <w:r>
-        <w:rPr>
-          <w:i/>
-        </w:rPr>
-        <w:t>s</w:t>
-      </w:r>
-      <w:r>
-        <w:rPr>
-          <w:i/>
-        </w:rPr>
-        <w:t xml:space="preserve"> han de canviar d'estil quan guanyen i perden el focus</w:t>
-      </w:r>
-      <w:r>
-        <w:rPr>
-          <w:i/>
-        </w:rPr>
-        <w:t>.</w:t>
+          <w:highlight w:val="yellow"/>
+        </w:rPr>
+      </w:pPr>
+      <w:r>
+        <w:rPr>
+          <w:i/>
+          <w:highlight w:val="yellow"/>
+        </w:rPr>
+        <w:t>Qualsevol dels camps dels formularis han de canviar d'estil quan guanyen i perden el focus.</w:t>
       </w:r>
     </w:p>
     <w:p>
@@ -4204,50 +4147,15 @@
       <w:r>
         <w:rPr>
           <w:i/>
-        </w:rPr>
-        <w:t>En el formulari per crear un nou usuari</w:t>
-      </w:r>
-      <w:r>
-        <w:rPr>
-          <w:i/>
-        </w:rPr>
-        <w:t>,</w:t>
-      </w:r>
-      <w:r>
-        <w:rPr>
-          <w:i/>
-        </w:rPr>
-        <w:t xml:space="preserve"> cal mostrar amb una barra de progrés </w:t>
-      </w:r>
-      <w:r>
-        <w:rPr>
-          <w:i/>
-        </w:rPr>
-        <w:t>el nivell</w:t>
-      </w:r>
-      <w:r>
-        <w:rPr>
-          <w:i/>
-        </w:rPr>
-        <w:t xml:space="preserve"> </w:t>
-      </w:r>
-      <w:r>
-        <w:rPr>
-          <w:i/>
-        </w:rPr>
-        <w:t>de</w:t>
-      </w:r>
-      <w:r>
-        <w:rPr>
-          <w:i/>
-        </w:rPr>
-        <w:t xml:space="preserve"> robustesa de la paraula de pas</w:t>
-      </w:r>
-      <w:r>
-        <w:rPr>
-          <w:i/>
-        </w:rPr>
-        <w:t xml:space="preserve"> que s’està indicant. No es donarà per vàlida la contrasenya fins que assoleixi el nivell màxim.</w:t>
+          <w:highlight w:val="yellow"/>
+        </w:rPr>
+        <w:t xml:space="preserve">En el formulari per crear un nou usuari, cal mostrar amb una barra de progrés el nivell de robustesa de la paraula de pas que s’està indicant. </w:t>
+      </w:r>
+      <w:r>
+        <w:rPr>
+          <w:i/>
+        </w:rPr>
+        <w:t>No es donarà per vàlida la contrasenya fins que assoleixi el nivell màxim.</w:t>
       </w:r>
     </w:p>
     <w:p>
@@ -4259,11 +4167,13 @@
         <w:ind w:right="92"/>
         <w:rPr>
           <w:i/>
-        </w:rPr>
-      </w:pPr>
-      <w:r>
-        <w:rPr>
-          <w:i/>
+          <w:highlight w:val="yellow"/>
+        </w:rPr>
+      </w:pPr>
+      <w:r>
+        <w:rPr>
+          <w:i/>
+          <w:highlight w:val="yellow"/>
         </w:rPr>
         <w:t xml:space="preserve">En el formulari d’accés cal que hi hagi un </w:t>
       </w:r>
@@ -4271,6 +4181,7 @@
       <w:r>
         <w:rPr>
           <w:i/>
+          <w:highlight w:val="yellow"/>
         </w:rPr>
         <w:t>checkbox</w:t>
       </w:r>
@@ -4278,6 +4189,7 @@
       <w:r>
         <w:rPr>
           <w:i/>
+          <w:highlight w:val="yellow"/>
         </w:rPr>
         <w:t>. Si està seleccionat, s’ha de veure la paraula de pas.</w:t>
       </w:r>
@@ -4291,11 +4203,13 @@
         <w:ind w:right="92"/>
         <w:rPr>
           <w:i/>
-        </w:rPr>
-      </w:pPr>
-      <w:r>
-        <w:rPr>
-          <w:i/>
+          <w:highlight w:val="yellow"/>
+        </w:rPr>
+      </w:pPr>
+      <w:r>
+        <w:rPr>
+          <w:i/>
+          <w:highlight w:val="yellow"/>
         </w:rPr>
         <w:t xml:space="preserve">Cal desar en el </w:t>
       </w:r>
@@ -4303,6 +4217,7 @@
       <w:r>
         <w:rPr>
           <w:i/>
+          <w:highlight w:val="yellow"/>
         </w:rPr>
         <w:t>WebStorage</w:t>
       </w:r>
@@ -4310,6 +4225,7 @@
       <w:r>
         <w:rPr>
           <w:i/>
+          <w:highlight w:val="yellow"/>
         </w:rPr>
         <w:t>:</w:t>
       </w:r>
@@ -4323,25 +4239,15 @@
         <w:ind w:right="92"/>
         <w:rPr>
           <w:i/>
-        </w:rPr>
-      </w:pPr>
-      <w:r>
-        <w:rPr>
-          <w:i/>
-        </w:rPr>
-        <w:t xml:space="preserve">les paraules de pas </w:t>
-      </w:r>
-      <w:r>
-        <w:rPr>
-          <w:i/>
-        </w:rPr>
-        <w:t>sense xifrar,</w:t>
-      </w:r>
-      <w:r>
-        <w:rPr>
-          <w:i/>
-        </w:rPr>
-        <w:t xml:space="preserve"> junt amb </w:t>
+          <w:highlight w:val="yellow"/>
+        </w:rPr>
+      </w:pPr>
+      <w:r>
+        <w:rPr>
+          <w:i/>
+          <w:highlight w:val="yellow"/>
+        </w:rPr>
+        <w:t xml:space="preserve">les paraules de pas sense xifrar, junt amb </w:t>
       </w:r>
     </w:p>
     <w:p>
@@ -4353,31 +4259,15 @@
         <w:ind w:right="92"/>
         <w:rPr>
           <w:i/>
-        </w:rPr>
-      </w:pPr>
-      <w:r>
-        <w:rPr>
-          <w:i/>
-        </w:rPr>
-        <w:t>el nom de l'usuari</w:t>
-      </w:r>
-      <w:r>
-        <w:rPr>
-          <w:i/>
-        </w:rPr>
-        <w:t xml:space="preserve"> </w:t>
-      </w:r>
-      <w:r>
-        <w:rPr>
-          <w:i/>
-        </w:rPr>
-        <w:t>per tal de poder fer proves ràpidament</w:t>
-      </w:r>
-      <w:r>
-        <w:rPr>
-          <w:i/>
-        </w:rPr>
-        <w:t xml:space="preserve"> (*)</w:t>
+          <w:highlight w:val="yellow"/>
+        </w:rPr>
+      </w:pPr>
+      <w:r>
+        <w:rPr>
+          <w:i/>
+          <w:highlight w:val="yellow"/>
+        </w:rPr>
+        <w:t>el nom de l'usuari per tal de poder fer proves ràpidament (*)</w:t>
       </w:r>
     </w:p>
     <w:p>
@@ -4408,6 +4298,7 @@
       <w:r>
         <w:rPr>
           <w:i/>
+          <w:highlight w:val="yellow"/>
         </w:rPr>
         <w:t>De tots els usuaris que han iniciat sessió o s’han creat duran l’execució de la web.</w:t>
       </w:r>
@@ -4421,24 +4312,21 @@
         <w:ind w:right="92"/>
         <w:rPr>
           <w:i/>
-        </w:rPr>
-      </w:pPr>
-      <w:r>
-        <w:rPr>
-          <w:i/>
-        </w:rPr>
-        <w:t>Aplicació de</w:t>
-      </w:r>
-      <w:r>
-        <w:rPr>
-          <w:i/>
-        </w:rPr>
-        <w:t xml:space="preserve"> classes pròpies (</w:t>
+          <w:highlight w:val="yellow"/>
+        </w:rPr>
+      </w:pPr>
+      <w:r>
+        <w:rPr>
+          <w:i/>
+          <w:highlight w:val="yellow"/>
+        </w:rPr>
+        <w:t>Aplicació de classes pròpies (</w:t>
       </w:r>
       <w:proofErr w:type="spellStart"/>
       <w:r>
         <w:rPr>
           <w:i/>
+          <w:highlight w:val="yellow"/>
         </w:rPr>
         <w:t>String</w:t>
       </w:r>
@@ -4446,6 +4334,7 @@
       <w:r>
         <w:rPr>
           <w:i/>
+          <w:highlight w:val="yellow"/>
         </w:rPr>
         <w:t xml:space="preserve">, </w:t>
       </w:r>
@@ -4453,6 +4342,7 @@
       <w:r>
         <w:rPr>
           <w:i/>
+          <w:highlight w:val="yellow"/>
         </w:rPr>
         <w:t>Math</w:t>
       </w:r>
@@ -4460,6 +4350,7 @@
       <w:r>
         <w:rPr>
           <w:i/>
+          <w:highlight w:val="yellow"/>
         </w:rPr>
         <w:t xml:space="preserve">, </w:t>
       </w:r>
@@ -4467,6 +4358,7 @@
       <w:r>
         <w:rPr>
           <w:i/>
+          <w:highlight w:val="yellow"/>
         </w:rPr>
         <w:t>Date</w:t>
       </w:r>
@@ -4474,6 +4366,7 @@
       <w:r>
         <w:rPr>
           <w:i/>
+          <w:highlight w:val="yellow"/>
         </w:rPr>
         <w:t xml:space="preserve">, </w:t>
       </w:r>
@@ -4481,6 +4374,7 @@
       <w:r>
         <w:rPr>
           <w:i/>
+          <w:highlight w:val="yellow"/>
         </w:rPr>
         <w:t>Array</w:t>
       </w:r>
@@ -4488,6 +4382,7 @@
       <w:r>
         <w:rPr>
           <w:i/>
+          <w:highlight w:val="yellow"/>
         </w:rPr>
         <w:t xml:space="preserve">, </w:t>
       </w:r>
@@ -4495,6 +4390,7 @@
       <w:r>
         <w:rPr>
           <w:i/>
+          <w:highlight w:val="yellow"/>
         </w:rPr>
         <w:t>Object</w:t>
       </w:r>
@@ -4502,6 +4398,7 @@
       <w:r>
         <w:rPr>
           <w:i/>
+          <w:highlight w:val="yellow"/>
         </w:rPr>
         <w:t>, i/o definides pel programador)</w:t>
       </w:r>
@@ -6397,7 +6294,7 @@
               <w:sz w:val="14"/>
               <w:szCs w:val="14"/>
             </w:rPr>
-            <w:t>4</w:t>
+            <w:t>5</w:t>
           </w:r>
           <w:r>
             <w:rPr>

</xml_diff>

<commit_message>
Validació del formulari amb JS, actualització del formulari de M7 i petits avanços amb els controladors
</commit_message>
<xml_diff>
--- a/ICC0m12_2018-2019_PRJ_NF2-V2.docx
+++ b/ICC0m12_2018-2019_PRJ_NF2-V2.docx
@@ -2253,6 +2253,7 @@
       <w:r>
         <w:rPr>
           <w:i/>
+          <w:highlight w:val="yellow"/>
         </w:rPr>
         <w:t xml:space="preserve">Tot el codi del projecte es mantindrà des de </w:t>
       </w:r>
@@ -2260,6 +2261,7 @@
       <w:r>
         <w:rPr>
           <w:i/>
+          <w:highlight w:val="yellow"/>
         </w:rPr>
         <w:t>l'inici</w:t>
       </w:r>
@@ -2267,6 +2269,7 @@
       <w:r>
         <w:rPr>
           <w:i/>
+          <w:highlight w:val="yellow"/>
         </w:rPr>
         <w:t xml:space="preserve"> sota el control d'un GIT</w:t>
       </w:r>
@@ -3048,11 +3051,13 @@
         <w:rPr>
           <w:i/>
           <w:strike/>
-        </w:rPr>
-      </w:pPr>
-      <w:r>
-        <w:rPr>
-          <w:i/>
+          <w:highlight w:val="yellow"/>
+        </w:rPr>
+      </w:pPr>
+      <w:r>
+        <w:rPr>
+          <w:i/>
+          <w:highlight w:val="yellow"/>
         </w:rPr>
         <w:t xml:space="preserve">Un per a les instruccions DDL corresponents al desplegament de l’estructura de la BD (taules/vistes/índexs/sinònims/...) necessària per al funcionament de l’aplicació. </w:t>
       </w:r>
@@ -3066,11 +3071,13 @@
         <w:ind w:right="92"/>
         <w:rPr>
           <w:i/>
-        </w:rPr>
-      </w:pPr>
-      <w:r>
-        <w:rPr>
-          <w:i/>
+          <w:highlight w:val="yellow"/>
+        </w:rPr>
+      </w:pPr>
+      <w:r>
+        <w:rPr>
+          <w:i/>
+          <w:highlight w:val="yellow"/>
         </w:rPr>
         <w:t xml:space="preserve">Un per a la introducció de les dades DEMO </w:t>
       </w:r>
@@ -3078,6 +3085,7 @@
         <w:rPr>
           <w:b/>
           <w:i/>
+          <w:highlight w:val="yellow"/>
         </w:rPr>
         <w:t>amb un complet conjunt de dades a la BDR.</w:t>
       </w:r>
@@ -4142,18 +4150,20 @@
         <w:ind w:right="92"/>
         <w:rPr>
           <w:i/>
-        </w:rPr>
-      </w:pPr>
-      <w:r>
-        <w:rPr>
-          <w:i/>
           <w:highlight w:val="yellow"/>
         </w:rPr>
+      </w:pPr>
+      <w:r>
+        <w:rPr>
+          <w:i/>
+          <w:highlight w:val="yellow"/>
+        </w:rPr>
         <w:t xml:space="preserve">En el formulari per crear un nou usuari, cal mostrar amb una barra de progrés el nivell de robustesa de la paraula de pas que s’està indicant. </w:t>
       </w:r>
       <w:r>
         <w:rPr>
           <w:i/>
+          <w:highlight w:val="yellow"/>
         </w:rPr>
         <w:t>No es donarà per vàlida la contrasenya fins que assoleixi el nivell màxim.</w:t>
       </w:r>
@@ -4412,52 +4422,30 @@
         <w:ind w:right="92"/>
         <w:rPr>
           <w:i/>
-        </w:rPr>
-      </w:pPr>
-      <w:r>
-        <w:rPr>
-          <w:i/>
-        </w:rPr>
-        <w:t xml:space="preserve">Un mínim d’una </w:t>
-      </w:r>
-      <w:r>
-        <w:rPr>
-          <w:i/>
-        </w:rPr>
-        <w:t>petici</w:t>
-      </w:r>
-      <w:r>
-        <w:rPr>
-          <w:i/>
-        </w:rPr>
-        <w:t>ó</w:t>
-      </w:r>
-      <w:r>
-        <w:rPr>
-          <w:i/>
-        </w:rPr>
-        <w:t xml:space="preserve"> AJAX</w:t>
-      </w:r>
-      <w:r>
-        <w:rPr>
-          <w:i/>
-        </w:rPr>
-        <w:t xml:space="preserve"> amb paràmetres i el corresponen tractament de la resposta rebuda (XML,JSON, text pla...)</w:t>
-      </w:r>
-      <w:r>
-        <w:rPr>
-          <w:i/>
-        </w:rPr>
-        <w:t>.</w:t>
-      </w:r>
-    </w:p>
-    <w:p>
-      <w:pPr>
-        <w:ind w:left="227" w:right="92"/>
-        <w:rPr>
-          <w:i/>
-        </w:rPr>
-      </w:pPr>
+          <w:highlight w:val="yellow"/>
+        </w:rPr>
+      </w:pPr>
+      <w:r>
+        <w:rPr>
+          <w:i/>
+          <w:highlight w:val="yellow"/>
+        </w:rPr>
+        <w:t>Un mínim d’una petició AJAX amb paràmetres i el corresponen tractament de la resposta rebuda (XML,JSON, text pla...).</w:t>
+      </w:r>
+    </w:p>
+    <w:p>
+      <w:pPr>
+        <w:ind w:left="227" w:right="92"/>
+        <w:rPr>
+          <w:i/>
+        </w:rPr>
+      </w:pPr>
+      <w:r>
+        <w:rPr>
+          <w:i/>
+        </w:rPr>
+        <w:t>https://api.idescat.cat/emex/v1/nodes.json?tipus=com</w:t>
+      </w:r>
     </w:p>
     <w:p>
       <w:pPr>
@@ -4600,12 +4588,20 @@
         <w:rPr>
           <w:i/>
         </w:rPr>
-        <w:t xml:space="preserve">B) Registre de clients: Els usuaris introduiran </w:t>
+        <w:t xml:space="preserve">B) </w:t>
+      </w:r>
+      <w:r>
+        <w:rPr>
+          <w:i/>
+          <w:highlight w:val="yellow"/>
+        </w:rPr>
+        <w:t xml:space="preserve">Registre de clients: Els usuaris introduiran </w:t>
       </w:r>
       <w:proofErr w:type="spellStart"/>
       <w:r>
         <w:rPr>
           <w:i/>
+          <w:highlight w:val="yellow"/>
         </w:rPr>
         <w:t>username</w:t>
       </w:r>
@@ -4613,6 +4609,7 @@
       <w:r>
         <w:rPr>
           <w:i/>
+          <w:highlight w:val="yellow"/>
         </w:rPr>
         <w:t xml:space="preserve"> (mail) / </w:t>
       </w:r>
@@ -4620,6 +4617,7 @@
       <w:r>
         <w:rPr>
           <w:i/>
+          <w:highlight w:val="yellow"/>
         </w:rPr>
         <w:t>password</w:t>
       </w:r>
@@ -4627,6 +4625,7 @@
       <w:r>
         <w:rPr>
           <w:i/>
+          <w:highlight w:val="yellow"/>
         </w:rPr>
         <w:t xml:space="preserve"> i nom.</w:t>
       </w:r>
@@ -5287,6 +5286,7 @@
       <w:r>
         <w:rPr>
           <w:i/>
+          <w:highlight w:val="yellow"/>
         </w:rPr>
         <w:t xml:space="preserve">La validació de comptes de correu l'heu de fer mail des d'una compta </w:t>
       </w:r>
@@ -5294,6 +5294,7 @@
       <w:r>
         <w:rPr>
           <w:i/>
+          <w:highlight w:val="yellow"/>
         </w:rPr>
         <w:t>noreply</w:t>
       </w:r>
@@ -5433,11 +5434,13 @@
         </w:numPr>
         <w:rPr>
           <w:i/>
-        </w:rPr>
-      </w:pPr>
-      <w:r>
-        <w:rPr>
-          <w:i/>
+          <w:highlight w:val="yellow"/>
+        </w:rPr>
+      </w:pPr>
+      <w:r>
+        <w:rPr>
+          <w:i/>
+          <w:highlight w:val="yellow"/>
         </w:rPr>
         <w:t>Desenvolupeu les fulles d'estil amb SCSS.</w:t>
       </w:r>
@@ -5456,6 +5459,7 @@
       <w:r>
         <w:rPr>
           <w:i/>
+          <w:highlight w:val="yellow"/>
         </w:rPr>
         <w:t xml:space="preserve">Useu </w:t>
       </w:r>
@@ -5463,6 +5467,7 @@
       <w:r>
         <w:rPr>
           <w:i/>
+          <w:highlight w:val="yellow"/>
         </w:rPr>
         <w:t>grids</w:t>
       </w:r>
@@ -5470,6 +5475,7 @@
       <w:r>
         <w:rPr>
           <w:i/>
+          <w:highlight w:val="yellow"/>
         </w:rPr>
         <w:t xml:space="preserve"> de </w:t>
       </w:r>
@@ -5477,6 +5483,7 @@
       <w:r>
         <w:rPr>
           <w:i/>
+          <w:highlight w:val="yellow"/>
         </w:rPr>
         <w:t>boostrap</w:t>
       </w:r>
@@ -5484,8 +5491,15 @@
       <w:r>
         <w:rPr>
           <w:i/>
-        </w:rPr>
-        <w:t xml:space="preserve"> v4 per composar les pàgines. El disseny ha de ser </w:t>
+          <w:highlight w:val="yellow"/>
+        </w:rPr>
+        <w:t xml:space="preserve"> v4 per composar les pàgines</w:t>
+      </w:r>
+      <w:r>
+        <w:rPr>
+          <w:i/>
+        </w:rPr>
+        <w:t xml:space="preserve">. El disseny ha de ser </w:t>
       </w:r>
       <w:proofErr w:type="spellStart"/>
       <w:r>
@@ -6294,7 +6308,7 @@
               <w:sz w:val="14"/>
               <w:szCs w:val="14"/>
             </w:rPr>
-            <w:t>5</w:t>
+            <w:t>6</w:t>
           </w:r>
           <w:r>
             <w:rPr>

</xml_diff>

<commit_message>
Afegida la modificació i baixa de cates, la càrrega massiva de productes a través d'arxius XML i enviament d'emails als usuaris participants d'una cata modificada/eliminada
</commit_message>
<xml_diff>
--- a/ICC0m12_2018-2019_PRJ_NF2-V2.docx
+++ b/ICC0m12_2018-2019_PRJ_NF2-V2.docx
@@ -4686,12 +4686,20 @@
         <w:rPr>
           <w:i/>
         </w:rPr>
-        <w:t xml:space="preserve">C) Les empreses poden organitzar </w:t>
+        <w:t xml:space="preserve">C) </w:t>
+      </w:r>
+      <w:r>
+        <w:rPr>
+          <w:i/>
+          <w:highlight w:val="yellow"/>
+        </w:rPr>
+        <w:t xml:space="preserve">Les empreses poden organitzar </w:t>
       </w:r>
       <w:proofErr w:type="spellStart"/>
       <w:r>
         <w:rPr>
           <w:i/>
+          <w:highlight w:val="yellow"/>
         </w:rPr>
         <w:t>cates</w:t>
       </w:r>
@@ -4699,6 +4707,7 @@
       <w:r>
         <w:rPr>
           <w:i/>
+          <w:highlight w:val="yellow"/>
         </w:rPr>
         <w:t xml:space="preserve">: una </w:t>
       </w:r>
@@ -4706,6 +4715,7 @@
       <w:r>
         <w:rPr>
           <w:i/>
+          <w:highlight w:val="yellow"/>
         </w:rPr>
         <w:t>cata</w:t>
       </w:r>
@@ -4713,6 +4723,7 @@
       <w:r>
         <w:rPr>
           <w:i/>
+          <w:highlight w:val="yellow"/>
         </w:rPr>
         <w:t xml:space="preserve"> se celebra en un dia i en una hora i es </w:t>
       </w:r>
@@ -4720,6 +4731,7 @@
       <w:r>
         <w:rPr>
           <w:i/>
+          <w:highlight w:val="yellow"/>
         </w:rPr>
         <w:t>cata</w:t>
       </w:r>
@@ -4727,8 +4739,41 @@
       <w:r>
         <w:rPr>
           <w:i/>
-        </w:rPr>
-        <w:t xml:space="preserve"> un únic producte. Els productes no es categoritzen. Són descriptius. Hi haurà manteniment d'esdeveniments (altes / baixes i modificacions). Podeu avisar de modificacions en les </w:t>
+          <w:highlight w:val="yellow"/>
+        </w:rPr>
+        <w:t xml:space="preserve"> un únic producte</w:t>
+      </w:r>
+      <w:r>
+        <w:rPr>
+          <w:i/>
+        </w:rPr>
+        <w:t xml:space="preserve">. </w:t>
+      </w:r>
+      <w:r>
+        <w:rPr>
+          <w:i/>
+          <w:highlight w:val="yellow"/>
+        </w:rPr>
+        <w:t>Els productes no es categoritzen. Són descriptius</w:t>
+      </w:r>
+      <w:r>
+        <w:rPr>
+          <w:i/>
+        </w:rPr>
+        <w:t>. Hi haurà manteniment d'esdeveniments (</w:t>
+      </w:r>
+      <w:r>
+        <w:rPr>
+          <w:i/>
+          <w:highlight w:val="yellow"/>
+        </w:rPr>
+        <w:t>altes</w:t>
+      </w:r>
+      <w:r>
+        <w:rPr>
+          <w:i/>
+        </w:rPr>
+        <w:t xml:space="preserve"> / baixes i modificacions). Podeu avisar de modificacions en les </w:t>
       </w:r>
       <w:proofErr w:type="spellStart"/>
       <w:r>
@@ -4828,12 +4873,33 @@
         <w:rPr>
           <w:i/>
         </w:rPr>
-        <w:t xml:space="preserve">E) Les empreses han de veure la gent apuntada a les </w:t>
+        <w:t xml:space="preserve">E) </w:t>
+      </w:r>
+      <w:r>
+        <w:rPr>
+          <w:i/>
+          <w:highlight w:val="yellow"/>
+        </w:rPr>
+        <w:t>Les</w:t>
+      </w:r>
+      <w:r>
+        <w:rPr>
+          <w:i/>
+        </w:rPr>
+        <w:t xml:space="preserve"> </w:t>
+      </w:r>
+      <w:r>
+        <w:rPr>
+          <w:i/>
+          <w:highlight w:val="yellow"/>
+        </w:rPr>
+        <w:t xml:space="preserve">empreses han de veure la gent apuntada a les </w:t>
       </w:r>
       <w:proofErr w:type="spellStart"/>
       <w:r>
         <w:rPr>
           <w:i/>
+          <w:highlight w:val="yellow"/>
         </w:rPr>
         <w:t>cates</w:t>
       </w:r>
@@ -4841,13 +4907,28 @@
       <w:r>
         <w:rPr>
           <w:i/>
-        </w:rPr>
-        <w:t xml:space="preserve"> obertes i futures, i de les </w:t>
+          <w:highlight w:val="yellow"/>
+        </w:rPr>
+        <w:t xml:space="preserve"> obertes i futures, i</w:t>
+      </w:r>
+      <w:r>
+        <w:rPr>
+          <w:i/>
+        </w:rPr>
+        <w:t xml:space="preserve"> </w:t>
+      </w:r>
+      <w:r>
+        <w:rPr>
+          <w:i/>
+          <w:highlight w:val="yellow"/>
+        </w:rPr>
+        <w:t xml:space="preserve">de les </w:t>
       </w:r>
       <w:proofErr w:type="spellStart"/>
       <w:r>
         <w:rPr>
           <w:i/>
+          <w:highlight w:val="yellow"/>
         </w:rPr>
         <w:t>cates</w:t>
       </w:r>
@@ -4855,8 +4936,15 @@
       <w:r>
         <w:rPr>
           <w:i/>
-        </w:rPr>
-        <w:t xml:space="preserve"> tancades, quins han valorat i quina valoració han fet. </w:t>
+          <w:highlight w:val="yellow"/>
+        </w:rPr>
+        <w:t xml:space="preserve"> tancades, quins han valorat i quina valoració han fet.</w:t>
+      </w:r>
+      <w:r>
+        <w:rPr>
+          <w:i/>
+        </w:rPr>
+        <w:t xml:space="preserve"> </w:t>
       </w:r>
     </w:p>
     <w:p>
@@ -6326,7 +6414,7 @@
               <w:sz w:val="14"/>
               <w:szCs w:val="14"/>
             </w:rPr>
-            <w:t>7</w:t>
+            <w:t>6</w:t>
           </w:r>
           <w:r>
             <w:rPr>

</xml_diff>

<commit_message>
Vista del client i actualització petita de JS
</commit_message>
<xml_diff>
--- a/ICC0m12_2018-2019_PRJ_NF2-V2.docx
+++ b/ICC0m12_2018-2019_PRJ_NF2-V2.docx
@@ -1820,17 +1820,20 @@
         <w:suppressAutoHyphens/>
         <w:rPr>
           <w:color w:val="000000"/>
+          <w:highlight w:val="yellow"/>
         </w:rPr>
       </w:pPr>
       <w:r>
         <w:rPr>
           <w:color w:val="000000"/>
+          <w:highlight w:val="yellow"/>
         </w:rPr>
         <w:t>Productes i tasts</w:t>
       </w:r>
       <w:r>
         <w:rPr>
           <w:color w:val="000000"/>
+          <w:highlight w:val="yellow"/>
         </w:rPr>
         <w:t xml:space="preserve">. L’aplicació ha de poder importar dades en format </w:t>
       </w:r>
@@ -1838,6 +1841,7 @@
       <w:r>
         <w:rPr>
           <w:color w:val="000000"/>
+          <w:highlight w:val="yellow"/>
         </w:rPr>
         <w:t>csv</w:t>
       </w:r>
@@ -1845,12 +1849,14 @@
       <w:r>
         <w:rPr>
           <w:color w:val="000000"/>
+          <w:highlight w:val="yellow"/>
         </w:rPr>
         <w:t xml:space="preserve"> o XML</w:t>
       </w:r>
       <w:r>
         <w:rPr>
           <w:color w:val="000000"/>
+          <w:highlight w:val="yellow"/>
         </w:rPr>
         <w:t>.</w:t>
       </w:r>
@@ -1864,17 +1870,20 @@
         <w:suppressAutoHyphens/>
         <w:rPr>
           <w:color w:val="000000"/>
+          <w:highlight w:val="yellow"/>
         </w:rPr>
       </w:pPr>
       <w:r>
         <w:rPr>
           <w:color w:val="000000"/>
+          <w:highlight w:val="yellow"/>
         </w:rPr>
         <w:t>Establiments</w:t>
       </w:r>
       <w:r>
         <w:rPr>
           <w:color w:val="000000"/>
+          <w:highlight w:val="yellow"/>
         </w:rPr>
         <w:t>. Que han de poder generar noves degustacions.</w:t>
       </w:r>
@@ -4746,39 +4755,15 @@
       <w:r>
         <w:rPr>
           <w:i/>
-        </w:rPr>
-        <w:t xml:space="preserve">. </w:t>
-      </w:r>
-      <w:r>
-        <w:rPr>
-          <w:i/>
-          <w:highlight w:val="yellow"/>
-        </w:rPr>
-        <w:t>Els productes no es categoritzen. Són descriptius</w:t>
-      </w:r>
-      <w:r>
-        <w:rPr>
-          <w:i/>
-        </w:rPr>
-        <w:t>. Hi haurà manteniment d'esdeveniments (</w:t>
-      </w:r>
-      <w:r>
-        <w:rPr>
-          <w:i/>
-          <w:highlight w:val="yellow"/>
-        </w:rPr>
-        <w:t>altes</w:t>
-      </w:r>
-      <w:r>
-        <w:rPr>
-          <w:i/>
-        </w:rPr>
-        <w:t xml:space="preserve"> / baixes i modificacions). Podeu avisar de modificacions en les </w:t>
+          <w:highlight w:val="yellow"/>
+        </w:rPr>
+        <w:t xml:space="preserve">. Els productes no es categoritzen. Són descriptius. Hi haurà manteniment d'esdeveniments (altes / baixes i modificacions). Podeu avisar de modificacions en les </w:t>
       </w:r>
       <w:proofErr w:type="spellStart"/>
       <w:r>
         <w:rPr>
           <w:i/>
+          <w:highlight w:val="yellow"/>
         </w:rPr>
         <w:t>cates</w:t>
       </w:r>
@@ -4786,6 +4771,7 @@
       <w:r>
         <w:rPr>
           <w:i/>
+          <w:highlight w:val="yellow"/>
         </w:rPr>
         <w:t>, però generaran automàticament mail als usuaris registrats informant de les modificacions.</w:t>
       </w:r>
@@ -4809,12 +4795,20 @@
         <w:rPr>
           <w:i/>
         </w:rPr>
-        <w:t xml:space="preserve">D) Els clients (usuaris registrats) es podran apuntar / desapuntar a </w:t>
+        <w:t xml:space="preserve">D) </w:t>
+      </w:r>
+      <w:r>
+        <w:rPr>
+          <w:i/>
+          <w:highlight w:val="yellow"/>
+        </w:rPr>
+        <w:t xml:space="preserve">Els clients (usuaris registrats) es podran apuntar / desapuntar a </w:t>
       </w:r>
       <w:proofErr w:type="spellStart"/>
       <w:r>
         <w:rPr>
           <w:i/>
+          <w:highlight w:val="yellow"/>
         </w:rPr>
         <w:t>cates</w:t>
       </w:r>
@@ -4822,20 +4816,28 @@
       <w:r>
         <w:rPr>
           <w:i/>
-        </w:rPr>
-        <w:t xml:space="preserve"> futures.</w:t>
-      </w:r>
-    </w:p>
-    <w:p>
-      <w:pPr>
-        <w:ind w:left="227" w:right="92"/>
-        <w:rPr>
-          <w:i/>
-        </w:rPr>
-      </w:pPr>
-      <w:r>
-        <w:rPr>
-          <w:i/>
+          <w:highlight w:val="yellow"/>
+        </w:rPr>
+        <w:t xml:space="preserve"> futures</w:t>
+      </w:r>
+      <w:r>
+        <w:rPr>
+          <w:i/>
+        </w:rPr>
+        <w:t>.</w:t>
+      </w:r>
+    </w:p>
+    <w:p>
+      <w:pPr>
+        <w:ind w:left="227" w:right="92"/>
+        <w:rPr>
+          <w:i/>
+        </w:rPr>
+      </w:pPr>
+      <w:r>
+        <w:rPr>
+          <w:i/>
+          <w:highlight w:val="lightGray"/>
         </w:rPr>
         <w:t xml:space="preserve">De les </w:t>
       </w:r>
@@ -4843,6 +4845,7 @@
       <w:r>
         <w:rPr>
           <w:i/>
+          <w:highlight w:val="lightGray"/>
         </w:rPr>
         <w:t>cates</w:t>
       </w:r>
@@ -4850,6 +4853,7 @@
       <w:r>
         <w:rPr>
           <w:i/>
+          <w:highlight w:val="lightGray"/>
         </w:rPr>
         <w:t xml:space="preserve"> que es van apuntar i han vençut (han superat data) podran emetre valoració. Una valoració és una puntuació entre 1 i 5.</w:t>
       </w:r>
@@ -4864,7 +4868,7 @@
     </w:p>
     <w:p>
       <w:pPr>
-        <w:ind w:left="227" w:right="92"/>
+        <w:ind w:left="708" w:right="92" w:hanging="481"/>
         <w:rPr>
           <w:i/>
         </w:rPr>
@@ -4880,7 +4884,30 @@
           <w:i/>
           <w:highlight w:val="yellow"/>
         </w:rPr>
-        <w:t>Les</w:t>
+        <w:t>Les e</w:t>
+      </w:r>
+      <w:r>
+        <w:rPr>
+          <w:i/>
+          <w:highlight w:val="yellow"/>
+        </w:rPr>
+        <w:t xml:space="preserve">mpreses han de veure la gent apuntada a les </w:t>
+      </w:r>
+      <w:proofErr w:type="spellStart"/>
+      <w:r>
+        <w:rPr>
+          <w:i/>
+          <w:highlight w:val="yellow"/>
+        </w:rPr>
+        <w:t>cates</w:t>
+      </w:r>
+      <w:proofErr w:type="spellEnd"/>
+      <w:r>
+        <w:rPr>
+          <w:i/>
+          <w:highlight w:val="yellow"/>
+        </w:rPr>
+        <w:t xml:space="preserve"> obertes i futures, i</w:t>
       </w:r>
       <w:r>
         <w:rPr>
@@ -4893,7 +4920,7 @@
           <w:i/>
           <w:highlight w:val="yellow"/>
         </w:rPr>
-        <w:t xml:space="preserve">empreses han de veure la gent apuntada a les </w:t>
+        <w:t xml:space="preserve">de les </w:t>
       </w:r>
       <w:proofErr w:type="spellStart"/>
       <w:r>
@@ -4909,7 +4936,7 @@
           <w:i/>
           <w:highlight w:val="yellow"/>
         </w:rPr>
-        <w:t xml:space="preserve"> obertes i futures, i</w:t>
+        <w:t xml:space="preserve"> tancades, quins han valorat i quina valoració han fet.</w:t>
       </w:r>
       <w:r>
         <w:rPr>
@@ -4917,18 +4944,32 @@
         </w:rPr>
         <w:t xml:space="preserve"> </w:t>
       </w:r>
-      <w:r>
-        <w:rPr>
-          <w:i/>
-          <w:highlight w:val="yellow"/>
-        </w:rPr>
-        <w:t xml:space="preserve">de les </w:t>
+    </w:p>
+    <w:p>
+      <w:pPr>
+        <w:ind w:left="227" w:right="92"/>
+        <w:rPr>
+          <w:i/>
+        </w:rPr>
+      </w:pPr>
+    </w:p>
+    <w:p>
+      <w:pPr>
+        <w:ind w:left="227" w:right="92"/>
+        <w:rPr>
+          <w:i/>
+        </w:rPr>
+      </w:pPr>
+      <w:r>
+        <w:rPr>
+          <w:i/>
+        </w:rPr>
+        <w:t xml:space="preserve">F) Hi haurà una vista pública, on els usuaris registrats es podran apuntar a les </w:t>
       </w:r>
       <w:proofErr w:type="spellStart"/>
       <w:r>
         <w:rPr>
           <w:i/>
-          <w:highlight w:val="yellow"/>
         </w:rPr>
         <w:t>cates</w:t>
       </w:r>
@@ -4936,43 +4977,116 @@
       <w:r>
         <w:rPr>
           <w:i/>
-          <w:highlight w:val="yellow"/>
-        </w:rPr>
-        <w:t xml:space="preserve"> tancades, quins han valorat i quina valoració han fet.</w:t>
-      </w:r>
+        </w:rPr>
+        <w:t xml:space="preserve"> obertes, i un llistat de productes (publicitats en </w:t>
+      </w:r>
+      <w:proofErr w:type="spellStart"/>
+      <w:r>
+        <w:rPr>
+          <w:i/>
+        </w:rPr>
+        <w:t>cates</w:t>
+      </w:r>
+      <w:proofErr w:type="spellEnd"/>
+      <w:r>
+        <w:rPr>
+          <w:i/>
+        </w:rPr>
+        <w:t xml:space="preserve"> tancades) amb les dades de l'establiment que ha ofert la corresponent </w:t>
+      </w:r>
+      <w:proofErr w:type="spellStart"/>
+      <w:r>
+        <w:rPr>
+          <w:i/>
+        </w:rPr>
+        <w:t>cata</w:t>
+      </w:r>
+      <w:proofErr w:type="spellEnd"/>
+      <w:r>
+        <w:rPr>
+          <w:i/>
+        </w:rPr>
+        <w:t xml:space="preserve">, ordenats </w:t>
+      </w:r>
+      <w:r>
+        <w:rPr>
+          <w:i/>
+        </w:rPr>
+        <w:t>descendent ment</w:t>
+      </w:r>
+      <w:r>
+        <w:rPr>
+          <w:i/>
+        </w:rPr>
+        <w:t xml:space="preserve"> per puntuació. Aquest llistat estarà disponibles per tots els internautes.  Veurem com </w:t>
+      </w:r>
+      <w:r>
+        <w:rPr>
+          <w:i/>
+        </w:rPr>
+        <w:t>ubicar</w:t>
+      </w:r>
+      <w:r>
+        <w:rPr>
+          <w:i/>
+        </w:rPr>
+        <w:t xml:space="preserve"> restaurant en un mapa  (</w:t>
+      </w:r>
+      <w:proofErr w:type="spellStart"/>
+      <w:r>
+        <w:rPr>
+          <w:i/>
+        </w:rPr>
+        <w:t>google</w:t>
+      </w:r>
+      <w:proofErr w:type="spellEnd"/>
       <w:r>
         <w:rPr>
           <w:i/>
         </w:rPr>
         <w:t xml:space="preserve"> </w:t>
       </w:r>
-    </w:p>
-    <w:p>
-      <w:pPr>
-        <w:ind w:left="227" w:right="92"/>
-        <w:rPr>
-          <w:i/>
-        </w:rPr>
-      </w:pPr>
-    </w:p>
-    <w:p>
-      <w:pPr>
-        <w:ind w:left="227" w:right="92"/>
-        <w:rPr>
-          <w:i/>
-        </w:rPr>
-      </w:pPr>
-      <w:r>
-        <w:rPr>
-          <w:i/>
-        </w:rPr>
-        <w:t xml:space="preserve">F) Hi haurà una vista pública, on els usuaris registrats es podran apuntar a les </w:t>
-      </w:r>
       <w:proofErr w:type="spellStart"/>
       <w:r>
         <w:rPr>
           <w:i/>
         </w:rPr>
+        <w:t>maps</w:t>
+      </w:r>
+      <w:proofErr w:type="spellEnd"/>
+      <w:r>
+        <w:rPr>
+          <w:i/>
+        </w:rPr>
+        <w:t>).</w:t>
+      </w:r>
+    </w:p>
+    <w:p>
+      <w:pPr>
+        <w:ind w:left="227" w:right="92"/>
+        <w:rPr>
+          <w:i/>
+        </w:rPr>
+      </w:pPr>
+    </w:p>
+    <w:p>
+      <w:pPr>
+        <w:ind w:left="227" w:right="92"/>
+        <w:rPr>
+          <w:i/>
+        </w:rPr>
+      </w:pPr>
+      <w:r>
+        <w:rPr>
+          <w:i/>
+        </w:rPr>
+        <w:t xml:space="preserve">G) Tindrem un web service amb les </w:t>
+      </w:r>
+      <w:proofErr w:type="spellStart"/>
+      <w:r>
+        <w:rPr>
+          <w:i/>
+        </w:rPr>
         <w:t>cates</w:t>
       </w:r>
       <w:proofErr w:type="spellEnd"/>
@@ -4980,72 +5094,233 @@
         <w:rPr>
           <w:i/>
         </w:rPr>
-        <w:t xml:space="preserve"> obertes, i un llistat de productes (publicitats en </w:t>
+        <w:t xml:space="preserve"> obertes, amb totes les seves dades de celebració. Per accedir a aquest web service, usarem validarem els usuaris a un </w:t>
       </w:r>
       <w:proofErr w:type="spellStart"/>
       <w:r>
         <w:rPr>
           <w:i/>
         </w:rPr>
-        <w:t>cates</w:t>
+        <w:t>ldap</w:t>
       </w:r>
       <w:proofErr w:type="spellEnd"/>
       <w:r>
         <w:rPr>
           <w:i/>
         </w:rPr>
-        <w:t xml:space="preserve"> tancades) amb les dades de l'establiment que ha ofert la corresponent </w:t>
+        <w:t>.</w:t>
+      </w:r>
+    </w:p>
+    <w:p>
+      <w:pPr>
+        <w:ind w:left="708" w:right="92" w:hanging="481"/>
+        <w:rPr>
+          <w:i/>
+        </w:rPr>
+      </w:pPr>
+    </w:p>
+    <w:p>
+      <w:pPr>
+        <w:ind w:left="227" w:right="92"/>
+        <w:rPr>
+          <w:i/>
+        </w:rPr>
+      </w:pPr>
+    </w:p>
+    <w:p>
+      <w:pPr>
+        <w:ind w:left="227" w:right="92"/>
+        <w:rPr>
+          <w:i/>
+          <w:u w:val="single"/>
+        </w:rPr>
+      </w:pPr>
+      <w:r>
+        <w:rPr>
+          <w:i/>
+          <w:u w:val="single"/>
+        </w:rPr>
+        <w:t>MP08. Desplegament d'aplicacions web</w:t>
+      </w:r>
+    </w:p>
+    <w:p>
+      <w:pPr>
+        <w:ind w:left="227" w:right="92"/>
+        <w:rPr>
+          <w:i/>
+          <w:u w:val="single"/>
+        </w:rPr>
+      </w:pPr>
+    </w:p>
+    <w:p>
+      <w:pPr>
+        <w:ind w:left="227" w:right="92"/>
+        <w:rPr>
+          <w:i/>
+        </w:rPr>
+      </w:pPr>
+      <w:r>
+        <w:rPr>
+          <w:i/>
+        </w:rPr>
+        <w:t xml:space="preserve">Tota la web residirà en una màquina amb </w:t>
       </w:r>
       <w:proofErr w:type="spellStart"/>
       <w:r>
         <w:rPr>
           <w:i/>
         </w:rPr>
-        <w:t>cata</w:t>
+        <w:t>Ubuntu</w:t>
       </w:r>
       <w:proofErr w:type="spellEnd"/>
       <w:r>
         <w:rPr>
           <w:i/>
         </w:rPr>
-        <w:t xml:space="preserve">, ordenats </w:t>
-      </w:r>
-      <w:r>
-        <w:rPr>
-          <w:i/>
-        </w:rPr>
-        <w:t>descendent ment</w:t>
-      </w:r>
-      <w:r>
-        <w:rPr>
-          <w:i/>
-        </w:rPr>
-        <w:t xml:space="preserve"> per puntuació. Aquest llistat estarà disponibles per tots els internautes.  Veurem com </w:t>
-      </w:r>
-      <w:r>
-        <w:rPr>
-          <w:i/>
-        </w:rPr>
-        <w:t>ubicar</w:t>
-      </w:r>
-      <w:r>
-        <w:rPr>
-          <w:i/>
-        </w:rPr>
-        <w:t xml:space="preserve"> restaurant en un mapa  (</w:t>
+        <w:t xml:space="preserve"> 18.04</w:t>
+      </w:r>
+    </w:p>
+    <w:p>
+      <w:pPr>
+        <w:ind w:left="227" w:right="92"/>
+        <w:rPr>
+          <w:i/>
+        </w:rPr>
+      </w:pPr>
+    </w:p>
+    <w:p>
+      <w:pPr>
+        <w:ind w:left="227" w:right="92"/>
+        <w:rPr>
+          <w:i/>
+        </w:rPr>
+      </w:pPr>
+      <w:r>
+        <w:rPr>
+          <w:i/>
+        </w:rPr>
+        <w:t>L'accés a l'aplicació es farà per nom de màquina i des d'una tercera màquina (</w:t>
       </w:r>
       <w:proofErr w:type="spellStart"/>
       <w:r>
         <w:rPr>
           <w:i/>
         </w:rPr>
-        <w:t>google</w:t>
+        <w:t>Window</w:t>
       </w:r>
       <w:proofErr w:type="spellEnd"/>
       <w:r>
         <w:rPr>
           <w:i/>
         </w:rPr>
+        <w:t xml:space="preserve"> 7 o Windows 10).</w:t>
+      </w:r>
+    </w:p>
+    <w:p>
+      <w:pPr>
+        <w:ind w:left="227" w:right="92"/>
+        <w:rPr>
+          <w:i/>
+        </w:rPr>
+      </w:pPr>
+      <w:r>
+        <w:rPr>
+          <w:i/>
+        </w:rPr>
+        <w:t xml:space="preserve">Tots els accessos seran per </w:t>
+      </w:r>
+      <w:proofErr w:type="spellStart"/>
+      <w:r>
+        <w:rPr>
+          <w:i/>
+        </w:rPr>
+        <w:t>https</w:t>
+      </w:r>
+      <w:proofErr w:type="spellEnd"/>
+      <w:r>
+        <w:rPr>
+          <w:i/>
+        </w:rPr>
+        <w:t>.</w:t>
+      </w:r>
+    </w:p>
+    <w:p>
+      <w:pPr>
+        <w:ind w:left="227" w:right="92"/>
+        <w:rPr>
+          <w:i/>
+        </w:rPr>
+      </w:pPr>
+    </w:p>
+    <w:p>
+      <w:pPr>
+        <w:ind w:left="227" w:right="92"/>
+        <w:rPr>
+          <w:i/>
+        </w:rPr>
+      </w:pPr>
+      <w:r>
+        <w:rPr>
+          <w:i/>
+        </w:rPr>
+        <w:t xml:space="preserve">Els accessos que no siguin per </w:t>
+      </w:r>
+      <w:proofErr w:type="spellStart"/>
+      <w:r>
+        <w:rPr>
+          <w:i/>
+        </w:rPr>
+        <w:t>https</w:t>
+      </w:r>
+      <w:proofErr w:type="spellEnd"/>
+      <w:r>
+        <w:rPr>
+          <w:i/>
+        </w:rPr>
+        <w:t xml:space="preserve"> han de ser redirigits a </w:t>
+      </w:r>
+      <w:proofErr w:type="spellStart"/>
+      <w:r>
+        <w:rPr>
+          <w:i/>
+        </w:rPr>
+        <w:t>https</w:t>
+      </w:r>
+      <w:proofErr w:type="spellEnd"/>
+    </w:p>
+    <w:p>
+      <w:pPr>
+        <w:ind w:left="227" w:right="92"/>
+        <w:rPr>
+          <w:i/>
+        </w:rPr>
+      </w:pPr>
+    </w:p>
+    <w:p>
+      <w:pPr>
+        <w:ind w:left="227" w:right="92"/>
+        <w:rPr>
+          <w:i/>
+        </w:rPr>
+      </w:pPr>
+      <w:r>
+        <w:rPr>
+          <w:i/>
+        </w:rPr>
+        <w:t xml:space="preserve">Un dels mòduls cal que el documenteu completament amb </w:t>
+      </w:r>
+      <w:proofErr w:type="spellStart"/>
+      <w:r>
+        <w:rPr>
+          <w:i/>
+        </w:rPr>
+        <w:t>php</w:t>
+      </w:r>
+      <w:proofErr w:type="spellEnd"/>
+      <w:r>
+        <w:rPr>
+          <w:i/>
+        </w:rPr>
         <w:t xml:space="preserve"> </w:t>
       </w:r>
       <w:proofErr w:type="spellStart"/>
@@ -5053,321 +5328,92 @@
         <w:rPr>
           <w:i/>
         </w:rPr>
-        <w:t>maps</w:t>
+        <w:t>Documentor</w:t>
       </w:r>
       <w:proofErr w:type="spellEnd"/>
-      <w:r>
-        <w:rPr>
-          <w:i/>
-        </w:rPr>
-        <w:t>).</w:t>
-      </w:r>
-    </w:p>
-    <w:p>
-      <w:pPr>
-        <w:ind w:left="227" w:right="92"/>
-        <w:rPr>
-          <w:i/>
-        </w:rPr>
-      </w:pPr>
-    </w:p>
-    <w:p>
-      <w:pPr>
-        <w:ind w:left="227" w:right="92"/>
-        <w:rPr>
-          <w:i/>
-        </w:rPr>
-      </w:pPr>
-      <w:r>
-        <w:rPr>
-          <w:i/>
-        </w:rPr>
-        <w:t xml:space="preserve">G) Tindrem un web service amb les </w:t>
+    </w:p>
+    <w:p>
+      <w:pPr>
+        <w:ind w:left="227" w:right="92"/>
+        <w:rPr>
+          <w:i/>
+        </w:rPr>
+      </w:pPr>
+    </w:p>
+    <w:p>
+      <w:pPr>
+        <w:ind w:left="227" w:right="92"/>
+        <w:rPr>
+          <w:i/>
+        </w:rPr>
+      </w:pPr>
+      <w:r>
+        <w:rPr>
+          <w:i/>
+        </w:rPr>
+        <w:t xml:space="preserve">Es vol un log independent dels </w:t>
       </w:r>
       <w:proofErr w:type="spellStart"/>
       <w:r>
         <w:rPr>
           <w:i/>
         </w:rPr>
-        <w:t>cates</w:t>
+        <w:t>accesos</w:t>
       </w:r>
       <w:proofErr w:type="spellEnd"/>
       <w:r>
         <w:rPr>
           <w:i/>
         </w:rPr>
-        <w:t xml:space="preserve"> obertes, amb totes les seves dades de celebració. Per accedir a aquest web service, usarem validarem els usuaris a un </w:t>
+        <w:t xml:space="preserve"> a l'aplicació</w:t>
+      </w:r>
+      <w:r>
+        <w:rPr>
+          <w:i/>
+        </w:rPr>
+        <w:t xml:space="preserve"> (</w:t>
       </w:r>
       <w:proofErr w:type="spellStart"/>
       <w:r>
         <w:rPr>
           <w:i/>
         </w:rPr>
-        <w:t>ldap</w:t>
+        <w:t>archivo</w:t>
       </w:r>
       <w:proofErr w:type="spellEnd"/>
       <w:r>
         <w:rPr>
           <w:i/>
         </w:rPr>
-        <w:t>.</w:t>
-      </w:r>
-    </w:p>
-    <w:p>
-      <w:pPr>
-        <w:ind w:left="708" w:right="92" w:hanging="481"/>
-        <w:rPr>
-          <w:i/>
-        </w:rPr>
-      </w:pPr>
-    </w:p>
-    <w:p>
-      <w:pPr>
-        <w:ind w:left="227" w:right="92"/>
-        <w:rPr>
-          <w:i/>
-        </w:rPr>
-      </w:pPr>
-    </w:p>
-    <w:p>
-      <w:pPr>
-        <w:ind w:left="227" w:right="92"/>
-        <w:rPr>
-          <w:i/>
-          <w:u w:val="single"/>
-        </w:rPr>
-      </w:pPr>
-      <w:r>
-        <w:rPr>
-          <w:i/>
-          <w:u w:val="single"/>
-        </w:rPr>
-        <w:t>MP08. Desplegament d'aplicacions web</w:t>
-      </w:r>
-    </w:p>
-    <w:p>
-      <w:pPr>
-        <w:ind w:left="227" w:right="92"/>
-        <w:rPr>
-          <w:i/>
-          <w:u w:val="single"/>
-        </w:rPr>
-      </w:pPr>
-    </w:p>
-    <w:p>
-      <w:pPr>
-        <w:ind w:left="227" w:right="92"/>
-        <w:rPr>
-          <w:i/>
-        </w:rPr>
-      </w:pPr>
-      <w:r>
-        <w:rPr>
-          <w:i/>
-        </w:rPr>
-        <w:t xml:space="preserve">Tota la web residirà en una màquina amb </w:t>
+        <w:t xml:space="preserve"> de </w:t>
       </w:r>
       <w:proofErr w:type="spellStart"/>
       <w:r>
         <w:rPr>
           <w:i/>
         </w:rPr>
-        <w:t>Ubuntu</w:t>
+        <w:t>logs</w:t>
       </w:r>
       <w:proofErr w:type="spellEnd"/>
       <w:r>
         <w:rPr>
           <w:i/>
         </w:rPr>
-        <w:t xml:space="preserve"> 18.04</w:t>
-      </w:r>
-    </w:p>
-    <w:p>
-      <w:pPr>
-        <w:ind w:left="227" w:right="92"/>
-        <w:rPr>
-          <w:i/>
-        </w:rPr>
-      </w:pPr>
-    </w:p>
-    <w:p>
-      <w:pPr>
-        <w:ind w:left="227" w:right="92"/>
-        <w:rPr>
-          <w:i/>
-        </w:rPr>
-      </w:pPr>
-      <w:r>
-        <w:rPr>
-          <w:i/>
-        </w:rPr>
-        <w:t>L'accés a l'aplicació es farà per nom de màquina i des d'una tercera màquina (</w:t>
+        <w:t xml:space="preserve"> </w:t>
       </w:r>
       <w:proofErr w:type="spellStart"/>
       <w:r>
         <w:rPr>
           <w:i/>
         </w:rPr>
-        <w:t>Window</w:t>
+        <w:t>aparte</w:t>
       </w:r>
       <w:proofErr w:type="spellEnd"/>
       <w:r>
         <w:rPr>
           <w:i/>
         </w:rPr>
-        <w:t xml:space="preserve"> 7 o Windows 10).</w:t>
-      </w:r>
-    </w:p>
-    <w:p>
-      <w:pPr>
-        <w:ind w:left="227" w:right="92"/>
-        <w:rPr>
-          <w:i/>
-        </w:rPr>
-      </w:pPr>
-      <w:r>
-        <w:rPr>
-          <w:i/>
-        </w:rPr>
-        <w:t xml:space="preserve">Tots els accessos seran per </w:t>
-      </w:r>
-      <w:proofErr w:type="spellStart"/>
-      <w:r>
-        <w:rPr>
-          <w:i/>
-        </w:rPr>
-        <w:t>https</w:t>
-      </w:r>
-      <w:proofErr w:type="spellEnd"/>
-      <w:r>
-        <w:rPr>
-          <w:i/>
-        </w:rPr>
-        <w:t>.</w:t>
-      </w:r>
-    </w:p>
-    <w:p>
-      <w:pPr>
-        <w:ind w:left="227" w:right="92"/>
-        <w:rPr>
-          <w:i/>
-        </w:rPr>
-      </w:pPr>
-    </w:p>
-    <w:p>
-      <w:pPr>
-        <w:ind w:left="227" w:right="92"/>
-        <w:rPr>
-          <w:i/>
-        </w:rPr>
-      </w:pPr>
-      <w:r>
-        <w:rPr>
-          <w:i/>
-        </w:rPr>
-        <w:t xml:space="preserve">Els accessos que no siguin per </w:t>
-      </w:r>
-      <w:proofErr w:type="spellStart"/>
-      <w:r>
-        <w:rPr>
-          <w:i/>
-        </w:rPr>
-        <w:t>https</w:t>
-      </w:r>
-      <w:proofErr w:type="spellEnd"/>
-      <w:r>
-        <w:rPr>
-          <w:i/>
-        </w:rPr>
-        <w:t xml:space="preserve"> han de ser redirigits a </w:t>
-      </w:r>
-      <w:proofErr w:type="spellStart"/>
-      <w:r>
-        <w:rPr>
-          <w:i/>
-        </w:rPr>
-        <w:t>https</w:t>
-      </w:r>
-      <w:proofErr w:type="spellEnd"/>
-    </w:p>
-    <w:p>
-      <w:pPr>
-        <w:ind w:left="227" w:right="92"/>
-        <w:rPr>
-          <w:i/>
-        </w:rPr>
-      </w:pPr>
-    </w:p>
-    <w:p>
-      <w:pPr>
-        <w:ind w:left="227" w:right="92"/>
-        <w:rPr>
-          <w:i/>
-        </w:rPr>
-      </w:pPr>
-      <w:r>
-        <w:rPr>
-          <w:i/>
-        </w:rPr>
-        <w:t xml:space="preserve">Un dels mòduls cal que el documenteu completament amb </w:t>
-      </w:r>
-      <w:proofErr w:type="spellStart"/>
-      <w:r>
-        <w:rPr>
-          <w:i/>
-        </w:rPr>
-        <w:t>php</w:t>
-      </w:r>
-      <w:proofErr w:type="spellEnd"/>
-      <w:r>
-        <w:rPr>
-          <w:i/>
-        </w:rPr>
-        <w:t xml:space="preserve"> </w:t>
-      </w:r>
-      <w:proofErr w:type="spellStart"/>
-      <w:r>
-        <w:rPr>
-          <w:i/>
-        </w:rPr>
-        <w:t>Documentor</w:t>
-      </w:r>
-      <w:proofErr w:type="spellEnd"/>
-    </w:p>
-    <w:p>
-      <w:pPr>
-        <w:ind w:left="227" w:right="92"/>
-        <w:rPr>
-          <w:i/>
-        </w:rPr>
-      </w:pPr>
-    </w:p>
-    <w:p>
-      <w:pPr>
-        <w:ind w:left="227" w:right="92"/>
-        <w:rPr>
-          <w:i/>
-        </w:rPr>
-      </w:pPr>
-      <w:r>
-        <w:rPr>
-          <w:i/>
-        </w:rPr>
-        <w:t xml:space="preserve">Es vol un log independent dels </w:t>
-      </w:r>
-      <w:proofErr w:type="spellStart"/>
-      <w:r>
-        <w:rPr>
-          <w:i/>
-        </w:rPr>
-        <w:t>accesos</w:t>
-      </w:r>
-      <w:proofErr w:type="spellEnd"/>
-      <w:r>
-        <w:rPr>
-          <w:i/>
-        </w:rPr>
-        <w:t xml:space="preserve"> a l'aplicació</w:t>
+        <w:t>)</w:t>
       </w:r>
     </w:p>
     <w:p>
@@ -6414,7 +6460,7 @@
               <w:sz w:val="14"/>
               <w:szCs w:val="14"/>
             </w:rPr>
-            <w:t>6</w:t>
+            <w:t>3</w:t>
           </w:r>
           <w:r>
             <w:rPr>

</xml_diff>

<commit_message>
S'ha actualitzat m7 afegint la part de web service, s'han afegit l'accés per mapa, l'encriptament de contrasenyes i es connecta amb curl al nou projecte incorporat
</commit_message>
<xml_diff>
--- a/ICC0m12_2018-2019_PRJ_NF2-V2.docx
+++ b/ICC0m12_2018-2019_PRJ_NF2-V2.docx
@@ -1,6 +1,6 @@
 
 <file path=word/document.xml><?xml version="1.0" encoding="utf-8"?>
-<w:document xmlns:ve="http://schemas.openxmlformats.org/markup-compatibility/2006" xmlns:o="urn:schemas-microsoft-com:office:office" xmlns:r="http://schemas.openxmlformats.org/officeDocument/2006/relationships" xmlns:m="http://schemas.openxmlformats.org/officeDocument/2006/math" xmlns:v="urn:schemas-microsoft-com:vml" xmlns:wp="http://schemas.openxmlformats.org/drawingml/2006/wordprocessingDrawing" xmlns:w10="urn:schemas-microsoft-com:office:word" xmlns:w="http://schemas.openxmlformats.org/wordprocessingml/2006/main" xmlns:wne="http://schemas.microsoft.com/office/word/2006/wordml">
+<w:document xmlns:wpc="http://schemas.microsoft.com/office/word/2010/wordprocessingCanvas" xmlns:mc="http://schemas.openxmlformats.org/markup-compatibility/2006" xmlns:o="urn:schemas-microsoft-com:office:office" xmlns:r="http://schemas.openxmlformats.org/officeDocument/2006/relationships" xmlns:m="http://schemas.openxmlformats.org/officeDocument/2006/math" xmlns:v="urn:schemas-microsoft-com:vml" xmlns:wp14="http://schemas.microsoft.com/office/word/2010/wordprocessingDrawing" xmlns:wp="http://schemas.openxmlformats.org/drawingml/2006/wordprocessingDrawing" xmlns:w10="urn:schemas-microsoft-com:office:word" xmlns:w="http://schemas.openxmlformats.org/wordprocessingml/2006/main" xmlns:w14="http://schemas.microsoft.com/office/word/2010/wordml" xmlns:wpg="http://schemas.microsoft.com/office/word/2010/wordprocessingGroup" xmlns:wpi="http://schemas.microsoft.com/office/word/2010/wordprocessingInk" xmlns:wne="http://schemas.microsoft.com/office/word/2006/wordml" xmlns:wps="http://schemas.microsoft.com/office/word/2010/wordprocessingShape" mc:Ignorable="w14 wp14">
   <w:body>
     <w:p/>
     <w:tbl>
@@ -19,7 +19,7 @@
           <w:left w:w="70" w:type="dxa"/>
           <w:right w:w="70" w:type="dxa"/>
         </w:tblCellMar>
-        <w:tblLook w:val="0000"/>
+        <w:tblLook w:val="0000" w:firstRow="0" w:lastRow="0" w:firstColumn="0" w:lastColumn="0" w:noHBand="0" w:noVBand="0"/>
       </w:tblPr>
       <w:tblGrid>
         <w:gridCol w:w="7930"/>
@@ -430,7 +430,7 @@
           <w:left w:w="70" w:type="dxa"/>
           <w:right w:w="70" w:type="dxa"/>
         </w:tblCellMar>
-        <w:tblLook w:val="0000"/>
+        <w:tblLook w:val="0000" w:firstRow="0" w:lastRow="0" w:firstColumn="0" w:lastColumn="0" w:noHBand="0" w:noVBand="0"/>
       </w:tblPr>
       <w:tblGrid>
         <w:gridCol w:w="5796"/>
@@ -977,7 +977,7 @@
           <w:left w:w="70" w:type="dxa"/>
           <w:right w:w="70" w:type="dxa"/>
         </w:tblCellMar>
-        <w:tblLook w:val="0000"/>
+        <w:tblLook w:val="0000" w:firstRow="0" w:lastRow="0" w:firstColumn="0" w:lastColumn="0" w:noHBand="0" w:noVBand="0"/>
       </w:tblPr>
       <w:tblGrid>
         <w:gridCol w:w="6484"/>
@@ -1329,7 +1329,7 @@
           <w:left w:w="70" w:type="dxa"/>
           <w:right w:w="70" w:type="dxa"/>
         </w:tblCellMar>
-        <w:tblLook w:val="0000"/>
+        <w:tblLook w:val="0000" w:firstRow="0" w:lastRow="0" w:firstColumn="0" w:lastColumn="0" w:noHBand="0" w:noVBand="0"/>
       </w:tblPr>
       <w:tblGrid>
         <w:gridCol w:w="10279"/>
@@ -2264,23 +2264,7 @@
           <w:i/>
           <w:highlight w:val="yellow"/>
         </w:rPr>
-        <w:t xml:space="preserve">Tot el codi del projecte es mantindrà des de </w:t>
-      </w:r>
-      <w:proofErr w:type="spellStart"/>
-      <w:r>
-        <w:rPr>
-          <w:i/>
-          <w:highlight w:val="yellow"/>
-        </w:rPr>
-        <w:t>l'inici</w:t>
-      </w:r>
-      <w:proofErr w:type="spellEnd"/>
-      <w:r>
-        <w:rPr>
-          <w:i/>
-          <w:highlight w:val="yellow"/>
-        </w:rPr>
-        <w:t xml:space="preserve"> sota el control d'un GIT</w:t>
+        <w:t>Tot el codi del projecte es mantindrà des de l'inici sota el control d'un GIT</w:t>
       </w:r>
     </w:p>
     <w:p>
@@ -2334,22 +2318,27 @@
           <w:i/>
           <w:highlight w:val="yellow"/>
         </w:rPr>
-        <w:t xml:space="preserve">Obligatòria en SGBDR </w:t>
+        <w:t>Obligatòria en SGBDR MySQL</w:t>
+      </w:r>
+      <w:r>
+        <w:rPr>
+          <w:i/>
+        </w:rPr>
+        <w:t xml:space="preserve"> o </w:t>
       </w:r>
       <w:proofErr w:type="spellStart"/>
       <w:r>
         <w:rPr>
           <w:i/>
-          <w:highlight w:val="yellow"/>
-        </w:rPr>
-        <w:t>MySQL</w:t>
+        </w:rPr>
+        <w:t>PostgreSQL</w:t>
       </w:r>
       <w:proofErr w:type="spellEnd"/>
       <w:r>
         <w:rPr>
           <w:i/>
         </w:rPr>
-        <w:t xml:space="preserve"> o </w:t>
+        <w:t xml:space="preserve"> o Oracle. Mentre desenvolupeu, podeu treballar amb un SGBD en local però en qualsevol moment heu de poder treballar amb el servidor MySQL o </w:t>
       </w:r>
       <w:proofErr w:type="spellStart"/>
       <w:r>
@@ -2363,49 +2352,7 @@
         <w:rPr>
           <w:i/>
         </w:rPr>
-        <w:t xml:space="preserve"> o Oracle. Mentre desenvolupeu, podeu treballar amb un SGBD en local però en qualsevol moment heu de poder treballar amb el servidor </w:t>
-      </w:r>
-      <w:proofErr w:type="spellStart"/>
-      <w:r>
-        <w:rPr>
-          <w:i/>
-        </w:rPr>
-        <w:t>MySQL</w:t>
-      </w:r>
-      <w:proofErr w:type="spellEnd"/>
-      <w:r>
-        <w:rPr>
-          <w:i/>
-        </w:rPr>
-        <w:t xml:space="preserve"> o </w:t>
-      </w:r>
-      <w:proofErr w:type="spellStart"/>
-      <w:r>
-        <w:rPr>
-          <w:i/>
-        </w:rPr>
-        <w:t>PostgreSQL</w:t>
-      </w:r>
-      <w:proofErr w:type="spellEnd"/>
-      <w:r>
-        <w:rPr>
-          <w:i/>
-        </w:rPr>
-        <w:t xml:space="preserve"> que teniu en el núvol o en l’Oracle de qualsevol màquina (Cal poder configurar totes les dades de connexió: </w:t>
-      </w:r>
-      <w:proofErr w:type="spellStart"/>
-      <w:r>
-        <w:rPr>
-          <w:i/>
-        </w:rPr>
-        <w:t>ip</w:t>
-      </w:r>
-      <w:proofErr w:type="spellEnd"/>
-      <w:r>
-        <w:rPr>
-          <w:i/>
-        </w:rPr>
-        <w:t xml:space="preserve">, port, nom de la base de dades, usuari i contrasenya). </w:t>
+        <w:t xml:space="preserve"> que teniu en el núvol o en l’Oracle de qualsevol màquina (Cal poder configurar totes les dades de connexió: ip, port, nom de la base de dades, usuari i contrasenya). </w:t>
       </w:r>
     </w:p>
     <w:p>
@@ -2484,21 +2431,7 @@
         <w:rPr>
           <w:i/>
         </w:rPr>
-        <w:t xml:space="preserve">Els possibles rols estan fixats, però es volen tenir en una classe amb </w:t>
-      </w:r>
-      <w:proofErr w:type="spellStart"/>
-      <w:r>
-        <w:rPr>
-          <w:i/>
-        </w:rPr>
-        <w:t>codi-nom-descripció</w:t>
-      </w:r>
-      <w:proofErr w:type="spellEnd"/>
-      <w:r>
-        <w:rPr>
-          <w:i/>
-        </w:rPr>
-        <w:t>. És a dir:</w:t>
+        <w:t>Els possibles rols estan fixats, però es volen tenir en una classe amb codi-nom-descripció. És a dir:</w:t>
       </w:r>
     </w:p>
     <w:p>
@@ -2522,7 +2455,7 @@
           <w:insideH w:val="single" w:sz="4" w:space="0" w:color="auto"/>
           <w:insideV w:val="single" w:sz="4" w:space="0" w:color="auto"/>
         </w:tblBorders>
-        <w:tblLook w:val="04A0"/>
+        <w:tblLook w:val="04A0" w:firstRow="1" w:lastRow="0" w:firstColumn="1" w:lastColumn="0" w:noHBand="0" w:noVBand="1"/>
       </w:tblPr>
       <w:tblGrid>
         <w:gridCol w:w="752"/>
@@ -2732,11 +2665,13 @@
               <w:ind w:right="91"/>
               <w:rPr>
                 <w:i/>
+                <w:highlight w:val="yellow"/>
               </w:rPr>
             </w:pPr>
             <w:r>
               <w:rPr>
                 <w:i/>
+                <w:highlight w:val="yellow"/>
               </w:rPr>
               <w:t>Establiments</w:t>
             </w:r>
@@ -2752,11 +2687,13 @@
               <w:ind w:right="91"/>
               <w:rPr>
                 <w:i/>
+                <w:highlight w:val="yellow"/>
               </w:rPr>
             </w:pPr>
             <w:r>
               <w:rPr>
                 <w:color w:val="000000"/>
+                <w:highlight w:val="yellow"/>
               </w:rPr>
               <w:t>Assignació i modificació de tasts i/o productes</w:t>
             </w:r>
@@ -2794,11 +2731,13 @@
               <w:ind w:right="91"/>
               <w:rPr>
                 <w:i/>
+                <w:highlight w:val="yellow"/>
               </w:rPr>
             </w:pPr>
             <w:r>
               <w:rPr>
                 <w:i/>
+                <w:highlight w:val="yellow"/>
               </w:rPr>
               <w:t>Degustadors</w:t>
             </w:r>
@@ -2814,11 +2753,13 @@
               <w:ind w:right="91"/>
               <w:rPr>
                 <w:color w:val="000000"/>
+                <w:highlight w:val="yellow"/>
               </w:rPr>
             </w:pPr>
             <w:r>
               <w:rPr>
                 <w:color w:val="000000"/>
+                <w:highlight w:val="yellow"/>
               </w:rPr>
               <w:t>Han de poder consultar els tastos en els quals han participat junts amb les valoracions donades, els tastos en els quals estan apuntats i encara no s’han celebrat i també les degustacions previstes on poden participar</w:t>
             </w:r>
@@ -2844,6 +2785,7 @@
       <w:r>
         <w:rPr>
           <w:i/>
+          <w:highlight w:val="yellow"/>
         </w:rPr>
         <w:t>Les parts de l’aplicació executables sota privilegis, necessiten de la identificació d’usuari.</w:t>
       </w:r>
@@ -2866,17 +2808,10 @@
       <w:r>
         <w:rPr>
           <w:i/>
-        </w:rPr>
-        <w:t xml:space="preserve">La contrasenya dels usuaris ha d’estar convenientment </w:t>
-      </w:r>
-      <w:proofErr w:type="spellStart"/>
-      <w:r>
-        <w:rPr>
-          <w:i/>
-        </w:rPr>
-        <w:t>encriptada</w:t>
-      </w:r>
-      <w:proofErr w:type="spellEnd"/>
+          <w:highlight w:val="yellow"/>
+        </w:rPr>
+        <w:t>La contrasenya dels usuaris ha d’estar convenientment encriptada</w:t>
+      </w:r>
       <w:r>
         <w:rPr>
           <w:i/>
@@ -2888,22 +2823,30 @@
           <w:b/>
           <w:i/>
         </w:rPr>
-        <w:t xml:space="preserve"> Els usuaris de l’aplicació no poden tenir més d’un rol assignat.</w:t>
-      </w:r>
-    </w:p>
-    <w:p>
-      <w:pPr>
-        <w:ind w:left="227" w:right="92"/>
-        <w:rPr>
-          <w:i/>
-        </w:rPr>
-      </w:pPr>
-      <w:r>
-        <w:rPr>
-          <w:i/>
-        </w:rPr>
         <w:t xml:space="preserve"> </w:t>
       </w:r>
+      <w:r>
+        <w:rPr>
+          <w:b/>
+          <w:i/>
+          <w:highlight w:val="yellow"/>
+        </w:rPr>
+        <w:t>Els usuaris de l’aplicació no poden tenir més d’un rol assignat.</w:t>
+      </w:r>
+    </w:p>
+    <w:p>
+      <w:pPr>
+        <w:ind w:left="227" w:right="92"/>
+        <w:rPr>
+          <w:i/>
+        </w:rPr>
+      </w:pPr>
+      <w:r>
+        <w:rPr>
+          <w:i/>
+        </w:rPr>
+        <w:t xml:space="preserve"> </w:t>
+      </w:r>
     </w:p>
     <w:p>
       <w:pPr>
@@ -2973,7 +2916,7 @@
     </w:p>
     <w:p>
       <w:pPr>
-        <w:pStyle w:val="Pargrafdellista"/>
+        <w:pStyle w:val="Prrafodelista"/>
         <w:numPr>
           <w:ilvl w:val="0"/>
           <w:numId w:val="13"/>
@@ -2995,7 +2938,7 @@
     </w:p>
     <w:p>
       <w:pPr>
-        <w:pStyle w:val="Pargrafdellista"/>
+        <w:pStyle w:val="Prrafodelista"/>
         <w:numPr>
           <w:ilvl w:val="0"/>
           <w:numId w:val="13"/>
@@ -3196,11 +3139,13 @@
         <w:ind w:left="227" w:right="92"/>
         <w:rPr>
           <w:i/>
-        </w:rPr>
-      </w:pPr>
-      <w:r>
-        <w:rPr>
-          <w:i/>
+          <w:highlight w:val="yellow"/>
+        </w:rPr>
+      </w:pPr>
+      <w:r>
+        <w:rPr>
+          <w:i/>
+          <w:highlight w:val="yellow"/>
           <w:u w:val="single"/>
         </w:rPr>
         <w:t>Aplicació d’escriptori (Java)</w:t>
@@ -3211,66 +3156,46 @@
         <w:ind w:left="227" w:right="92"/>
         <w:rPr>
           <w:i/>
-        </w:rPr>
-      </w:pPr>
-    </w:p>
-    <w:p>
-      <w:pPr>
-        <w:ind w:left="227" w:right="92"/>
-        <w:rPr>
-          <w:i/>
-        </w:rPr>
-      </w:pPr>
-      <w:r>
-        <w:rPr>
-          <w:i/>
-        </w:rPr>
-        <w:t xml:space="preserve">Cal desenvolupar </w:t>
-      </w:r>
-      <w:r>
-        <w:rPr>
-          <w:i/>
-        </w:rPr>
-        <w:t>una aplicació d’escriptori per al manteniment de les empreses i el llistat dels tastos de productes realitzades fins al moment.</w:t>
-      </w:r>
-    </w:p>
-    <w:p>
-      <w:pPr>
-        <w:ind w:left="227" w:right="92"/>
-        <w:rPr>
-          <w:i/>
-        </w:rPr>
-      </w:pPr>
-    </w:p>
-    <w:p>
-      <w:pPr>
-        <w:ind w:left="227" w:right="92"/>
-        <w:rPr>
-          <w:i/>
-        </w:rPr>
-      </w:pPr>
-      <w:r>
-        <w:rPr>
-          <w:i/>
-          <w:highlight w:val="yellow"/>
-        </w:rPr>
-        <w:t xml:space="preserve">Cal presentar un formulari </w:t>
-      </w:r>
-      <w:proofErr w:type="spellStart"/>
-      <w:r>
-        <w:rPr>
-          <w:i/>
-          <w:highlight w:val="yellow"/>
-        </w:rPr>
-        <w:t>mestre-detall</w:t>
-      </w:r>
-      <w:proofErr w:type="spellEnd"/>
-      <w:r>
-        <w:rPr>
-          <w:i/>
-          <w:highlight w:val="yellow"/>
-        </w:rPr>
-        <w:t xml:space="preserve"> amb la gestió d’empreses (capçalera) i gestió dels productes tastats (línies), de manera que:</w:t>
+          <w:highlight w:val="yellow"/>
+        </w:rPr>
+      </w:pPr>
+    </w:p>
+    <w:p>
+      <w:pPr>
+        <w:ind w:left="227" w:right="92"/>
+        <w:rPr>
+          <w:i/>
+        </w:rPr>
+      </w:pPr>
+      <w:r>
+        <w:rPr>
+          <w:i/>
+          <w:highlight w:val="yellow"/>
+        </w:rPr>
+        <w:t>Cal desenvolupar una aplicació d’escriptori per al manteniment de les empreses i el llistat dels tastos de productes realitzades fins al moment.</w:t>
+      </w:r>
+    </w:p>
+    <w:p>
+      <w:pPr>
+        <w:ind w:left="227" w:right="92"/>
+        <w:rPr>
+          <w:i/>
+        </w:rPr>
+      </w:pPr>
+    </w:p>
+    <w:p>
+      <w:pPr>
+        <w:ind w:left="227" w:right="92"/>
+        <w:rPr>
+          <w:i/>
+        </w:rPr>
+      </w:pPr>
+      <w:r>
+        <w:rPr>
+          <w:i/>
+          <w:highlight w:val="yellow"/>
+        </w:rPr>
+        <w:t>Cal presentar un formulari mestre-detall amb la gestió d’empreses (capçalera) i gestió dels productes tastats (línies), de manera que:</w:t>
       </w:r>
     </w:p>
     <w:p>
@@ -3310,11 +3235,13 @@
         <w:ind w:right="92"/>
         <w:rPr>
           <w:i/>
-        </w:rPr>
-      </w:pPr>
-      <w:r>
-        <w:rPr>
-          <w:i/>
+          <w:highlight w:val="yellow"/>
+        </w:rPr>
+      </w:pPr>
+      <w:r>
+        <w:rPr>
+          <w:i/>
+          <w:highlight w:val="yellow"/>
         </w:rPr>
         <w:t xml:space="preserve">A la zona línies es mostri una graella amb els productes (els que s’han fet tastos, no els que hi ha prevists tastos). </w:t>
       </w:r>
@@ -3325,19 +3252,21 @@
         <w:rPr>
           <w:i/>
           <w:sz w:val="12"/>
-        </w:rPr>
-      </w:pPr>
-    </w:p>
-    <w:p>
-      <w:pPr>
-        <w:ind w:left="227" w:right="92"/>
-        <w:rPr>
-          <w:i/>
-        </w:rPr>
-      </w:pPr>
-      <w:r>
-        <w:rPr>
-          <w:i/>
+          <w:highlight w:val="yellow"/>
+        </w:rPr>
+      </w:pPr>
+    </w:p>
+    <w:p>
+      <w:pPr>
+        <w:ind w:left="227" w:right="92"/>
+        <w:rPr>
+          <w:i/>
+        </w:rPr>
+      </w:pPr>
+      <w:r>
+        <w:rPr>
+          <w:i/>
+          <w:highlight w:val="yellow"/>
         </w:rPr>
         <w:t>Per tant, l’aplicació ha de permetre:</w:t>
       </w:r>
@@ -3352,7 +3281,7 @@
     </w:p>
     <w:p>
       <w:pPr>
-        <w:pStyle w:val="Pargrafdellista"/>
+        <w:pStyle w:val="Prrafodelista"/>
         <w:numPr>
           <w:ilvl w:val="0"/>
           <w:numId w:val="10"/>
@@ -3373,7 +3302,7 @@
     </w:p>
     <w:p>
       <w:pPr>
-        <w:pStyle w:val="Pargrafdellista"/>
+        <w:pStyle w:val="Prrafodelista"/>
         <w:numPr>
           <w:ilvl w:val="0"/>
           <w:numId w:val="10"/>
@@ -3394,7 +3323,7 @@
     </w:p>
     <w:p>
       <w:pPr>
-        <w:pStyle w:val="Pargrafdellista"/>
+        <w:pStyle w:val="Prrafodelista"/>
         <w:numPr>
           <w:ilvl w:val="0"/>
           <w:numId w:val="10"/>
@@ -3415,7 +3344,7 @@
     </w:p>
     <w:p>
       <w:pPr>
-        <w:pStyle w:val="Pargrafdellista"/>
+        <w:pStyle w:val="Prrafodelista"/>
         <w:numPr>
           <w:ilvl w:val="0"/>
           <w:numId w:val="10"/>
@@ -3436,7 +3365,7 @@
     </w:p>
     <w:p>
       <w:pPr>
-        <w:pStyle w:val="Pargrafdellista"/>
+        <w:pStyle w:val="Prrafodelista"/>
         <w:numPr>
           <w:ilvl w:val="0"/>
           <w:numId w:val="10"/>
@@ -3444,18 +3373,20 @@
         <w:ind w:right="92"/>
         <w:rPr>
           <w:i/>
-        </w:rPr>
-      </w:pPr>
-      <w:r>
-        <w:rPr>
-          <w:i/>
+          <w:highlight w:val="yellow"/>
+        </w:rPr>
+      </w:pPr>
+      <w:r>
+        <w:rPr>
+          <w:i/>
+          <w:highlight w:val="yellow"/>
         </w:rPr>
         <w:t>Consultar les empreses per diversos atributs, mínim:</w:t>
       </w:r>
     </w:p>
     <w:p>
       <w:pPr>
-        <w:pStyle w:val="Pargrafdellista"/>
+        <w:pStyle w:val="Prrafodelista"/>
         <w:numPr>
           <w:ilvl w:val="1"/>
           <w:numId w:val="10"/>
@@ -3476,7 +3407,7 @@
     </w:p>
     <w:p>
       <w:pPr>
-        <w:pStyle w:val="Pargrafdellista"/>
+        <w:pStyle w:val="Prrafodelista"/>
         <w:numPr>
           <w:ilvl w:val="1"/>
           <w:numId w:val="10"/>
@@ -3484,18 +3415,20 @@
         <w:ind w:right="92"/>
         <w:rPr>
           <w:i/>
-        </w:rPr>
-      </w:pPr>
-      <w:r>
-        <w:rPr>
-          <w:i/>
+          <w:highlight w:val="yellow"/>
+        </w:rPr>
+      </w:pPr>
+      <w:r>
+        <w:rPr>
+          <w:i/>
+          <w:highlight w:val="yellow"/>
         </w:rPr>
         <w:t>Localització/població</w:t>
       </w:r>
     </w:p>
     <w:p>
       <w:pPr>
-        <w:pStyle w:val="Pargrafdellista"/>
+        <w:pStyle w:val="Prrafodelista"/>
         <w:numPr>
           <w:ilvl w:val="0"/>
           <w:numId w:val="10"/>
@@ -3618,35 +3551,7 @@
         <w:rPr>
           <w:i/>
         </w:rPr>
-        <w:t xml:space="preserve"> </w:t>
-      </w:r>
-      <w:proofErr w:type="spellStart"/>
-      <w:r>
-        <w:rPr>
-          <w:i/>
-        </w:rPr>
-        <w:t>mestre-detall</w:t>
-      </w:r>
-      <w:proofErr w:type="spellEnd"/>
-      <w:r>
-        <w:rPr>
-          <w:i/>
-        </w:rPr>
-        <w:t xml:space="preserve"> equivalent a un dels formularis </w:t>
-      </w:r>
-      <w:proofErr w:type="spellStart"/>
-      <w:r>
-        <w:rPr>
-          <w:i/>
-        </w:rPr>
-        <w:t>mestre-detall</w:t>
-      </w:r>
-      <w:proofErr w:type="spellEnd"/>
-      <w:r>
-        <w:rPr>
-          <w:i/>
-        </w:rPr>
-        <w:t xml:space="preserve"> que heu de desenvolupar a l’aplicació web, instal·lat en un JRS. </w:t>
+        <w:t xml:space="preserve"> mestre-detall equivalent a un dels formularis mestre-detall que heu de desenvolupar a l’aplicació web, instal·lat en un JRS. </w:t>
       </w:r>
       <w:r>
         <w:rPr>
@@ -3729,21 +3634,7 @@
         <w:rPr>
           <w:i/>
         </w:rPr>
-        <w:t xml:space="preserve">Capçalera, amb </w:t>
-      </w:r>
-      <w:proofErr w:type="spellStart"/>
-      <w:r>
-        <w:rPr>
-          <w:i/>
-        </w:rPr>
-        <w:t>logo</w:t>
-      </w:r>
-      <w:proofErr w:type="spellEnd"/>
-      <w:r>
-        <w:rPr>
-          <w:i/>
-        </w:rPr>
-        <w:t>, dades de l’empresa, títol adequat, dades introduïdes en els filtres</w:t>
+        <w:t>Capçalera, amb logo, dades de l’empresa, títol adequat, dades introduïdes en els filtres</w:t>
       </w:r>
     </w:p>
     <w:p>
@@ -3779,21 +3670,7 @@
         <w:rPr>
           <w:i/>
         </w:rPr>
-        <w:t>Peu, amb alguna informació (</w:t>
-      </w:r>
-      <w:proofErr w:type="spellStart"/>
-      <w:r>
-        <w:rPr>
-          <w:i/>
-        </w:rPr>
-        <w:t>data-hora</w:t>
-      </w:r>
-      <w:proofErr w:type="spellEnd"/>
-      <w:r>
-        <w:rPr>
-          <w:i/>
-        </w:rPr>
-        <w:t xml:space="preserve"> d’elaboració, paginació,...)</w:t>
+        <w:t>Peu, amb alguna informació (data-hora d’elaboració, paginació,...)</w:t>
       </w:r>
     </w:p>
     <w:p>
@@ -4025,7 +3902,7 @@
     </w:p>
     <w:p>
       <w:pPr>
-        <w:pStyle w:val="Pargrafdellista"/>
+        <w:pStyle w:val="Prrafodelista"/>
         <w:numPr>
           <w:ilvl w:val="0"/>
           <w:numId w:val="6"/>
@@ -4465,6 +4342,14 @@
           <w:i/>
         </w:rPr>
       </w:pPr>
+      <w:hyperlink r:id="rId8" w:history="1">
+        <w:r>
+          <w:rPr>
+            <w:rStyle w:val="Hipervnculo"/>
+          </w:rPr>
+          <w:t>https://api.idescat.cat/emex/v1/dades.json</w:t>
+        </w:r>
+      </w:hyperlink>
     </w:p>
     <w:p>
       <w:pPr>
@@ -4572,7 +4457,36 @@
           <w:i/>
           <w:highlight w:val="yellow"/>
         </w:rPr>
-        <w:t xml:space="preserve"> d'accés, nom comercial, NIF / CIF d'empresa i la direcció física </w:t>
+        <w:t xml:space="preserve"> d'accés, nom comercial, NIF / CIF d'empresa i la direcció física d'on es farà el tast.</w:t>
+      </w:r>
+    </w:p>
+    <w:p>
+      <w:pPr>
+        <w:ind w:left="227" w:right="92"/>
+        <w:rPr>
+          <w:i/>
+        </w:rPr>
+      </w:pPr>
+    </w:p>
+    <w:p>
+      <w:pPr>
+        <w:ind w:left="227" w:right="92"/>
+        <w:rPr>
+          <w:i/>
+        </w:rPr>
+      </w:pPr>
+      <w:r>
+        <w:rPr>
+          <w:i/>
+        </w:rPr>
+        <w:t xml:space="preserve">B) </w:t>
+      </w:r>
+      <w:r>
+        <w:rPr>
+          <w:i/>
+          <w:highlight w:val="yellow"/>
+        </w:rPr>
+        <w:t xml:space="preserve">Registre de clients: Els usuaris introduiran </w:t>
       </w:r>
       <w:proofErr w:type="spellStart"/>
       <w:r>
@@ -4580,7 +4494,7 @@
           <w:i/>
           <w:highlight w:val="yellow"/>
         </w:rPr>
-        <w:t>d'on</w:t>
+        <w:t>username</w:t>
       </w:r>
       <w:proofErr w:type="spellEnd"/>
       <w:r>
@@ -4588,36 +4502,7 @@
           <w:i/>
           <w:highlight w:val="yellow"/>
         </w:rPr>
-        <w:t xml:space="preserve"> es farà el tast.</w:t>
-      </w:r>
-    </w:p>
-    <w:p>
-      <w:pPr>
-        <w:ind w:left="227" w:right="92"/>
-        <w:rPr>
-          <w:i/>
-        </w:rPr>
-      </w:pPr>
-    </w:p>
-    <w:p>
-      <w:pPr>
-        <w:ind w:left="227" w:right="92"/>
-        <w:rPr>
-          <w:i/>
-        </w:rPr>
-      </w:pPr>
-      <w:r>
-        <w:rPr>
-          <w:i/>
-        </w:rPr>
-        <w:t xml:space="preserve">B) </w:t>
-      </w:r>
-      <w:r>
-        <w:rPr>
-          <w:i/>
-          <w:highlight w:val="yellow"/>
-        </w:rPr>
-        <w:t xml:space="preserve">Registre de clients: Els usuaris introduiran </w:t>
+        <w:t xml:space="preserve"> (</w:t>
       </w:r>
       <w:proofErr w:type="spellStart"/>
       <w:r>
@@ -4625,7 +4510,7 @@
           <w:i/>
           <w:highlight w:val="yellow"/>
         </w:rPr>
-        <w:t>username</w:t>
+        <w:t>mail</w:t>
       </w:r>
       <w:proofErr w:type="spellEnd"/>
       <w:r>
@@ -4633,7 +4518,7 @@
           <w:i/>
           <w:highlight w:val="yellow"/>
         </w:rPr>
-        <w:t xml:space="preserve"> (mail) / </w:t>
+        <w:t xml:space="preserve">) / </w:t>
       </w:r>
       <w:proofErr w:type="spellStart"/>
       <w:r>
@@ -4837,7 +4722,7 @@
       <w:r>
         <w:rPr>
           <w:i/>
-          <w:highlight w:val="lightGray"/>
+          <w:highlight w:val="yellow"/>
         </w:rPr>
         <w:t xml:space="preserve">De les </w:t>
       </w:r>
@@ -4845,7 +4730,7 @@
       <w:r>
         <w:rPr>
           <w:i/>
-          <w:highlight w:val="lightGray"/>
+          <w:highlight w:val="yellow"/>
         </w:rPr>
         <w:t>cates</w:t>
       </w:r>
@@ -4853,7 +4738,7 @@
       <w:r>
         <w:rPr>
           <w:i/>
-          <w:highlight w:val="lightGray"/>
+          <w:highlight w:val="yellow"/>
         </w:rPr>
         <w:t xml:space="preserve"> que es van apuntar i han vençut (han superat data) podran emetre valoració. Una valoració és una puntuació entre 1 i 5.</w:t>
       </w:r>
@@ -4964,12 +4849,33 @@
         <w:rPr>
           <w:i/>
         </w:rPr>
-        <w:t xml:space="preserve">F) Hi haurà una vista pública, on els usuaris registrats es podran apuntar a les </w:t>
+        <w:t xml:space="preserve">F) </w:t>
+      </w:r>
+      <w:r>
+        <w:rPr>
+          <w:i/>
+          <w:highlight w:val="yellow"/>
+        </w:rPr>
+        <w:t>Hi haurà una vista pública,</w:t>
+      </w:r>
+      <w:r>
+        <w:rPr>
+          <w:i/>
+        </w:rPr>
+        <w:t xml:space="preserve"> </w:t>
+      </w:r>
+      <w:r>
+        <w:rPr>
+          <w:i/>
+          <w:highlight w:val="yellow"/>
+        </w:rPr>
+        <w:t xml:space="preserve">on els usuaris registrats es podran apuntar a les </w:t>
       </w:r>
       <w:proofErr w:type="spellStart"/>
       <w:r>
         <w:rPr>
           <w:i/>
+          <w:highlight w:val="yellow"/>
         </w:rPr>
         <w:t>cates</w:t>
       </w:r>
@@ -4977,6 +4883,7 @@
       <w:r>
         <w:rPr>
           <w:i/>
+          <w:highlight w:val="yellow"/>
         </w:rPr>
         <w:t xml:space="preserve"> obertes, i un llistat de productes (publicitats en </w:t>
       </w:r>
@@ -4984,6 +4891,7 @@
       <w:r>
         <w:rPr>
           <w:i/>
+          <w:highlight w:val="yellow"/>
         </w:rPr>
         <w:t>cates</w:t>
       </w:r>
@@ -4991,13 +4899,29 @@
       <w:r>
         <w:rPr>
           <w:i/>
-        </w:rPr>
-        <w:t xml:space="preserve"> tancades) amb les dades de l'establiment que ha ofert la corresponent </w:t>
+          <w:highlight w:val="yellow"/>
+        </w:rPr>
+        <w:t xml:space="preserve"> tancades</w:t>
+      </w:r>
+      <w:r>
+        <w:rPr>
+          <w:i/>
+          <w:highlight w:val="yellow"/>
+        </w:rPr>
+        <w:t>) a</w:t>
+      </w:r>
+      <w:r>
+        <w:rPr>
+          <w:i/>
+          <w:highlight w:val="yellow"/>
+        </w:rPr>
+        <w:t xml:space="preserve">mb les dades de l'establiment que ha ofert la corresponent </w:t>
       </w:r>
       <w:proofErr w:type="spellStart"/>
       <w:r>
         <w:rPr>
           <w:i/>
+          <w:highlight w:val="yellow"/>
         </w:rPr>
         <w:t>cata</w:t>
       </w:r>
@@ -5005,30 +4929,48 @@
       <w:r>
         <w:rPr>
           <w:i/>
+          <w:highlight w:val="yellow"/>
         </w:rPr>
         <w:t xml:space="preserve">, ordenats </w:t>
       </w:r>
       <w:r>
         <w:rPr>
           <w:i/>
+          <w:highlight w:val="yellow"/>
         </w:rPr>
         <w:t>descendent ment</w:t>
       </w:r>
       <w:r>
         <w:rPr>
           <w:i/>
-        </w:rPr>
-        <w:t xml:space="preserve"> per puntuació. Aquest llistat estarà disponibles per tots els internautes.  Veurem com </w:t>
-      </w:r>
-      <w:r>
-        <w:rPr>
-          <w:i/>
+          <w:highlight w:val="yellow"/>
+        </w:rPr>
+        <w:t xml:space="preserve"> per puntuació. Aquest llistat estarà disponibles per tots els internautes.</w:t>
+      </w:r>
+      <w:r>
+        <w:rPr>
+          <w:i/>
+        </w:rPr>
+        <w:t xml:space="preserve">  </w:t>
+      </w:r>
+      <w:r>
+        <w:rPr>
+          <w:i/>
+          <w:highlight w:val="yellow"/>
+        </w:rPr>
+        <w:t xml:space="preserve">Veurem com </w:t>
+      </w:r>
+      <w:r>
+        <w:rPr>
+          <w:i/>
+          <w:highlight w:val="yellow"/>
         </w:rPr>
         <w:t>ubicar</w:t>
       </w:r>
       <w:r>
         <w:rPr>
           <w:i/>
+          <w:highlight w:val="yellow"/>
         </w:rPr>
         <w:t xml:space="preserve"> restaurant en un mapa  (</w:t>
       </w:r>
@@ -5036,6 +4978,7 @@
       <w:r>
         <w:rPr>
           <w:i/>
+          <w:highlight w:val="yellow"/>
         </w:rPr>
         <w:t>google</w:t>
       </w:r>
@@ -5043,6 +4986,7 @@
       <w:r>
         <w:rPr>
           <w:i/>
+          <w:highlight w:val="yellow"/>
         </w:rPr>
         <w:t xml:space="preserve"> </w:t>
       </w:r>
@@ -5050,6 +4994,7 @@
       <w:r>
         <w:rPr>
           <w:i/>
+          <w:highlight w:val="yellow"/>
         </w:rPr>
         <w:t>maps</w:t>
       </w:r>
@@ -5057,6 +5002,7 @@
       <w:r>
         <w:rPr>
           <w:i/>
+          <w:highlight w:val="yellow"/>
         </w:rPr>
         <w:t>).</w:t>
       </w:r>
@@ -5080,12 +5026,36 @@
         <w:rPr>
           <w:i/>
         </w:rPr>
-        <w:t xml:space="preserve">G) Tindrem un web service amb les </w:t>
+        <w:t xml:space="preserve">G) </w:t>
+      </w:r>
+      <w:r>
+        <w:rPr>
+          <w:i/>
+          <w:highlight w:val="yellow"/>
+        </w:rPr>
+        <w:t xml:space="preserve">Tindrem un web </w:t>
       </w:r>
       <w:proofErr w:type="spellStart"/>
       <w:r>
         <w:rPr>
           <w:i/>
+          <w:highlight w:val="yellow"/>
+        </w:rPr>
+        <w:t>service</w:t>
+      </w:r>
+      <w:proofErr w:type="spellEnd"/>
+      <w:r>
+        <w:rPr>
+          <w:i/>
+          <w:highlight w:val="yellow"/>
+        </w:rPr>
+        <w:t xml:space="preserve"> amb les </w:t>
+      </w:r>
+      <w:proofErr w:type="spellStart"/>
+      <w:r>
+        <w:rPr>
+          <w:i/>
+          <w:highlight w:val="yellow"/>
         </w:rPr>
         <w:t>cates</w:t>
       </w:r>
@@ -5093,8 +5063,15 @@
       <w:r>
         <w:rPr>
           <w:i/>
-        </w:rPr>
-        <w:t xml:space="preserve"> obertes, amb totes les seves dades de celebració. Per accedir a aquest web service, usarem validarem els usuaris a un </w:t>
+          <w:highlight w:val="yellow"/>
+        </w:rPr>
+        <w:t xml:space="preserve"> obertes, amb totes les seves dades de celebració. Per</w:t>
+      </w:r>
+      <w:r>
+        <w:rPr>
+          <w:i/>
+        </w:rPr>
+        <w:t xml:space="preserve"> accedir a aquest web service, usarem validarem els usuaris a un </w:t>
       </w:r>
       <w:proofErr w:type="spellStart"/>
       <w:r>
@@ -5140,94 +5117,137 @@
           <w:i/>
           <w:u w:val="single"/>
         </w:rPr>
-        <w:t>MP08. Desplegament d'aplicacions web</w:t>
-      </w:r>
-    </w:p>
-    <w:p>
-      <w:pPr>
-        <w:ind w:left="227" w:right="92"/>
+        <w:t>MP08. Desplegament d'aplicacions we</w:t>
+      </w:r>
+      <w:bookmarkStart w:id="1" w:name="_GoBack"/>
+      <w:bookmarkEnd w:id="1"/>
+      <w:r>
         <w:rPr>
           <w:i/>
           <w:u w:val="single"/>
         </w:rPr>
-      </w:pPr>
-    </w:p>
-    <w:p>
-      <w:pPr>
-        <w:ind w:left="227" w:right="92"/>
-        <w:rPr>
-          <w:i/>
-        </w:rPr>
-      </w:pPr>
-      <w:r>
-        <w:rPr>
-          <w:i/>
-        </w:rPr>
-        <w:t xml:space="preserve">Tota la web residirà en una màquina amb </w:t>
+        <w:t>b</w:t>
+      </w:r>
+    </w:p>
+    <w:p>
+      <w:pPr>
+        <w:ind w:left="227" w:right="92"/>
+        <w:rPr>
+          <w:i/>
+          <w:u w:val="single"/>
+        </w:rPr>
+      </w:pPr>
+    </w:p>
+    <w:p>
+      <w:pPr>
+        <w:ind w:left="227" w:right="92"/>
+        <w:rPr>
+          <w:i/>
+        </w:rPr>
+      </w:pPr>
+      <w:r>
+        <w:rPr>
+          <w:i/>
+        </w:rPr>
+        <w:t>Tota la web residirà en una màquina amb Ubuntu 1</w:t>
+      </w:r>
+      <w:r>
+        <w:rPr>
+          <w:i/>
+        </w:rPr>
+        <w:t>6</w:t>
+      </w:r>
+      <w:r>
+        <w:rPr>
+          <w:i/>
+        </w:rPr>
+        <w:t>.04</w:t>
+      </w:r>
+    </w:p>
+    <w:p>
+      <w:pPr>
+        <w:ind w:left="227" w:right="92"/>
+        <w:rPr>
+          <w:i/>
+        </w:rPr>
+      </w:pPr>
+    </w:p>
+    <w:p>
+      <w:pPr>
+        <w:ind w:left="227" w:right="92"/>
+        <w:rPr>
+          <w:i/>
+        </w:rPr>
+      </w:pPr>
+      <w:r>
+        <w:rPr>
+          <w:i/>
+        </w:rPr>
+        <w:t>L'accés a l'aplicació es farà per nom de màquina i des d'una tercera màquina (</w:t>
       </w:r>
       <w:proofErr w:type="spellStart"/>
       <w:r>
         <w:rPr>
           <w:i/>
         </w:rPr>
-        <w:t>Ubuntu</w:t>
+        <w:t>Window</w:t>
       </w:r>
       <w:proofErr w:type="spellEnd"/>
       <w:r>
         <w:rPr>
           <w:i/>
         </w:rPr>
-        <w:t xml:space="preserve"> 18.04</w:t>
-      </w:r>
-    </w:p>
-    <w:p>
-      <w:pPr>
-        <w:ind w:left="227" w:right="92"/>
-        <w:rPr>
-          <w:i/>
-        </w:rPr>
-      </w:pPr>
-    </w:p>
-    <w:p>
-      <w:pPr>
-        <w:ind w:left="227" w:right="92"/>
-        <w:rPr>
-          <w:i/>
-        </w:rPr>
-      </w:pPr>
-      <w:r>
-        <w:rPr>
-          <w:i/>
-        </w:rPr>
-        <w:t>L'accés a l'aplicació es farà per nom de màquina i des d'una tercera màquina (</w:t>
+        <w:t xml:space="preserve"> 7 o Windows 10).</w:t>
+      </w:r>
+    </w:p>
+    <w:p>
+      <w:pPr>
+        <w:ind w:left="227" w:right="92"/>
+        <w:rPr>
+          <w:i/>
+        </w:rPr>
+      </w:pPr>
+      <w:r>
+        <w:rPr>
+          <w:i/>
+        </w:rPr>
+        <w:t xml:space="preserve">Tots els accessos seran per </w:t>
       </w:r>
       <w:proofErr w:type="spellStart"/>
       <w:r>
         <w:rPr>
           <w:i/>
         </w:rPr>
-        <w:t>Window</w:t>
+        <w:t>https</w:t>
       </w:r>
       <w:proofErr w:type="spellEnd"/>
       <w:r>
         <w:rPr>
           <w:i/>
         </w:rPr>
-        <w:t xml:space="preserve"> 7 o Windows 10).</w:t>
-      </w:r>
-    </w:p>
-    <w:p>
-      <w:pPr>
-        <w:ind w:left="227" w:right="92"/>
-        <w:rPr>
-          <w:i/>
-        </w:rPr>
-      </w:pPr>
-      <w:r>
-        <w:rPr>
-          <w:i/>
-        </w:rPr>
-        <w:t xml:space="preserve">Tots els accessos seran per </w:t>
+        <w:t>.</w:t>
+      </w:r>
+    </w:p>
+    <w:p>
+      <w:pPr>
+        <w:ind w:left="227" w:right="92"/>
+        <w:rPr>
+          <w:i/>
+        </w:rPr>
+      </w:pPr>
+    </w:p>
+    <w:p>
+      <w:pPr>
+        <w:ind w:left="227" w:right="92"/>
+        <w:rPr>
+          <w:i/>
+        </w:rPr>
+      </w:pPr>
+      <w:r>
+        <w:rPr>
+          <w:i/>
+        </w:rPr>
+        <w:t xml:space="preserve">Els accessos que no siguin per </w:t>
       </w:r>
       <w:proofErr w:type="spellStart"/>
       <w:r>
@@ -5241,29 +5261,7 @@
         <w:rPr>
           <w:i/>
         </w:rPr>
-        <w:t>.</w:t>
-      </w:r>
-    </w:p>
-    <w:p>
-      <w:pPr>
-        <w:ind w:left="227" w:right="92"/>
-        <w:rPr>
-          <w:i/>
-        </w:rPr>
-      </w:pPr>
-    </w:p>
-    <w:p>
-      <w:pPr>
-        <w:ind w:left="227" w:right="92"/>
-        <w:rPr>
-          <w:i/>
-        </w:rPr>
-      </w:pPr>
-      <w:r>
-        <w:rPr>
-          <w:i/>
-        </w:rPr>
-        <w:t xml:space="preserve">Els accessos que no siguin per </w:t>
+        <w:t xml:space="preserve"> han de ser redirigits a </w:t>
       </w:r>
       <w:proofErr w:type="spellStart"/>
       <w:r>
@@ -5273,50 +5271,128 @@
         <w:t>https</w:t>
       </w:r>
       <w:proofErr w:type="spellEnd"/>
-      <w:r>
-        <w:rPr>
-          <w:i/>
-        </w:rPr>
-        <w:t xml:space="preserve"> han de ser redirigits a </w:t>
+    </w:p>
+    <w:p>
+      <w:pPr>
+        <w:ind w:left="227" w:right="92"/>
+        <w:rPr>
+          <w:i/>
+        </w:rPr>
+      </w:pPr>
+    </w:p>
+    <w:p>
+      <w:pPr>
+        <w:ind w:left="227" w:right="92"/>
+        <w:rPr>
+          <w:i/>
+        </w:rPr>
+      </w:pPr>
+      <w:r>
+        <w:rPr>
+          <w:i/>
+        </w:rPr>
+        <w:t xml:space="preserve">Un dels mòduls cal que el documenteu completament amb </w:t>
       </w:r>
       <w:proofErr w:type="spellStart"/>
       <w:r>
         <w:rPr>
           <w:i/>
         </w:rPr>
-        <w:t>https</w:t>
+        <w:t>php</w:t>
       </w:r>
       <w:proofErr w:type="spellEnd"/>
-    </w:p>
-    <w:p>
-      <w:pPr>
-        <w:ind w:left="227" w:right="92"/>
-        <w:rPr>
-          <w:i/>
-        </w:rPr>
-      </w:pPr>
-    </w:p>
-    <w:p>
-      <w:pPr>
-        <w:ind w:left="227" w:right="92"/>
-        <w:rPr>
-          <w:i/>
-        </w:rPr>
-      </w:pPr>
-      <w:r>
-        <w:rPr>
-          <w:i/>
-        </w:rPr>
-        <w:t xml:space="preserve">Un dels mòduls cal que el documenteu completament amb </w:t>
+      <w:r>
+        <w:rPr>
+          <w:i/>
+        </w:rPr>
+        <w:t xml:space="preserve"> </w:t>
       </w:r>
       <w:proofErr w:type="spellStart"/>
       <w:r>
         <w:rPr>
           <w:i/>
         </w:rPr>
-        <w:t>php</w:t>
+        <w:t>Documentor</w:t>
       </w:r>
       <w:proofErr w:type="spellEnd"/>
+    </w:p>
+    <w:p>
+      <w:pPr>
+        <w:ind w:left="227" w:right="92"/>
+        <w:rPr>
+          <w:i/>
+        </w:rPr>
+      </w:pPr>
+    </w:p>
+    <w:p>
+      <w:pPr>
+        <w:ind w:left="227" w:right="92"/>
+        <w:rPr>
+          <w:i/>
+        </w:rPr>
+      </w:pPr>
+      <w:r>
+        <w:rPr>
+          <w:i/>
+        </w:rPr>
+        <w:t xml:space="preserve">Es vol un </w:t>
+      </w:r>
+      <w:proofErr w:type="spellStart"/>
+      <w:r>
+        <w:rPr>
+          <w:i/>
+        </w:rPr>
+        <w:t>log</w:t>
+      </w:r>
+      <w:proofErr w:type="spellEnd"/>
+      <w:r>
+        <w:rPr>
+          <w:i/>
+        </w:rPr>
+        <w:t xml:space="preserve"> independent dels </w:t>
+      </w:r>
+      <w:proofErr w:type="spellStart"/>
+      <w:r>
+        <w:rPr>
+          <w:i/>
+        </w:rPr>
+        <w:t>accesos</w:t>
+      </w:r>
+      <w:proofErr w:type="spellEnd"/>
+      <w:r>
+        <w:rPr>
+          <w:i/>
+        </w:rPr>
+        <w:t xml:space="preserve"> a l'aplicació</w:t>
+      </w:r>
+      <w:r>
+        <w:rPr>
+          <w:i/>
+        </w:rPr>
+        <w:t xml:space="preserve"> (</w:t>
+      </w:r>
+      <w:proofErr w:type="spellStart"/>
+      <w:r>
+        <w:rPr>
+          <w:i/>
+        </w:rPr>
+        <w:t>archivo</w:t>
+      </w:r>
+      <w:proofErr w:type="spellEnd"/>
+      <w:r>
+        <w:rPr>
+          <w:i/>
+        </w:rPr>
+        <w:t xml:space="preserve"> de </w:t>
+      </w:r>
+      <w:proofErr w:type="spellStart"/>
+      <w:r>
+        <w:rPr>
+          <w:i/>
+        </w:rPr>
+        <w:t>logs</w:t>
+      </w:r>
+      <w:proofErr w:type="spellEnd"/>
       <w:r>
         <w:rPr>
           <w:i/>
@@ -5328,133 +5404,115 @@
         <w:rPr>
           <w:i/>
         </w:rPr>
-        <w:t>Documentor</w:t>
+        <w:t>aparte</w:t>
       </w:r>
       <w:proofErr w:type="spellEnd"/>
-    </w:p>
-    <w:p>
-      <w:pPr>
-        <w:ind w:left="227" w:right="92"/>
-        <w:rPr>
-          <w:i/>
-        </w:rPr>
-      </w:pPr>
-    </w:p>
-    <w:p>
-      <w:pPr>
-        <w:ind w:left="227" w:right="92"/>
-        <w:rPr>
-          <w:i/>
-        </w:rPr>
-      </w:pPr>
-      <w:r>
-        <w:rPr>
-          <w:i/>
-        </w:rPr>
-        <w:t xml:space="preserve">Es vol un log independent dels </w:t>
+      <w:r>
+        <w:rPr>
+          <w:i/>
+        </w:rPr>
+        <w:t>)</w:t>
+      </w:r>
+    </w:p>
+    <w:p>
+      <w:pPr>
+        <w:ind w:left="227" w:right="92"/>
+        <w:rPr>
+          <w:i/>
+        </w:rPr>
+      </w:pPr>
+    </w:p>
+    <w:p>
+      <w:pPr>
+        <w:ind w:left="227" w:right="92"/>
+        <w:rPr>
+          <w:i/>
+        </w:rPr>
+      </w:pPr>
+      <w:r>
+        <w:rPr>
+          <w:i/>
+          <w:highlight w:val="yellow"/>
+        </w:rPr>
+        <w:t xml:space="preserve">La validació de comptes de correu l'heu de fer mail des d'una compta </w:t>
       </w:r>
       <w:proofErr w:type="spellStart"/>
       <w:r>
         <w:rPr>
           <w:i/>
-        </w:rPr>
-        <w:t>accesos</w:t>
+          <w:highlight w:val="yellow"/>
+        </w:rPr>
+        <w:t>noreply</w:t>
       </w:r>
       <w:proofErr w:type="spellEnd"/>
-      <w:r>
-        <w:rPr>
-          <w:i/>
-        </w:rPr>
-        <w:t xml:space="preserve"> a l'aplicació</w:t>
-      </w:r>
-      <w:r>
-        <w:rPr>
-          <w:i/>
-        </w:rPr>
-        <w:t xml:space="preserve"> (</w:t>
+    </w:p>
+    <w:p>
+      <w:pPr>
+        <w:ind w:left="227" w:right="92"/>
+        <w:rPr>
+          <w:i/>
+        </w:rPr>
+      </w:pPr>
+    </w:p>
+    <w:p>
+      <w:pPr>
+        <w:ind w:left="227" w:right="92"/>
+        <w:rPr>
+          <w:i/>
+          <w:u w:val="single"/>
+        </w:rPr>
+      </w:pPr>
+      <w:r>
+        <w:rPr>
+          <w:i/>
+          <w:u w:val="single"/>
+        </w:rPr>
+        <w:t>AMPLIACIÓ</w:t>
+      </w:r>
+    </w:p>
+    <w:p>
+      <w:pPr>
+        <w:ind w:left="227" w:right="92"/>
+        <w:rPr>
+          <w:i/>
+        </w:rPr>
+      </w:pPr>
+    </w:p>
+    <w:p>
+      <w:pPr>
+        <w:ind w:left="227" w:right="92"/>
+        <w:rPr>
+          <w:i/>
+        </w:rPr>
+      </w:pPr>
+      <w:r>
+        <w:rPr>
+          <w:i/>
+        </w:rPr>
+        <w:t xml:space="preserve">Els internautes que s'apuntin a una </w:t>
       </w:r>
       <w:proofErr w:type="spellStart"/>
       <w:r>
         <w:rPr>
           <w:i/>
         </w:rPr>
-        <w:t>archivo</w:t>
+        <w:t>cata</w:t>
       </w:r>
       <w:proofErr w:type="spellEnd"/>
       <w:r>
         <w:rPr>
           <w:i/>
         </w:rPr>
-        <w:t xml:space="preserve"> de </w:t>
+        <w:t xml:space="preserve">, hauran de pagar un preu fixat directament a una compta de l'aplicació, que pagaran amb </w:t>
       </w:r>
       <w:proofErr w:type="spellStart"/>
       <w:r>
         <w:rPr>
           <w:i/>
         </w:rPr>
-        <w:t>logs</w:t>
+        <w:t>paypal</w:t>
       </w:r>
       <w:proofErr w:type="spellEnd"/>
-      <w:r>
-        <w:rPr>
-          <w:i/>
-        </w:rPr>
-        <w:t xml:space="preserve"> </w:t>
-      </w:r>
-      <w:proofErr w:type="spellStart"/>
-      <w:r>
-        <w:rPr>
-          <w:i/>
-        </w:rPr>
-        <w:t>aparte</w:t>
-      </w:r>
-      <w:proofErr w:type="spellEnd"/>
-      <w:r>
-        <w:rPr>
-          <w:i/>
-        </w:rPr>
-        <w:t>)</w:t>
-      </w:r>
-    </w:p>
-    <w:p>
-      <w:pPr>
-        <w:ind w:left="227" w:right="92"/>
-        <w:rPr>
-          <w:i/>
-        </w:rPr>
-      </w:pPr>
-    </w:p>
-    <w:p>
-      <w:pPr>
-        <w:ind w:left="227" w:right="92"/>
-        <w:rPr>
-          <w:i/>
-        </w:rPr>
-      </w:pPr>
-      <w:r>
-        <w:rPr>
-          <w:i/>
-          <w:highlight w:val="yellow"/>
-        </w:rPr>
-        <w:t xml:space="preserve">La validació de comptes de correu l'heu de fer mail des d'una compta </w:t>
-      </w:r>
-      <w:proofErr w:type="spellStart"/>
-      <w:r>
-        <w:rPr>
-          <w:i/>
-          <w:highlight w:val="yellow"/>
-        </w:rPr>
-        <w:t>noreply</w:t>
-      </w:r>
-      <w:proofErr w:type="spellEnd"/>
-    </w:p>
-    <w:p>
-      <w:pPr>
-        <w:ind w:left="227" w:right="92"/>
-        <w:rPr>
-          <w:i/>
-        </w:rPr>
-      </w:pPr>
     </w:p>
     <w:p>
       <w:pPr>
@@ -5464,57 +5522,15 @@
           <w:u w:val="single"/>
         </w:rPr>
       </w:pPr>
-      <w:r>
+    </w:p>
+    <w:p>
+      <w:pPr>
+        <w:ind w:left="227" w:right="92"/>
         <w:rPr>
           <w:i/>
           <w:u w:val="single"/>
         </w:rPr>
-        <w:t>AMPLIACIÓ</w:t>
-      </w:r>
-    </w:p>
-    <w:p>
-      <w:pPr>
-        <w:ind w:left="227" w:right="92"/>
-        <w:rPr>
-          <w:i/>
-        </w:rPr>
-      </w:pPr>
-    </w:p>
-    <w:p>
-      <w:pPr>
-        <w:ind w:left="227" w:right="92"/>
-        <w:rPr>
-          <w:i/>
-        </w:rPr>
-      </w:pPr>
-      <w:r>
-        <w:rPr>
-          <w:i/>
-        </w:rPr>
-        <w:t xml:space="preserve">Els internautes que s'apuntin a una </w:t>
-      </w:r>
-      <w:proofErr w:type="spellStart"/>
-      <w:r>
-        <w:rPr>
-          <w:i/>
-        </w:rPr>
-        <w:t>cata</w:t>
-      </w:r>
-      <w:proofErr w:type="spellEnd"/>
-      <w:r>
-        <w:rPr>
-          <w:i/>
-        </w:rPr>
-        <w:t xml:space="preserve">, hauran de pagar un preu fixat directament a una compta de l'aplicació, que pagaran amb </w:t>
-      </w:r>
-      <w:proofErr w:type="spellStart"/>
-      <w:r>
-        <w:rPr>
-          <w:i/>
-        </w:rPr>
-        <w:t>paypal</w:t>
-      </w:r>
-      <w:proofErr w:type="spellEnd"/>
+      </w:pPr>
     </w:p>
     <w:p>
       <w:pPr>
@@ -5524,58 +5540,40 @@
           <w:u w:val="single"/>
         </w:rPr>
       </w:pPr>
-    </w:p>
-    <w:p>
-      <w:pPr>
-        <w:ind w:left="227" w:right="92"/>
+      <w:r>
         <w:rPr>
           <w:i/>
           <w:u w:val="single"/>
         </w:rPr>
-      </w:pPr>
-    </w:p>
-    <w:p>
-      <w:pPr>
-        <w:ind w:left="227" w:right="92"/>
+        <w:t>MP09</w:t>
+      </w:r>
+      <w:r>
         <w:rPr>
           <w:i/>
           <w:u w:val="single"/>
         </w:rPr>
-      </w:pPr>
+        <w:t>:</w:t>
+      </w:r>
       <w:r>
         <w:rPr>
           <w:i/>
           <w:u w:val="single"/>
         </w:rPr>
-        <w:t>MP09</w:t>
-      </w:r>
-      <w:r>
+        <w:t xml:space="preserve"> Disseny d'Interfícies web</w:t>
+      </w:r>
+    </w:p>
+    <w:p>
+      <w:pPr>
+        <w:ind w:left="227" w:right="92"/>
         <w:rPr>
           <w:i/>
           <w:u w:val="single"/>
         </w:rPr>
-        <w:t>:</w:t>
-      </w:r>
-      <w:r>
-        <w:rPr>
-          <w:i/>
-          <w:u w:val="single"/>
-        </w:rPr>
-        <w:t xml:space="preserve"> Disseny d'Interfícies web</w:t>
-      </w:r>
-    </w:p>
-    <w:p>
-      <w:pPr>
-        <w:ind w:left="227" w:right="92"/>
-        <w:rPr>
-          <w:i/>
-          <w:u w:val="single"/>
-        </w:rPr>
-      </w:pPr>
-    </w:p>
-    <w:p>
-      <w:pPr>
-        <w:pStyle w:val="Pargrafdellista"/>
+      </w:pPr>
+    </w:p>
+    <w:p>
+      <w:pPr>
+        <w:pStyle w:val="Prrafodelista"/>
         <w:numPr>
           <w:ilvl w:val="0"/>
           <w:numId w:val="15"/>
@@ -5595,7 +5593,7 @@
     </w:p>
     <w:p>
       <w:pPr>
-        <w:pStyle w:val="Pargrafdellista"/>
+        <w:pStyle w:val="Prrafodelista"/>
         <w:numPr>
           <w:ilvl w:val="0"/>
           <w:numId w:val="15"/>
@@ -5703,26 +5701,12 @@
         <w:rPr>
           <w:i/>
         </w:rPr>
-        <w:t xml:space="preserve"> per </w:t>
-      </w:r>
-      <w:proofErr w:type="spellStart"/>
-      <w:r>
-        <w:rPr>
-          <w:i/>
-        </w:rPr>
-        <w:t>desktop</w:t>
-      </w:r>
-      <w:proofErr w:type="spellEnd"/>
-      <w:r>
-        <w:rPr>
-          <w:i/>
-        </w:rPr>
-        <w:t>.</w:t>
-      </w:r>
-    </w:p>
-    <w:p>
-      <w:pPr>
-        <w:pStyle w:val="Pargrafdellista"/>
+        <w:t xml:space="preserve"> per desktop.</w:t>
+      </w:r>
+    </w:p>
+    <w:p>
+      <w:pPr>
+        <w:pStyle w:val="Prrafodelista"/>
         <w:numPr>
           <w:ilvl w:val="0"/>
           <w:numId w:val="15"/>
@@ -5763,26 +5747,12 @@
         <w:rPr>
           <w:i/>
         </w:rPr>
-        <w:t xml:space="preserve"> i </w:t>
-      </w:r>
-      <w:proofErr w:type="spellStart"/>
-      <w:r>
-        <w:rPr>
-          <w:i/>
-        </w:rPr>
-        <w:t>Edge</w:t>
-      </w:r>
-      <w:proofErr w:type="spellEnd"/>
-      <w:r>
-        <w:rPr>
-          <w:i/>
-        </w:rPr>
-        <w:t>.</w:t>
-      </w:r>
-    </w:p>
-    <w:p>
-      <w:pPr>
-        <w:pStyle w:val="Pargrafdellista"/>
+        <w:t xml:space="preserve"> i Edge.</w:t>
+      </w:r>
+    </w:p>
+    <w:p>
+      <w:pPr>
+        <w:pStyle w:val="Prrafodelista"/>
         <w:numPr>
           <w:ilvl w:val="0"/>
           <w:numId w:val="15"/>
@@ -5800,7 +5770,7 @@
     </w:p>
     <w:p>
       <w:pPr>
-        <w:pStyle w:val="Pargrafdellista"/>
+        <w:pStyle w:val="Prrafodelista"/>
         <w:numPr>
           <w:ilvl w:val="0"/>
           <w:numId w:val="15"/>
@@ -5813,40 +5783,26 @@
         <w:rPr>
           <w:i/>
         </w:rPr>
-        <w:t xml:space="preserve">El disseny de la interfície ha de tenir en compte els criteris </w:t>
+        <w:t xml:space="preserve">El disseny de la interfície ha de tenir en compte els criteris d'usabilitat </w:t>
       </w:r>
       <w:proofErr w:type="spellStart"/>
       <w:r>
         <w:rPr>
           <w:i/>
         </w:rPr>
-        <w:t>d'usabilitat</w:t>
+        <w:t>d'aplicatius</w:t>
       </w:r>
       <w:proofErr w:type="spellEnd"/>
       <w:r>
         <w:rPr>
           <w:i/>
         </w:rPr>
-        <w:t xml:space="preserve"> </w:t>
-      </w:r>
-      <w:proofErr w:type="spellStart"/>
-      <w:r>
-        <w:rPr>
-          <w:i/>
-        </w:rPr>
-        <w:t>d'aplicatius</w:t>
-      </w:r>
-      <w:proofErr w:type="spellEnd"/>
-      <w:r>
-        <w:rPr>
-          <w:i/>
-        </w:rPr>
         <w:t xml:space="preserve"> web.</w:t>
       </w:r>
     </w:p>
     <w:p>
       <w:pPr>
-        <w:pStyle w:val="Pargrafdellista"/>
+        <w:pStyle w:val="Prrafodelista"/>
         <w:numPr>
           <w:ilvl w:val="0"/>
           <w:numId w:val="15"/>
@@ -5882,7 +5838,7 @@
     </w:p>
     <w:p>
       <w:pPr>
-        <w:pStyle w:val="Pargrafdellista"/>
+        <w:pStyle w:val="Prrafodelista"/>
         <w:numPr>
           <w:ilvl w:val="0"/>
           <w:numId w:val="15"/>
@@ -5925,7 +5881,7 @@
     </w:p>
     <w:p>
       <w:pPr>
-        <w:pStyle w:val="Pargrafdellista"/>
+        <w:pStyle w:val="Prrafodelista"/>
       </w:pPr>
     </w:p>
     <w:p>
@@ -6216,8 +6172,8 @@
       </w:r>
     </w:p>
     <w:sectPr>
-      <w:headerReference w:type="default" r:id="rId7"/>
-      <w:footerReference w:type="default" r:id="rId8"/>
+      <w:headerReference w:type="default" r:id="rId9"/>
+      <w:footerReference w:type="default" r:id="rId10"/>
       <w:pgSz w:w="11906" w:h="16838"/>
       <w:pgMar w:top="1418" w:right="1134" w:bottom="1418" w:left="1134" w:header="709" w:footer="709" w:gutter="0"/>
       <w:cols w:space="708"/>
@@ -6228,7 +6184,7 @@
 </file>
 
 <file path=word/endnotes.xml><?xml version="1.0" encoding="utf-8"?>
-<w:endnotes xmlns:ve="http://schemas.openxmlformats.org/markup-compatibility/2006" xmlns:o="urn:schemas-microsoft-com:office:office" xmlns:r="http://schemas.openxmlformats.org/officeDocument/2006/relationships" xmlns:m="http://schemas.openxmlformats.org/officeDocument/2006/math" xmlns:v="urn:schemas-microsoft-com:vml" xmlns:wp="http://schemas.openxmlformats.org/drawingml/2006/wordprocessingDrawing" xmlns:w10="urn:schemas-microsoft-com:office:word" xmlns:w="http://schemas.openxmlformats.org/wordprocessingml/2006/main" xmlns:wne="http://schemas.microsoft.com/office/word/2006/wordml">
+<w:endnotes xmlns:wpc="http://schemas.microsoft.com/office/word/2010/wordprocessingCanvas" xmlns:mc="http://schemas.openxmlformats.org/markup-compatibility/2006" xmlns:o="urn:schemas-microsoft-com:office:office" xmlns:r="http://schemas.openxmlformats.org/officeDocument/2006/relationships" xmlns:m="http://schemas.openxmlformats.org/officeDocument/2006/math" xmlns:v="urn:schemas-microsoft-com:vml" xmlns:wp14="http://schemas.microsoft.com/office/word/2010/wordprocessingDrawing" xmlns:wp="http://schemas.openxmlformats.org/drawingml/2006/wordprocessingDrawing" xmlns:w10="urn:schemas-microsoft-com:office:word" xmlns:w="http://schemas.openxmlformats.org/wordprocessingml/2006/main" xmlns:w14="http://schemas.microsoft.com/office/word/2010/wordml" xmlns:wpg="http://schemas.microsoft.com/office/word/2010/wordprocessingGroup" xmlns:wpi="http://schemas.microsoft.com/office/word/2010/wordprocessingInk" xmlns:wne="http://schemas.microsoft.com/office/word/2006/wordml" xmlns:wps="http://schemas.microsoft.com/office/word/2010/wordprocessingShape" mc:Ignorable="w14 wp14">
   <w:endnote w:type="separator" w:id="-1">
     <w:p>
       <w:r>
@@ -6247,10 +6203,10 @@
 </file>
 
 <file path=word/footer1.xml><?xml version="1.0" encoding="utf-8"?>
-<w:ftr xmlns:ve="http://schemas.openxmlformats.org/markup-compatibility/2006" xmlns:o="urn:schemas-microsoft-com:office:office" xmlns:r="http://schemas.openxmlformats.org/officeDocument/2006/relationships" xmlns:m="http://schemas.openxmlformats.org/officeDocument/2006/math" xmlns:v="urn:schemas-microsoft-com:vml" xmlns:wp="http://schemas.openxmlformats.org/drawingml/2006/wordprocessingDrawing" xmlns:w10="urn:schemas-microsoft-com:office:word" xmlns:w="http://schemas.openxmlformats.org/wordprocessingml/2006/main" xmlns:wne="http://schemas.microsoft.com/office/word/2006/wordml">
+<w:ftr xmlns:wpc="http://schemas.microsoft.com/office/word/2010/wordprocessingCanvas" xmlns:mc="http://schemas.openxmlformats.org/markup-compatibility/2006" xmlns:o="urn:schemas-microsoft-com:office:office" xmlns:r="http://schemas.openxmlformats.org/officeDocument/2006/relationships" xmlns:m="http://schemas.openxmlformats.org/officeDocument/2006/math" xmlns:v="urn:schemas-microsoft-com:vml" xmlns:wp14="http://schemas.microsoft.com/office/word/2010/wordprocessingDrawing" xmlns:wp="http://schemas.openxmlformats.org/drawingml/2006/wordprocessingDrawing" xmlns:w10="urn:schemas-microsoft-com:office:word" xmlns:w="http://schemas.openxmlformats.org/wordprocessingml/2006/main" xmlns:w14="http://schemas.microsoft.com/office/word/2010/wordml" xmlns:wpg="http://schemas.microsoft.com/office/word/2010/wordprocessingGroup" xmlns:wpi="http://schemas.microsoft.com/office/word/2010/wordprocessingInk" xmlns:wne="http://schemas.microsoft.com/office/word/2006/wordml" xmlns:wps="http://schemas.microsoft.com/office/word/2010/wordprocessingShape" mc:Ignorable="w14 wp14">
   <w:tbl>
     <w:tblPr>
-      <w:tblStyle w:val="Taulaambquadrcula"/>
+      <w:tblStyle w:val="Tablaconcuadrcula"/>
       <w:tblW w:w="0" w:type="auto"/>
       <w:tblBorders>
         <w:top w:val="none" w:sz="0" w:space="0" w:color="auto"/>
@@ -6260,7 +6216,7 @@
         <w:insideH w:val="none" w:sz="0" w:space="0" w:color="auto"/>
         <w:insideV w:val="none" w:sz="0" w:space="0" w:color="auto"/>
       </w:tblBorders>
-      <w:tblLook w:val="04A0"/>
+      <w:tblLook w:val="04A0" w:firstRow="1" w:lastRow="0" w:firstColumn="1" w:lastColumn="0" w:noHBand="0" w:noVBand="1"/>
     </w:tblPr>
     <w:tblGrid>
       <w:gridCol w:w="6877"/>
@@ -6273,7 +6229,7 @@
         </w:tcPr>
         <w:p>
           <w:pPr>
-            <w:pStyle w:val="Peu"/>
+            <w:pStyle w:val="Piedepgina"/>
           </w:pPr>
           <w:r>
             <w:rPr>
@@ -6388,7 +6344,7 @@
         </w:tcPr>
         <w:p>
           <w:pPr>
-            <w:pStyle w:val="Peu"/>
+            <w:pStyle w:val="Piedepgina"/>
             <w:ind w:right="-71"/>
             <w:rPr>
               <w:sz w:val="14"/>
@@ -6405,7 +6361,7 @@
         </w:p>
         <w:p>
           <w:pPr>
-            <w:pStyle w:val="Peu"/>
+            <w:pStyle w:val="Piedepgina"/>
             <w:ind w:right="-71"/>
             <w:rPr>
               <w:sz w:val="14"/>
@@ -6415,7 +6371,7 @@
         </w:p>
         <w:p>
           <w:pPr>
-            <w:pStyle w:val="Peu"/>
+            <w:pStyle w:val="Piedepgina"/>
             <w:ind w:right="-71"/>
             <w:rPr>
               <w:sz w:val="16"/>
@@ -6460,7 +6416,7 @@
               <w:sz w:val="14"/>
               <w:szCs w:val="14"/>
             </w:rPr>
-            <w:t>3</w:t>
+            <w:t>5</w:t>
           </w:r>
           <w:r>
             <w:rPr>
@@ -6525,14 +6481,14 @@
   </w:tbl>
   <w:p>
     <w:pPr>
-      <w:pStyle w:val="Peu"/>
+      <w:pStyle w:val="Piedepgina"/>
     </w:pPr>
   </w:p>
 </w:ftr>
 </file>
 
 <file path=word/footnotes.xml><?xml version="1.0" encoding="utf-8"?>
-<w:footnotes xmlns:ve="http://schemas.openxmlformats.org/markup-compatibility/2006" xmlns:o="urn:schemas-microsoft-com:office:office" xmlns:r="http://schemas.openxmlformats.org/officeDocument/2006/relationships" xmlns:m="http://schemas.openxmlformats.org/officeDocument/2006/math" xmlns:v="urn:schemas-microsoft-com:vml" xmlns:wp="http://schemas.openxmlformats.org/drawingml/2006/wordprocessingDrawing" xmlns:w10="urn:schemas-microsoft-com:office:word" xmlns:w="http://schemas.openxmlformats.org/wordprocessingml/2006/main" xmlns:wne="http://schemas.microsoft.com/office/word/2006/wordml">
+<w:footnotes xmlns:wpc="http://schemas.microsoft.com/office/word/2010/wordprocessingCanvas" xmlns:mc="http://schemas.openxmlformats.org/markup-compatibility/2006" xmlns:o="urn:schemas-microsoft-com:office:office" xmlns:r="http://schemas.openxmlformats.org/officeDocument/2006/relationships" xmlns:m="http://schemas.openxmlformats.org/officeDocument/2006/math" xmlns:v="urn:schemas-microsoft-com:vml" xmlns:wp14="http://schemas.microsoft.com/office/word/2010/wordprocessingDrawing" xmlns:wp="http://schemas.openxmlformats.org/drawingml/2006/wordprocessingDrawing" xmlns:w10="urn:schemas-microsoft-com:office:word" xmlns:w="http://schemas.openxmlformats.org/wordprocessingml/2006/main" xmlns:w14="http://schemas.microsoft.com/office/word/2010/wordml" xmlns:wpg="http://schemas.microsoft.com/office/word/2010/wordprocessingGroup" xmlns:wpi="http://schemas.microsoft.com/office/word/2010/wordprocessingInk" xmlns:wne="http://schemas.microsoft.com/office/word/2006/wordml" xmlns:wps="http://schemas.microsoft.com/office/word/2010/wordprocessingShape" mc:Ignorable="w14 wp14">
   <w:footnote w:type="separator" w:id="-1">
     <w:p>
       <w:r>
@@ -6551,10 +6507,10 @@
 </file>
 
 <file path=word/header1.xml><?xml version="1.0" encoding="utf-8"?>
-<w:hdr xmlns:ve="http://schemas.openxmlformats.org/markup-compatibility/2006" xmlns:o="urn:schemas-microsoft-com:office:office" xmlns:r="http://schemas.openxmlformats.org/officeDocument/2006/relationships" xmlns:m="http://schemas.openxmlformats.org/officeDocument/2006/math" xmlns:v="urn:schemas-microsoft-com:vml" xmlns:wp="http://schemas.openxmlformats.org/drawingml/2006/wordprocessingDrawing" xmlns:w10="urn:schemas-microsoft-com:office:word" xmlns:w="http://schemas.openxmlformats.org/wordprocessingml/2006/main" xmlns:wne="http://schemas.microsoft.com/office/word/2006/wordml">
+<w:hdr xmlns:wpc="http://schemas.microsoft.com/office/word/2010/wordprocessingCanvas" xmlns:mc="http://schemas.openxmlformats.org/markup-compatibility/2006" xmlns:o="urn:schemas-microsoft-com:office:office" xmlns:r="http://schemas.openxmlformats.org/officeDocument/2006/relationships" xmlns:m="http://schemas.openxmlformats.org/officeDocument/2006/math" xmlns:v="urn:schemas-microsoft-com:vml" xmlns:wp14="http://schemas.microsoft.com/office/word/2010/wordprocessingDrawing" xmlns:wp="http://schemas.openxmlformats.org/drawingml/2006/wordprocessingDrawing" xmlns:w10="urn:schemas-microsoft-com:office:word" xmlns:w="http://schemas.openxmlformats.org/wordprocessingml/2006/main" xmlns:w14="http://schemas.microsoft.com/office/word/2010/wordml" xmlns:wpg="http://schemas.microsoft.com/office/word/2010/wordprocessingGroup" xmlns:wpi="http://schemas.microsoft.com/office/word/2010/wordprocessingInk" xmlns:wne="http://schemas.microsoft.com/office/word/2006/wordml" xmlns:wps="http://schemas.microsoft.com/office/word/2010/wordprocessingShape" mc:Ignorable="w14 wp14">
   <w:tbl>
     <w:tblPr>
-      <w:tblStyle w:val="Taulaambquadrcula"/>
+      <w:tblStyle w:val="Tablaconcuadrcula"/>
       <w:tblW w:w="11057" w:type="dxa"/>
       <w:tblInd w:w="-1026" w:type="dxa"/>
       <w:tblBorders>
@@ -6565,7 +6521,7 @@
         <w:insideH w:val="none" w:sz="0" w:space="0" w:color="auto"/>
         <w:insideV w:val="none" w:sz="0" w:space="0" w:color="auto"/>
       </w:tblBorders>
-      <w:tblLook w:val="04A0"/>
+      <w:tblLook w:val="04A0" w:firstRow="1" w:lastRow="0" w:firstColumn="1" w:lastColumn="0" w:noHBand="0" w:noVBand="1"/>
     </w:tblPr>
     <w:tblGrid>
       <w:gridCol w:w="708"/>
@@ -6580,7 +6536,7 @@
         </w:tcPr>
         <w:p>
           <w:pPr>
-            <w:pStyle w:val="Capalera"/>
+            <w:pStyle w:val="Encabezado"/>
           </w:pPr>
           <w:r>
             <w:rPr>
@@ -6641,7 +6597,7 @@
         </w:tcPr>
         <w:p>
           <w:pPr>
-            <w:pStyle w:val="Capalera"/>
+            <w:pStyle w:val="Encabezado"/>
             <w:spacing w:before="40"/>
             <w:ind w:left="567" w:hanging="675"/>
             <w:rPr>
@@ -6659,7 +6615,7 @@
         </w:p>
         <w:p>
           <w:pPr>
-            <w:pStyle w:val="Capalera"/>
+            <w:pStyle w:val="Encabezado"/>
             <w:ind w:left="567" w:hanging="675"/>
             <w:rPr>
               <w:sz w:val="22"/>
@@ -6676,7 +6632,7 @@
         </w:p>
         <w:p>
           <w:pPr>
-            <w:pStyle w:val="Capalera"/>
+            <w:pStyle w:val="Encabezado"/>
           </w:pPr>
           <w:r>
             <w:rPr>
@@ -6695,7 +6651,7 @@
         </w:tcPr>
         <w:p>
           <w:pPr>
-            <w:pStyle w:val="Capalera"/>
+            <w:pStyle w:val="Encabezado"/>
             <w:jc w:val="center"/>
             <w:rPr>
               <w:b/>
@@ -6730,7 +6686,7 @@
         </w:p>
         <w:p>
           <w:pPr>
-            <w:pStyle w:val="Capalera"/>
+            <w:pStyle w:val="Encabezado"/>
             <w:jc w:val="center"/>
           </w:pPr>
           <w:r>
@@ -6766,7 +6722,7 @@
         </w:tcPr>
         <w:p>
           <w:pPr>
-            <w:pStyle w:val="Capalera"/>
+            <w:pStyle w:val="Encabezado"/>
             <w:jc w:val="center"/>
           </w:pPr>
           <w:r>
@@ -6783,14 +6739,14 @@
   </w:tbl>
   <w:p>
     <w:pPr>
-      <w:pStyle w:val="Capalera"/>
+      <w:pStyle w:val="Encabezado"/>
     </w:pPr>
   </w:p>
 </w:hdr>
 </file>
 
 <file path=word/numbering.xml><?xml version="1.0" encoding="utf-8"?>
-<w:numbering xmlns:ve="http://schemas.openxmlformats.org/markup-compatibility/2006" xmlns:o="urn:schemas-microsoft-com:office:office" xmlns:r="http://schemas.openxmlformats.org/officeDocument/2006/relationships" xmlns:m="http://schemas.openxmlformats.org/officeDocument/2006/math" xmlns:v="urn:schemas-microsoft-com:vml" xmlns:wp="http://schemas.openxmlformats.org/drawingml/2006/wordprocessingDrawing" xmlns:w10="urn:schemas-microsoft-com:office:word" xmlns:w="http://schemas.openxmlformats.org/wordprocessingml/2006/main" xmlns:wne="http://schemas.microsoft.com/office/word/2006/wordml">
+<w:numbering xmlns:wpc="http://schemas.microsoft.com/office/word/2010/wordprocessingCanvas" xmlns:mc="http://schemas.openxmlformats.org/markup-compatibility/2006" xmlns:o="urn:schemas-microsoft-com:office:office" xmlns:r="http://schemas.openxmlformats.org/officeDocument/2006/relationships" xmlns:m="http://schemas.openxmlformats.org/officeDocument/2006/math" xmlns:v="urn:schemas-microsoft-com:vml" xmlns:wp14="http://schemas.microsoft.com/office/word/2010/wordprocessingDrawing" xmlns:wp="http://schemas.openxmlformats.org/drawingml/2006/wordprocessingDrawing" xmlns:w10="urn:schemas-microsoft-com:office:word" xmlns:w="http://schemas.openxmlformats.org/wordprocessingml/2006/main" xmlns:w14="http://schemas.microsoft.com/office/word/2010/wordml" xmlns:wpg="http://schemas.microsoft.com/office/word/2010/wordprocessingGroup" xmlns:wpi="http://schemas.microsoft.com/office/word/2010/wordprocessingInk" xmlns:wne="http://schemas.microsoft.com/office/word/2006/wordml" xmlns:wps="http://schemas.microsoft.com/office/word/2010/wordprocessingShape" mc:Ignorable="w14 wp14">
   <w:abstractNum w:abstractNumId="0">
     <w:nsid w:val="081837CF"/>
     <w:multiLevelType w:val="hybridMultilevel"/>
@@ -8512,7 +8468,7 @@
 </file>
 
 <file path=word/styles.xml><?xml version="1.0" encoding="utf-8"?>
-<w:styles xmlns:r="http://schemas.openxmlformats.org/officeDocument/2006/relationships" xmlns:w="http://schemas.openxmlformats.org/wordprocessingml/2006/main">
+<w:styles xmlns:mc="http://schemas.openxmlformats.org/markup-compatibility/2006" xmlns:r="http://schemas.openxmlformats.org/officeDocument/2006/relationships" xmlns:w="http://schemas.openxmlformats.org/wordprocessingml/2006/main" xmlns:w14="http://schemas.microsoft.com/office/word/2010/wordml" mc:Ignorable="w14">
   <w:docDefaults>
     <w:rPrDefault>
       <w:rPr>
@@ -8683,18 +8639,17 @@
       <w:lang w:val="ca-ES" w:eastAsia="es-ES"/>
     </w:rPr>
   </w:style>
-  <w:style w:type="character" w:default="1" w:styleId="Tipusdelletraperdefectedelpargraf">
+  <w:style w:type="character" w:default="1" w:styleId="Fuentedeprrafopredeter">
     <w:name w:val="Default Paragraph Font"/>
     <w:uiPriority w:val="1"/>
     <w:semiHidden/>
     <w:unhideWhenUsed/>
   </w:style>
-  <w:style w:type="table" w:default="1" w:styleId="Taulanormal">
+  <w:style w:type="table" w:default="1" w:styleId="Tablanormal">
     <w:name w:val="Normal Table"/>
     <w:uiPriority w:val="99"/>
     <w:semiHidden/>
     <w:unhideWhenUsed/>
-    <w:qFormat/>
     <w:tblPr>
       <w:tblInd w:w="0" w:type="dxa"/>
       <w:tblCellMar>
@@ -8705,16 +8660,16 @@
       </w:tblCellMar>
     </w:tblPr>
   </w:style>
-  <w:style w:type="numbering" w:default="1" w:styleId="Sensellista">
+  <w:style w:type="numbering" w:default="1" w:styleId="Sinlista">
     <w:name w:val="No List"/>
     <w:uiPriority w:val="99"/>
     <w:semiHidden/>
     <w:unhideWhenUsed/>
   </w:style>
-  <w:style w:type="paragraph" w:styleId="Capalera">
+  <w:style w:type="paragraph" w:styleId="Encabezado">
     <w:name w:val="header"/>
     <w:basedOn w:val="Normal"/>
-    <w:link w:val="CapaleraCar"/>
+    <w:link w:val="EncabezadoCar"/>
     <w:uiPriority w:val="99"/>
     <w:semiHidden/>
     <w:unhideWhenUsed/>
@@ -8726,18 +8681,18 @@
       </w:tabs>
     </w:pPr>
   </w:style>
-  <w:style w:type="character" w:customStyle="1" w:styleId="CapaleraCar">
-    <w:name w:val="Capçalera Car"/>
-    <w:basedOn w:val="Tipusdelletraperdefectedelpargraf"/>
-    <w:link w:val="Capalera"/>
+  <w:style w:type="character" w:customStyle="1" w:styleId="EncabezadoCar">
+    <w:name w:val="Encabezado Car"/>
+    <w:basedOn w:val="Fuentedeprrafopredeter"/>
+    <w:link w:val="Encabezado"/>
     <w:uiPriority w:val="99"/>
     <w:semiHidden/>
     <w:rsid w:val="00A06674"/>
   </w:style>
-  <w:style w:type="paragraph" w:styleId="Peu">
+  <w:style w:type="paragraph" w:styleId="Piedepgina">
     <w:name w:val="footer"/>
     <w:basedOn w:val="Normal"/>
-    <w:link w:val="PeuCar"/>
+    <w:link w:val="PiedepginaCar"/>
     <w:unhideWhenUsed/>
     <w:rsid w:val="00A06674"/>
     <w:pPr>
@@ -8747,15 +8702,15 @@
       </w:tabs>
     </w:pPr>
   </w:style>
-  <w:style w:type="character" w:customStyle="1" w:styleId="PeuCar">
-    <w:name w:val="Peu Car"/>
-    <w:basedOn w:val="Tipusdelletraperdefectedelpargraf"/>
-    <w:link w:val="Peu"/>
+  <w:style w:type="character" w:customStyle="1" w:styleId="PiedepginaCar">
+    <w:name w:val="Pie de página Car"/>
+    <w:basedOn w:val="Fuentedeprrafopredeter"/>
+    <w:link w:val="Piedepgina"/>
     <w:rsid w:val="00A06674"/>
   </w:style>
-  <w:style w:type="table" w:styleId="Taulaambquadrcula">
+  <w:style w:type="table" w:styleId="Tablaconcuadrcula">
     <w:name w:val="Table Grid"/>
-    <w:basedOn w:val="Taulanormal"/>
+    <w:basedOn w:val="Tablanormal"/>
     <w:uiPriority w:val="59"/>
     <w:rsid w:val="00A06674"/>
     <w:pPr>
@@ -8781,13 +8736,13 @@
   </w:style>
   <w:style w:type="character" w:styleId="Nmerodepgina">
     <w:name w:val="page number"/>
-    <w:basedOn w:val="Tipusdelletraperdefectedelpargraf"/>
+    <w:basedOn w:val="Fuentedeprrafopredeter"/>
     <w:rsid w:val="00A06674"/>
   </w:style>
-  <w:style w:type="paragraph" w:styleId="Textdeglobus">
+  <w:style w:type="paragraph" w:styleId="Textodeglobo">
     <w:name w:val="Balloon Text"/>
     <w:basedOn w:val="Normal"/>
-    <w:link w:val="TextdeglobusCar"/>
+    <w:link w:val="TextodegloboCar"/>
     <w:uiPriority w:val="99"/>
     <w:semiHidden/>
     <w:unhideWhenUsed/>
@@ -8798,10 +8753,10 @@
       <w:szCs w:val="16"/>
     </w:rPr>
   </w:style>
-  <w:style w:type="character" w:customStyle="1" w:styleId="TextdeglobusCar">
-    <w:name w:val="Text de globus Car"/>
-    <w:basedOn w:val="Tipusdelletraperdefectedelpargraf"/>
-    <w:link w:val="Textdeglobus"/>
+  <w:style w:type="character" w:customStyle="1" w:styleId="TextodegloboCar">
+    <w:name w:val="Texto de globo Car"/>
+    <w:basedOn w:val="Fuentedeprrafopredeter"/>
+    <w:link w:val="Textodeglobo"/>
     <w:uiPriority w:val="99"/>
     <w:semiHidden/>
     <w:rsid w:val="00F47070"/>
@@ -8812,7 +8767,7 @@
       <w:lang w:val="ca-ES" w:eastAsia="es-ES"/>
     </w:rPr>
   </w:style>
-  <w:style w:type="paragraph" w:styleId="Pargrafdellista">
+  <w:style w:type="paragraph" w:styleId="Prrafodelista">
     <w:name w:val="List Paragraph"/>
     <w:basedOn w:val="Normal"/>
     <w:uiPriority w:val="34"/>
@@ -8822,6 +8777,208 @@
       <w:ind w:left="720"/>
       <w:contextualSpacing/>
     </w:pPr>
+  </w:style>
+  <w:style w:type="character" w:styleId="Hipervnculo">
+    <w:name w:val="Hyperlink"/>
+    <w:basedOn w:val="Fuentedeprrafopredeter"/>
+    <w:uiPriority w:val="99"/>
+    <w:semiHidden/>
+    <w:unhideWhenUsed/>
+    <w:rsid w:val="00180C3B"/>
+    <w:rPr>
+      <w:color w:val="0000FF"/>
+      <w:u w:val="single"/>
+    </w:rPr>
+  </w:style>
+</w:styles>
+</file>
+
+<file path=word/stylesWithEffects.xml><?xml version="1.0" encoding="utf-8"?>
+<w:styles xmlns:wpc="http://schemas.microsoft.com/office/word/2010/wordprocessingCanvas" xmlns:mc="http://schemas.openxmlformats.org/markup-compatibility/2006" xmlns:o="urn:schemas-microsoft-com:office:office" xmlns:r="http://schemas.openxmlformats.org/officeDocument/2006/relationships" xmlns:m="http://schemas.openxmlformats.org/officeDocument/2006/math" xmlns:v="urn:schemas-microsoft-com:vml" xmlns:wp14="http://schemas.microsoft.com/office/word/2010/wordprocessingDrawing" xmlns:wp="http://schemas.openxmlformats.org/drawingml/2006/wordprocessingDrawing" xmlns:w10="urn:schemas-microsoft-com:office:word" xmlns:w="http://schemas.openxmlformats.org/wordprocessingml/2006/main" xmlns:w14="http://schemas.microsoft.com/office/word/2010/wordml" xmlns:wpg="http://schemas.microsoft.com/office/word/2010/wordprocessingGroup" xmlns:wpi="http://schemas.microsoft.com/office/word/2010/wordprocessingInk" xmlns:wne="http://schemas.microsoft.com/office/word/2006/wordml" xmlns:wps="http://schemas.microsoft.com/office/word/2010/wordprocessingShape" mc:Ignorable="w14 wp14">
+  <w:docDefaults>
+    <w:rPrDefault>
+      <w:rPr>
+        <w:rFonts w:asciiTheme="minorHAnsi" w:eastAsiaTheme="minorEastAsia" w:hAnsiTheme="minorHAnsi" w:cstheme="minorBidi"/>
+        <w:sz w:val="22"/>
+        <w:szCs w:val="22"/>
+        <w:lang w:val="es-ES" w:eastAsia="es-ES" w:bidi="ar-SA"/>
+      </w:rPr>
+    </w:rPrDefault>
+    <w:pPrDefault>
+      <w:pPr>
+        <w:spacing w:after="200" w:line="276" w:lineRule="auto"/>
+      </w:pPr>
+    </w:pPrDefault>
+  </w:docDefaults>
+  <w:latentStyles w:defLockedState="0" w:defUIPriority="99" w:defSemiHidden="1" w:defUnhideWhenUsed="1" w:defQFormat="0" w:count="267">
+    <w:lsdException w:name="Normal" w:semiHidden="0" w:uiPriority="0" w:unhideWhenUsed="0" w:qFormat="1"/>
+    <w:lsdException w:name="heading 1" w:semiHidden="0" w:uiPriority="9" w:unhideWhenUsed="0" w:qFormat="1"/>
+    <w:lsdException w:name="heading 2" w:uiPriority="9" w:qFormat="1"/>
+    <w:lsdException w:name="heading 3" w:uiPriority="9" w:qFormat="1"/>
+    <w:lsdException w:name="heading 4" w:uiPriority="9" w:qFormat="1"/>
+    <w:lsdException w:name="heading 5" w:uiPriority="9" w:qFormat="1"/>
+    <w:lsdException w:name="heading 6" w:uiPriority="9" w:qFormat="1"/>
+    <w:lsdException w:name="heading 7" w:uiPriority="9" w:qFormat="1"/>
+    <w:lsdException w:name="heading 8" w:uiPriority="9" w:qFormat="1"/>
+    <w:lsdException w:name="heading 9" w:uiPriority="9" w:qFormat="1"/>
+    <w:lsdException w:name="toc 1" w:uiPriority="39"/>
+    <w:lsdException w:name="toc 2" w:uiPriority="39"/>
+    <w:lsdException w:name="toc 3" w:uiPriority="39"/>
+    <w:lsdException w:name="toc 4" w:uiPriority="39"/>
+    <w:lsdException w:name="toc 5" w:uiPriority="39"/>
+    <w:lsdException w:name="toc 6" w:uiPriority="39"/>
+    <w:lsdException w:name="toc 7" w:uiPriority="39"/>
+    <w:lsdException w:name="toc 8" w:uiPriority="39"/>
+    <w:lsdException w:name="toc 9" w:uiPriority="39"/>
+    <w:lsdException w:name="caption" w:uiPriority="35" w:qFormat="1"/>
+    <w:lsdException w:name="Title" w:semiHidden="0" w:uiPriority="10" w:unhideWhenUsed="0" w:qFormat="1"/>
+    <w:lsdException w:name="Default Paragraph Font" w:uiPriority="1"/>
+    <w:lsdException w:name="Subtitle" w:semiHidden="0" w:uiPriority="11" w:unhideWhenUsed="0" w:qFormat="1"/>
+    <w:lsdException w:name="Strong" w:semiHidden="0" w:uiPriority="22" w:unhideWhenUsed="0" w:qFormat="1"/>
+    <w:lsdException w:name="Emphasis" w:semiHidden="0" w:uiPriority="20" w:unhideWhenUsed="0" w:qFormat="1"/>
+    <w:lsdException w:name="Table Grid" w:semiHidden="0" w:uiPriority="59" w:unhideWhenUsed="0"/>
+    <w:lsdException w:name="Placeholder Text" w:unhideWhenUsed="0"/>
+    <w:lsdException w:name="No Spacing" w:semiHidden="0" w:uiPriority="1" w:unhideWhenUsed="0" w:qFormat="1"/>
+    <w:lsdException w:name="Light Shading" w:semiHidden="0" w:uiPriority="60" w:unhideWhenUsed="0"/>
+    <w:lsdException w:name="Light List" w:semiHidden="0" w:uiPriority="61" w:unhideWhenUsed="0"/>
+    <w:lsdException w:name="Light Grid" w:semiHidden="0" w:uiPriority="62" w:unhideWhenUsed="0"/>
+    <w:lsdException w:name="Medium Shading 1" w:semiHidden="0" w:uiPriority="63" w:unhideWhenUsed="0"/>
+    <w:lsdException w:name="Medium Shading 2" w:semiHidden="0" w:uiPriority="64" w:unhideWhenUsed="0"/>
+    <w:lsdException w:name="Medium List 1" w:semiHidden="0" w:uiPriority="65" w:unhideWhenUsed="0"/>
+    <w:lsdException w:name="Medium List 2" w:semiHidden="0" w:uiPriority="66" w:unhideWhenUsed="0"/>
+    <w:lsdException w:name="Medium Grid 1" w:semiHidden="0" w:uiPriority="67" w:unhideWhenUsed="0"/>
+    <w:lsdException w:name="Medium Grid 2" w:semiHidden="0" w:uiPriority="68" w:unhideWhenUsed="0"/>
+    <w:lsdException w:name="Medium Grid 3" w:semiHidden="0" w:uiPriority="69" w:unhideWhenUsed="0"/>
+    <w:lsdException w:name="Dark List" w:semiHidden="0" w:uiPriority="70" w:unhideWhenUsed="0"/>
+    <w:lsdException w:name="Colorful Shading" w:semiHidden="0" w:uiPriority="71" w:unhideWhenUsed="0"/>
+    <w:lsdException w:name="Colorful List" w:semiHidden="0" w:uiPriority="72" w:unhideWhenUsed="0"/>
+    <w:lsdException w:name="Colorful Grid" w:semiHidden="0" w:uiPriority="73" w:unhideWhenUsed="0"/>
+    <w:lsdException w:name="Light Shading Accent 1" w:semiHidden="0" w:uiPriority="60" w:unhideWhenUsed="0"/>
+    <w:lsdException w:name="Light List Accent 1" w:semiHidden="0" w:uiPriority="61" w:unhideWhenUsed="0"/>
+    <w:lsdException w:name="Light Grid Accent 1" w:semiHidden="0" w:uiPriority="62" w:unhideWhenUsed="0"/>
+    <w:lsdException w:name="Medium Shading 1 Accent 1" w:semiHidden="0" w:uiPriority="63" w:unhideWhenUsed="0"/>
+    <w:lsdException w:name="Medium Shading 2 Accent 1" w:semiHidden="0" w:uiPriority="64" w:unhideWhenUsed="0"/>
+    <w:lsdException w:name="Medium List 1 Accent 1" w:semiHidden="0" w:uiPriority="65" w:unhideWhenUsed="0"/>
+    <w:lsdException w:name="Revision" w:unhideWhenUsed="0"/>
+    <w:lsdException w:name="List Paragraph" w:semiHidden="0" w:uiPriority="34" w:unhideWhenUsed="0" w:qFormat="1"/>
+    <w:lsdException w:name="Quote" w:semiHidden="0" w:uiPriority="29" w:unhideWhenUsed="0" w:qFormat="1"/>
+    <w:lsdException w:name="Intense Quote" w:semiHidden="0" w:uiPriority="30" w:unhideWhenUsed="0" w:qFormat="1"/>
+    <w:lsdException w:name="Medium List 2 Accent 1" w:semiHidden="0" w:uiPriority="66" w:unhideWhenUsed="0"/>
+    <w:lsdException w:name="Medium Grid 1 Accent 1" w:semiHidden="0" w:uiPriority="67" w:unhideWhenUsed="0"/>
+    <w:lsdException w:name="Medium Grid 2 Accent 1" w:semiHidden="0" w:uiPriority="68" w:unhideWhenUsed="0"/>
+    <w:lsdException w:name="Medium Grid 3 Accent 1" w:semiHidden="0" w:uiPriority="69" w:unhideWhenUsed="0"/>
+    <w:lsdException w:name="Dark List Accent 1" w:semiHidden="0" w:uiPriority="70" w:unhideWhenUsed="0"/>
+    <w:lsdException w:name="Colorful Shading Accent 1" w:semiHidden="0" w:uiPriority="71" w:unhideWhenUsed="0"/>
+    <w:lsdException w:name="Colorful List Accent 1" w:semiHidden="0" w:uiPriority="72" w:unhideWhenUsed="0"/>
+    <w:lsdException w:name="Colorful Grid Accent 1" w:semiHidden="0" w:uiPriority="73" w:unhideWhenUsed="0"/>
+    <w:lsdException w:name="Light Shading Accent 2" w:semiHidden="0" w:uiPriority="60" w:unhideWhenUsed="0"/>
+    <w:lsdException w:name="Light List Accent 2" w:semiHidden="0" w:uiPriority="61" w:unhideWhenUsed="0"/>
+    <w:lsdException w:name="Light Grid Accent 2" w:semiHidden="0" w:uiPriority="62" w:unhideWhenUsed="0"/>
+    <w:lsdException w:name="Medium Shading 1 Accent 2" w:semiHidden="0" w:uiPriority="63" w:unhideWhenUsed="0"/>
+    <w:lsdException w:name="Medium Shading 2 Accent 2" w:semiHidden="0" w:uiPriority="64" w:unhideWhenUsed="0"/>
+    <w:lsdException w:name="Medium List 1 Accent 2" w:semiHidden="0" w:uiPriority="65" w:unhideWhenUsed="0"/>
+    <w:lsdException w:name="Medium List 2 Accent 2" w:semiHidden="0" w:uiPriority="66" w:unhideWhenUsed="0"/>
+    <w:lsdException w:name="Medium Grid 1 Accent 2" w:semiHidden="0" w:uiPriority="67" w:unhideWhenUsed="0"/>
+    <w:lsdException w:name="Medium Grid 2 Accent 2" w:semiHidden="0" w:uiPriority="68" w:unhideWhenUsed="0"/>
+    <w:lsdException w:name="Medium Grid 3 Accent 2" w:semiHidden="0" w:uiPriority="69" w:unhideWhenUsed="0"/>
+    <w:lsdException w:name="Dark List Accent 2" w:semiHidden="0" w:uiPriority="70" w:unhideWhenUsed="0"/>
+    <w:lsdException w:name="Colorful Shading Accent 2" w:semiHidden="0" w:uiPriority="71" w:unhideWhenUsed="0"/>
+    <w:lsdException w:name="Colorful List Accent 2" w:semiHidden="0" w:uiPriority="72" w:unhideWhenUsed="0"/>
+    <w:lsdException w:name="Colorful Grid Accent 2" w:semiHidden="0" w:uiPriority="73" w:unhideWhenUsed="0"/>
+    <w:lsdException w:name="Light Shading Accent 3" w:semiHidden="0" w:uiPriority="60" w:unhideWhenUsed="0"/>
+    <w:lsdException w:name="Light List Accent 3" w:semiHidden="0" w:uiPriority="61" w:unhideWhenUsed="0"/>
+    <w:lsdException w:name="Light Grid Accent 3" w:semiHidden="0" w:uiPriority="62" w:unhideWhenUsed="0"/>
+    <w:lsdException w:name="Medium Shading 1 Accent 3" w:semiHidden="0" w:uiPriority="63" w:unhideWhenUsed="0"/>
+    <w:lsdException w:name="Medium Shading 2 Accent 3" w:semiHidden="0" w:uiPriority="64" w:unhideWhenUsed="0"/>
+    <w:lsdException w:name="Medium List 1 Accent 3" w:semiHidden="0" w:uiPriority="65" w:unhideWhenUsed="0"/>
+    <w:lsdException w:name="Medium List 2 Accent 3" w:semiHidden="0" w:uiPriority="66" w:unhideWhenUsed="0"/>
+    <w:lsdException w:name="Medium Grid 1 Accent 3" w:semiHidden="0" w:uiPriority="67" w:unhideWhenUsed="0"/>
+    <w:lsdException w:name="Medium Grid 2 Accent 3" w:semiHidden="0" w:uiPriority="68" w:unhideWhenUsed="0"/>
+    <w:lsdException w:name="Medium Grid 3 Accent 3" w:semiHidden="0" w:uiPriority="69" w:unhideWhenUsed="0"/>
+    <w:lsdException w:name="Dark List Accent 3" w:semiHidden="0" w:uiPriority="70" w:unhideWhenUsed="0"/>
+    <w:lsdException w:name="Colorful Shading Accent 3" w:semiHidden="0" w:uiPriority="71" w:unhideWhenUsed="0"/>
+    <w:lsdException w:name="Colorful List Accent 3" w:semiHidden="0" w:uiPriority="72" w:unhideWhenUsed="0"/>
+    <w:lsdException w:name="Colorful Grid Accent 3" w:semiHidden="0" w:uiPriority="73" w:unhideWhenUsed="0"/>
+    <w:lsdException w:name="Light Shading Accent 4" w:semiHidden="0" w:uiPriority="60" w:unhideWhenUsed="0"/>
+    <w:lsdException w:name="Light List Accent 4" w:semiHidden="0" w:uiPriority="61" w:unhideWhenUsed="0"/>
+    <w:lsdException w:name="Light Grid Accent 4" w:semiHidden="0" w:uiPriority="62" w:unhideWhenUsed="0"/>
+    <w:lsdException w:name="Medium Shading 1 Accent 4" w:semiHidden="0" w:uiPriority="63" w:unhideWhenUsed="0"/>
+    <w:lsdException w:name="Medium Shading 2 Accent 4" w:semiHidden="0" w:uiPriority="64" w:unhideWhenUsed="0"/>
+    <w:lsdException w:name="Medium List 1 Accent 4" w:semiHidden="0" w:uiPriority="65" w:unhideWhenUsed="0"/>
+    <w:lsdException w:name="Medium List 2 Accent 4" w:semiHidden="0" w:uiPriority="66" w:unhideWhenUsed="0"/>
+    <w:lsdException w:name="Medium Grid 1 Accent 4" w:semiHidden="0" w:uiPriority="67" w:unhideWhenUsed="0"/>
+    <w:lsdException w:name="Medium Grid 2 Accent 4" w:semiHidden="0" w:uiPriority="68" w:unhideWhenUsed="0"/>
+    <w:lsdException w:name="Medium Grid 3 Accent 4" w:semiHidden="0" w:uiPriority="69" w:unhideWhenUsed="0"/>
+    <w:lsdException w:name="Dark List Accent 4" w:semiHidden="0" w:uiPriority="70" w:unhideWhenUsed="0"/>
+    <w:lsdException w:name="Colorful Shading Accent 4" w:semiHidden="0" w:uiPriority="71" w:unhideWhenUsed="0"/>
+    <w:lsdException w:name="Colorful List Accent 4" w:semiHidden="0" w:uiPriority="72" w:unhideWhenUsed="0"/>
+    <w:lsdException w:name="Colorful Grid Accent 4" w:semiHidden="0" w:uiPriority="73" w:unhideWhenUsed="0"/>
+    <w:lsdException w:name="Light Shading Accent 5" w:semiHidden="0" w:uiPriority="60" w:unhideWhenUsed="0"/>
+    <w:lsdException w:name="Light List Accent 5" w:semiHidden="0" w:uiPriority="61" w:unhideWhenUsed="0"/>
+    <w:lsdException w:name="Light Grid Accent 5" w:semiHidden="0" w:uiPriority="62" w:unhideWhenUsed="0"/>
+    <w:lsdException w:name="Medium Shading 1 Accent 5" w:semiHidden="0" w:uiPriority="63" w:unhideWhenUsed="0"/>
+    <w:lsdException w:name="Medium Shading 2 Accent 5" w:semiHidden="0" w:uiPriority="64" w:unhideWhenUsed="0"/>
+    <w:lsdException w:name="Medium List 1 Accent 5" w:semiHidden="0" w:uiPriority="65" w:unhideWhenUsed="0"/>
+    <w:lsdException w:name="Medium List 2 Accent 5" w:semiHidden="0" w:uiPriority="66" w:unhideWhenUsed="0"/>
+    <w:lsdException w:name="Medium Grid 1 Accent 5" w:semiHidden="0" w:uiPriority="67" w:unhideWhenUsed="0"/>
+    <w:lsdException w:name="Medium Grid 2 Accent 5" w:semiHidden="0" w:uiPriority="68" w:unhideWhenUsed="0"/>
+    <w:lsdException w:name="Medium Grid 3 Accent 5" w:semiHidden="0" w:uiPriority="69" w:unhideWhenUsed="0"/>
+    <w:lsdException w:name="Dark List Accent 5" w:semiHidden="0" w:uiPriority="70" w:unhideWhenUsed="0"/>
+    <w:lsdException w:name="Colorful Shading Accent 5" w:semiHidden="0" w:uiPriority="71" w:unhideWhenUsed="0"/>
+    <w:lsdException w:name="Colorful List Accent 5" w:semiHidden="0" w:uiPriority="72" w:unhideWhenUsed="0"/>
+    <w:lsdException w:name="Colorful Grid Accent 5" w:semiHidden="0" w:uiPriority="73" w:unhideWhenUsed="0"/>
+    <w:lsdException w:name="Light Shading Accent 6" w:semiHidden="0" w:uiPriority="60" w:unhideWhenUsed="0"/>
+    <w:lsdException w:name="Light List Accent 6" w:semiHidden="0" w:uiPriority="61" w:unhideWhenUsed="0"/>
+    <w:lsdException w:name="Light Grid Accent 6" w:semiHidden="0" w:uiPriority="62" w:unhideWhenUsed="0"/>
+    <w:lsdException w:name="Medium Shading 1 Accent 6" w:semiHidden="0" w:uiPriority="63" w:unhideWhenUsed="0"/>
+    <w:lsdException w:name="Medium Shading 2 Accent 6" w:semiHidden="0" w:uiPriority="64" w:unhideWhenUsed="0"/>
+    <w:lsdException w:name="Medium List 1 Accent 6" w:semiHidden="0" w:uiPriority="65" w:unhideWhenUsed="0"/>
+    <w:lsdException w:name="Medium List 2 Accent 6" w:semiHidden="0" w:uiPriority="66" w:unhideWhenUsed="0"/>
+    <w:lsdException w:name="Medium Grid 1 Accent 6" w:semiHidden="0" w:uiPriority="67" w:unhideWhenUsed="0"/>
+    <w:lsdException w:name="Medium Grid 2 Accent 6" w:semiHidden="0" w:uiPriority="68" w:unhideWhenUsed="0"/>
+    <w:lsdException w:name="Medium Grid 3 Accent 6" w:semiHidden="0" w:uiPriority="69" w:unhideWhenUsed="0"/>
+    <w:lsdException w:name="Dark List Accent 6" w:semiHidden="0" w:uiPriority="70" w:unhideWhenUsed="0"/>
+    <w:lsdException w:name="Colorful Shading Accent 6" w:semiHidden="0" w:uiPriority="71" w:unhideWhenUsed="0"/>
+    <w:lsdException w:name="Colorful List Accent 6" w:semiHidden="0" w:uiPriority="72" w:unhideWhenUsed="0"/>
+    <w:lsdException w:name="Colorful Grid Accent 6" w:semiHidden="0" w:uiPriority="73" w:unhideWhenUsed="0"/>
+    <w:lsdException w:name="Subtle Emphasis" w:semiHidden="0" w:uiPriority="19" w:unhideWhenUsed="0" w:qFormat="1"/>
+    <w:lsdException w:name="Intense Emphasis" w:semiHidden="0" w:uiPriority="21" w:unhideWhenUsed="0" w:qFormat="1"/>
+    <w:lsdException w:name="Subtle Reference" w:semiHidden="0" w:uiPriority="31" w:unhideWhenUsed="0" w:qFormat="1"/>
+    <w:lsdException w:name="Intense Reference" w:semiHidden="0" w:uiPriority="32" w:unhideWhenUsed="0" w:qFormat="1"/>
+    <w:lsdException w:name="Book Title" w:semiHidden="0" w:uiPriority="33" w:unhideWhenUsed="0" w:qFormat="1"/>
+    <w:lsdException w:name="Bibliography" w:uiPriority="37"/>
+    <w:lsdException w:name="TOC Heading" w:uiPriority="39" w:qFormat="1"/>
+  </w:latentStyles>
+  <w:style w:type="paragraph" w:default="1" w:styleId="Normal">
+    <w:name w:val="Normal"/>
+    <w:qFormat/>
+  </w:style>
+  <w:style w:type="character" w:default="1" w:styleId="Fuentedeprrafopredeter">
+    <w:name w:val="Default Paragraph Font"/>
+    <w:uiPriority w:val="1"/>
+    <w:semiHidden/>
+    <w:unhideWhenUsed/>
+  </w:style>
+  <w:style w:type="table" w:default="1" w:styleId="Tablanormal">
+    <w:name w:val="Normal Table"/>
+    <w:uiPriority w:val="99"/>
+    <w:semiHidden/>
+    <w:unhideWhenUsed/>
+    <w:tblPr>
+      <w:tblInd w:w="0" w:type="dxa"/>
+      <w:tblCellMar>
+        <w:top w:w="0" w:type="dxa"/>
+        <w:left w:w="108" w:type="dxa"/>
+        <w:bottom w:w="0" w:type="dxa"/>
+        <w:right w:w="108" w:type="dxa"/>
+      </w:tblCellMar>
+    </w:tblPr>
+  </w:style>
+  <w:style w:type="numbering" w:default="1" w:styleId="Sinlista">
+    <w:name w:val="No List"/>
+    <w:uiPriority w:val="99"/>
+    <w:semiHidden/>
+    <w:unhideWhenUsed/>
   </w:style>
 </w:styles>
 </file>

</xml_diff>

<commit_message>
Se ha arreglado el problema con el javascript en el login, se ha hecho 'responsive', se ha empezado el jasper muy primitivo a modo de tanteo
</commit_message>
<xml_diff>
--- a/ICC0m12_2018-2019_PRJ_NF2-V2.docx
+++ b/ICC0m12_2018-2019_PRJ_NF2-V2.docx
@@ -3537,7 +3537,14 @@
         <w:rPr>
           <w:i/>
         </w:rPr>
-        <w:t xml:space="preserve">Cal poder obtenir, com a mínim, un informe </w:t>
+        <w:t xml:space="preserve">Cal poder </w:t>
+      </w:r>
+      <w:bookmarkStart w:id="1" w:name="_GoBack"/>
+      <w:r>
+        <w:rPr>
+          <w:i/>
+        </w:rPr>
+        <w:t xml:space="preserve">obtenir, com a mínim, un informe </w:t>
       </w:r>
       <w:proofErr w:type="spellStart"/>
       <w:r>
@@ -3578,6 +3585,7 @@
         <w:t xml:space="preserve"> usuari i contrasenya)</w:t>
       </w:r>
     </w:p>
+    <w:bookmarkEnd w:id="1"/>
     <w:p>
       <w:pPr>
         <w:ind w:left="227" w:right="92"/>
@@ -5117,16 +5125,7 @@
           <w:i/>
           <w:u w:val="single"/>
         </w:rPr>
-        <w:t>MP08. Desplegament d'aplicacions we</w:t>
-      </w:r>
-      <w:bookmarkStart w:id="1" w:name="_GoBack"/>
-      <w:bookmarkEnd w:id="1"/>
-      <w:r>
-        <w:rPr>
-          <w:i/>
-          <w:u w:val="single"/>
-        </w:rPr>
-        <w:t>b</w:t>
+        <w:t>MP08. Desplegament d'aplicacions web</w:t>
       </w:r>
     </w:p>
     <w:p>
@@ -5851,7 +5850,20 @@
         <w:rPr>
           <w:i/>
         </w:rPr>
-        <w:t xml:space="preserve">Feu us de transicions/animacions per algun aspecte funcional de l'aplicació (p.ex. al afegir ítems a una llista, al desplegar menús, al fer </w:t>
+        <w:t xml:space="preserve">Feu us de </w:t>
+      </w:r>
+      <w:r>
+        <w:rPr>
+          <w:i/>
+          <w:highlight w:val="yellow"/>
+        </w:rPr>
+        <w:t>transicions/animacions</w:t>
+      </w:r>
+      <w:r>
+        <w:rPr>
+          <w:i/>
+        </w:rPr>
+        <w:t xml:space="preserve"> per algun aspecte funcional de l'aplicació (p.ex. al afegir ítems a una llista, al desplegar menús, al fer </w:t>
       </w:r>
       <w:proofErr w:type="spellStart"/>
       <w:r>
@@ -6416,7 +6428,7 @@
               <w:sz w:val="14"/>
               <w:szCs w:val="14"/>
             </w:rPr>
-            <w:t>5</w:t>
+            <w:t>4</w:t>
           </w:r>
           <w:r>
             <w:rPr>

</xml_diff>

<commit_message>
actualització de l'script de M2, creació de la part JASPER, documentació de doxygen y poco más
</commit_message>
<xml_diff>
--- a/ICC0m12_2018-2019_PRJ_NF2-V2.docx
+++ b/ICC0m12_2018-2019_PRJ_NF2-V2.docx
@@ -1,6 +1,6 @@
 
 <file path=word/document.xml><?xml version="1.0" encoding="utf-8"?>
-<w:document xmlns:wpc="http://schemas.microsoft.com/office/word/2010/wordprocessingCanvas" xmlns:mc="http://schemas.openxmlformats.org/markup-compatibility/2006" xmlns:o="urn:schemas-microsoft-com:office:office" xmlns:r="http://schemas.openxmlformats.org/officeDocument/2006/relationships" xmlns:m="http://schemas.openxmlformats.org/officeDocument/2006/math" xmlns:v="urn:schemas-microsoft-com:vml" xmlns:wp14="http://schemas.microsoft.com/office/word/2010/wordprocessingDrawing" xmlns:wp="http://schemas.openxmlformats.org/drawingml/2006/wordprocessingDrawing" xmlns:w10="urn:schemas-microsoft-com:office:word" xmlns:w="http://schemas.openxmlformats.org/wordprocessingml/2006/main" xmlns:w14="http://schemas.microsoft.com/office/word/2010/wordml" xmlns:wpg="http://schemas.microsoft.com/office/word/2010/wordprocessingGroup" xmlns:wpi="http://schemas.microsoft.com/office/word/2010/wordprocessingInk" xmlns:wne="http://schemas.microsoft.com/office/word/2006/wordml" xmlns:wps="http://schemas.microsoft.com/office/word/2010/wordprocessingShape" mc:Ignorable="w14 wp14">
+<w:document xmlns:ve="http://schemas.openxmlformats.org/markup-compatibility/2006" xmlns:o="urn:schemas-microsoft-com:office:office" xmlns:r="http://schemas.openxmlformats.org/officeDocument/2006/relationships" xmlns:m="http://schemas.openxmlformats.org/officeDocument/2006/math" xmlns:v="urn:schemas-microsoft-com:vml" xmlns:wp="http://schemas.openxmlformats.org/drawingml/2006/wordprocessingDrawing" xmlns:w10="urn:schemas-microsoft-com:office:word" xmlns:w="http://schemas.openxmlformats.org/wordprocessingml/2006/main" xmlns:wne="http://schemas.microsoft.com/office/word/2006/wordml">
   <w:body>
     <w:p/>
     <w:tbl>
@@ -19,7 +19,7 @@
           <w:left w:w="70" w:type="dxa"/>
           <w:right w:w="70" w:type="dxa"/>
         </w:tblCellMar>
-        <w:tblLook w:val="0000" w:firstRow="0" w:lastRow="0" w:firstColumn="0" w:lastColumn="0" w:noHBand="0" w:noVBand="0"/>
+        <w:tblLook w:val="0000"/>
       </w:tblPr>
       <w:tblGrid>
         <w:gridCol w:w="7930"/>
@@ -430,7 +430,7 @@
           <w:left w:w="70" w:type="dxa"/>
           <w:right w:w="70" w:type="dxa"/>
         </w:tblCellMar>
-        <w:tblLook w:val="0000" w:firstRow="0" w:lastRow="0" w:firstColumn="0" w:lastColumn="0" w:noHBand="0" w:noVBand="0"/>
+        <w:tblLook w:val="0000"/>
       </w:tblPr>
       <w:tblGrid>
         <w:gridCol w:w="5796"/>
@@ -977,7 +977,7 @@
           <w:left w:w="70" w:type="dxa"/>
           <w:right w:w="70" w:type="dxa"/>
         </w:tblCellMar>
-        <w:tblLook w:val="0000" w:firstRow="0" w:lastRow="0" w:firstColumn="0" w:lastColumn="0" w:noHBand="0" w:noVBand="0"/>
+        <w:tblLook w:val="0000"/>
       </w:tblPr>
       <w:tblGrid>
         <w:gridCol w:w="6484"/>
@@ -1329,7 +1329,7 @@
           <w:left w:w="70" w:type="dxa"/>
           <w:right w:w="70" w:type="dxa"/>
         </w:tblCellMar>
-        <w:tblLook w:val="0000" w:firstRow="0" w:lastRow="0" w:firstColumn="0" w:lastColumn="0" w:noHBand="0" w:noVBand="0"/>
+        <w:tblLook w:val="0000"/>
       </w:tblPr>
       <w:tblGrid>
         <w:gridCol w:w="10279"/>
@@ -2318,8 +2318,17 @@
           <w:i/>
           <w:highlight w:val="yellow"/>
         </w:rPr>
-        <w:t>Obligatòria en SGBDR MySQL</w:t>
-      </w:r>
+        <w:t xml:space="preserve">Obligatòria en SGBDR </w:t>
+      </w:r>
+      <w:proofErr w:type="spellStart"/>
+      <w:r>
+        <w:rPr>
+          <w:i/>
+          <w:highlight w:val="yellow"/>
+        </w:rPr>
+        <w:t>MySQL</w:t>
+      </w:r>
+      <w:proofErr w:type="spellEnd"/>
       <w:r>
         <w:rPr>
           <w:i/>
@@ -2338,7 +2347,21 @@
         <w:rPr>
           <w:i/>
         </w:rPr>
-        <w:t xml:space="preserve"> o Oracle. Mentre desenvolupeu, podeu treballar amb un SGBD en local però en qualsevol moment heu de poder treballar amb el servidor MySQL o </w:t>
+        <w:t xml:space="preserve"> o Oracle. Mentre desenvolupeu, podeu treballar amb un SGBD en local però en qualsevol moment heu de poder treballar amb el servidor </w:t>
+      </w:r>
+      <w:proofErr w:type="spellStart"/>
+      <w:r>
+        <w:rPr>
+          <w:i/>
+        </w:rPr>
+        <w:t>MySQL</w:t>
+      </w:r>
+      <w:proofErr w:type="spellEnd"/>
+      <w:r>
+        <w:rPr>
+          <w:i/>
+        </w:rPr>
+        <w:t xml:space="preserve"> o </w:t>
       </w:r>
       <w:proofErr w:type="spellStart"/>
       <w:r>
@@ -2455,7 +2478,7 @@
           <w:insideH w:val="single" w:sz="4" w:space="0" w:color="auto"/>
           <w:insideV w:val="single" w:sz="4" w:space="0" w:color="auto"/>
         </w:tblBorders>
-        <w:tblLook w:val="04A0" w:firstRow="1" w:lastRow="0" w:firstColumn="1" w:lastColumn="0" w:noHBand="0" w:noVBand="1"/>
+        <w:tblLook w:val="04A0"/>
       </w:tblPr>
       <w:tblGrid>
         <w:gridCol w:w="752"/>
@@ -2916,7 +2939,7 @@
     </w:p>
     <w:p>
       <w:pPr>
-        <w:pStyle w:val="Prrafodelista"/>
+        <w:pStyle w:val="Pargrafdellista"/>
         <w:numPr>
           <w:ilvl w:val="0"/>
           <w:numId w:val="13"/>
@@ -2938,7 +2961,7 @@
     </w:p>
     <w:p>
       <w:pPr>
-        <w:pStyle w:val="Prrafodelista"/>
+        <w:pStyle w:val="Pargrafdellista"/>
         <w:numPr>
           <w:ilvl w:val="0"/>
           <w:numId w:val="13"/>
@@ -3281,7 +3304,7 @@
     </w:p>
     <w:p>
       <w:pPr>
-        <w:pStyle w:val="Prrafodelista"/>
+        <w:pStyle w:val="Pargrafdellista"/>
         <w:numPr>
           <w:ilvl w:val="0"/>
           <w:numId w:val="10"/>
@@ -3302,7 +3325,7 @@
     </w:p>
     <w:p>
       <w:pPr>
-        <w:pStyle w:val="Prrafodelista"/>
+        <w:pStyle w:val="Pargrafdellista"/>
         <w:numPr>
           <w:ilvl w:val="0"/>
           <w:numId w:val="10"/>
@@ -3323,7 +3346,7 @@
     </w:p>
     <w:p>
       <w:pPr>
-        <w:pStyle w:val="Prrafodelista"/>
+        <w:pStyle w:val="Pargrafdellista"/>
         <w:numPr>
           <w:ilvl w:val="0"/>
           <w:numId w:val="10"/>
@@ -3344,7 +3367,7 @@
     </w:p>
     <w:p>
       <w:pPr>
-        <w:pStyle w:val="Prrafodelista"/>
+        <w:pStyle w:val="Pargrafdellista"/>
         <w:numPr>
           <w:ilvl w:val="0"/>
           <w:numId w:val="10"/>
@@ -3365,7 +3388,7 @@
     </w:p>
     <w:p>
       <w:pPr>
-        <w:pStyle w:val="Prrafodelista"/>
+        <w:pStyle w:val="Pargrafdellista"/>
         <w:numPr>
           <w:ilvl w:val="0"/>
           <w:numId w:val="10"/>
@@ -3386,7 +3409,7 @@
     </w:p>
     <w:p>
       <w:pPr>
-        <w:pStyle w:val="Prrafodelista"/>
+        <w:pStyle w:val="Pargrafdellista"/>
         <w:numPr>
           <w:ilvl w:val="1"/>
           <w:numId w:val="10"/>
@@ -3407,7 +3430,7 @@
     </w:p>
     <w:p>
       <w:pPr>
-        <w:pStyle w:val="Prrafodelista"/>
+        <w:pStyle w:val="Pargrafdellista"/>
         <w:numPr>
           <w:ilvl w:val="1"/>
           <w:numId w:val="10"/>
@@ -3428,7 +3451,7 @@
     </w:p>
     <w:p>
       <w:pPr>
-        <w:pStyle w:val="Prrafodelista"/>
+        <w:pStyle w:val="Pargrafdellista"/>
         <w:numPr>
           <w:ilvl w:val="0"/>
           <w:numId w:val="10"/>
@@ -3536,6 +3559,7 @@
       <w:r>
         <w:rPr>
           <w:i/>
+          <w:highlight w:val="yellow"/>
         </w:rPr>
         <w:t xml:space="preserve">Cal poder </w:t>
       </w:r>
@@ -3543,6 +3567,7 @@
       <w:r>
         <w:rPr>
           <w:i/>
+          <w:highlight w:val="yellow"/>
         </w:rPr>
         <w:t xml:space="preserve">obtenir, com a mínim, un informe </w:t>
       </w:r>
@@ -3550,6 +3575,7 @@
       <w:r>
         <w:rPr>
           <w:i/>
+          <w:highlight w:val="yellow"/>
         </w:rPr>
         <w:t>Jasper</w:t>
       </w:r>
@@ -3557,32 +3583,25 @@
       <w:r>
         <w:rPr>
           <w:i/>
-        </w:rPr>
-        <w:t xml:space="preserve"> mestre-detall equivalent a un dels formularis mestre-detall que heu de desenvolupar a l’aplicació web, instal·lat en un JRS. </w:t>
-      </w:r>
-      <w:r>
-        <w:rPr>
-          <w:i/>
-        </w:rPr>
-        <w:t>(</w:t>
-      </w:r>
-      <w:r>
-        <w:rPr>
-          <w:i/>
-        </w:rPr>
-        <w:t>la base de dades</w:t>
-      </w:r>
-      <w:r>
-        <w:rPr>
-          <w:i/>
-        </w:rPr>
-        <w:t xml:space="preserve"> amb</w:t>
-      </w:r>
-      <w:r>
-        <w:rPr>
-          <w:i/>
-        </w:rPr>
-        <w:t xml:space="preserve"> usuari i contrasenya)</w:t>
+          <w:highlight w:val="yellow"/>
+        </w:rPr>
+        <w:t xml:space="preserve"> </w:t>
+      </w:r>
+      <w:proofErr w:type="spellStart"/>
+      <w:r>
+        <w:rPr>
+          <w:i/>
+          <w:highlight w:val="yellow"/>
+        </w:rPr>
+        <w:t>mestre-detall</w:t>
+      </w:r>
+      <w:proofErr w:type="spellEnd"/>
+      <w:r>
+        <w:rPr>
+          <w:i/>
+          <w:highlight w:val="yellow"/>
+        </w:rPr>
+        <w:t xml:space="preserve"> equivalent a un dels formularis mestre-detall que heu de desenvolupar a l’aplicació web, instal·lat en un JRS. (la base de dades amb usuari i contrasenya)</w:t>
       </w:r>
     </w:p>
     <w:bookmarkEnd w:id="1"/>
@@ -3622,9 +3641,16 @@
       <w:r>
         <w:rPr>
           <w:i/>
+          <w:highlight w:val="yellow"/>
         </w:rPr>
         <w:lastRenderedPageBreak/>
-        <w:t>Ha d’incorporar, com a mínim, un paràmetre, algun dels quals ha de poder gestionar varis valors (multi elecció). Investigueu com ha de ser un paràmetre “llista” que pugui contenir varis valors.</w:t>
+        <w:t>Ha d’incorporar, com a mínim, un paràmetre,</w:t>
+      </w:r>
+      <w:r>
+        <w:rPr>
+          <w:i/>
+        </w:rPr>
+        <w:t xml:space="preserve"> algun dels quals ha de poder gestionar varis valors (multi elecció). Investigueu com ha de ser un paràmetre “llista” que pugui contenir varis valors.</w:t>
       </w:r>
     </w:p>
     <w:p>
@@ -3636,11 +3662,13 @@
         <w:ind w:right="92"/>
         <w:rPr>
           <w:i/>
-        </w:rPr>
-      </w:pPr>
-      <w:r>
-        <w:rPr>
-          <w:i/>
+          <w:highlight w:val="yellow"/>
+        </w:rPr>
+      </w:pPr>
+      <w:r>
+        <w:rPr>
+          <w:i/>
+          <w:highlight w:val="yellow"/>
         </w:rPr>
         <w:t>Capçalera, amb logo, dades de l’empresa, títol adequat, dades introduïdes en els filtres</w:t>
       </w:r>
@@ -3654,11 +3682,13 @@
         <w:ind w:right="92"/>
         <w:rPr>
           <w:i/>
-        </w:rPr>
-      </w:pPr>
-      <w:r>
-        <w:rPr>
-          <w:i/>
+          <w:highlight w:val="yellow"/>
+        </w:rPr>
+      </w:pPr>
+      <w:r>
+        <w:rPr>
+          <w:i/>
+          <w:highlight w:val="yellow"/>
         </w:rPr>
         <w:t>Zona de línies amb columnes clarament identificades</w:t>
       </w:r>
@@ -3672,11 +3702,13 @@
         <w:ind w:right="92"/>
         <w:rPr>
           <w:i/>
-        </w:rPr>
-      </w:pPr>
-      <w:r>
-        <w:rPr>
-          <w:i/>
+          <w:highlight w:val="yellow"/>
+        </w:rPr>
+      </w:pPr>
+      <w:r>
+        <w:rPr>
+          <w:i/>
+          <w:highlight w:val="yellow"/>
         </w:rPr>
         <w:t>Peu, amb alguna informació (data-hora d’elaboració, paginació,...)</w:t>
       </w:r>
@@ -3910,7 +3942,7 @@
     </w:p>
     <w:p>
       <w:pPr>
-        <w:pStyle w:val="Prrafodelista"/>
+        <w:pStyle w:val="Pargrafdellista"/>
         <w:numPr>
           <w:ilvl w:val="0"/>
           <w:numId w:val="6"/>
@@ -4350,10 +4382,10 @@
           <w:i/>
         </w:rPr>
       </w:pPr>
-      <w:hyperlink r:id="rId8" w:history="1">
+      <w:hyperlink r:id="rId7" w:history="1">
         <w:r>
           <w:rPr>
-            <w:rStyle w:val="Hipervnculo"/>
+            <w:rStyle w:val="Enlla"/>
           </w:rPr>
           <w:t>https://api.idescat.cat/emex/v1/dades.json</w:t>
         </w:r>
@@ -4510,23 +4542,7 @@
           <w:i/>
           <w:highlight w:val="yellow"/>
         </w:rPr>
-        <w:t xml:space="preserve"> (</w:t>
-      </w:r>
-      <w:proofErr w:type="spellStart"/>
-      <w:r>
-        <w:rPr>
-          <w:i/>
-          <w:highlight w:val="yellow"/>
-        </w:rPr>
-        <w:t>mail</w:t>
-      </w:r>
-      <w:proofErr w:type="spellEnd"/>
-      <w:r>
-        <w:rPr>
-          <w:i/>
-          <w:highlight w:val="yellow"/>
-        </w:rPr>
-        <w:t xml:space="preserve">) / </w:t>
+        <w:t xml:space="preserve"> (mail) / </w:t>
       </w:r>
       <w:proofErr w:type="spellStart"/>
       <w:r>
@@ -5041,7 +5057,7 @@
           <w:i/>
           <w:highlight w:val="yellow"/>
         </w:rPr>
-        <w:t xml:space="preserve">Tindrem un web </w:t>
+        <w:t xml:space="preserve">Tindrem un web service amb les </w:t>
       </w:r>
       <w:proofErr w:type="spellStart"/>
       <w:r>
@@ -5049,7 +5065,7 @@
           <w:i/>
           <w:highlight w:val="yellow"/>
         </w:rPr>
-        <w:t>service</w:t>
+        <w:t>cates</w:t>
       </w:r>
       <w:proofErr w:type="spellEnd"/>
       <w:r>
@@ -5057,52 +5073,373 @@
           <w:i/>
           <w:highlight w:val="yellow"/>
         </w:rPr>
-        <w:t xml:space="preserve"> amb les </w:t>
+        <w:t xml:space="preserve"> obertes, amb totes les seves dades de celebració.</w:t>
+      </w:r>
+      <w:r>
+        <w:rPr>
+          <w:i/>
+        </w:rPr>
+        <w:t xml:space="preserve"> Per</w:t>
+      </w:r>
+      <w:r>
+        <w:rPr>
+          <w:i/>
+        </w:rPr>
+        <w:t xml:space="preserve"> accedir a aquest web service, usarem validarem els usuaris a un </w:t>
       </w:r>
       <w:proofErr w:type="spellStart"/>
       <w:r>
         <w:rPr>
           <w:i/>
-          <w:highlight w:val="yellow"/>
-        </w:rPr>
-        <w:t>cates</w:t>
+        </w:rPr>
+        <w:t>ldap</w:t>
       </w:r>
       <w:proofErr w:type="spellEnd"/>
       <w:r>
         <w:rPr>
           <w:i/>
-          <w:highlight w:val="yellow"/>
-        </w:rPr>
-        <w:t xml:space="preserve"> obertes, amb totes les seves dades de celebració. Per</w:t>
-      </w:r>
-      <w:r>
-        <w:rPr>
-          <w:i/>
-        </w:rPr>
-        <w:t xml:space="preserve"> accedir a aquest web service, usarem validarem els usuaris a un </w:t>
+        </w:rPr>
+        <w:t>.</w:t>
+      </w:r>
+    </w:p>
+    <w:p>
+      <w:pPr>
+        <w:ind w:left="708" w:right="92" w:hanging="481"/>
+        <w:rPr>
+          <w:i/>
+        </w:rPr>
+      </w:pPr>
+    </w:p>
+    <w:p>
+      <w:pPr>
+        <w:ind w:left="227" w:right="92"/>
+        <w:rPr>
+          <w:i/>
+        </w:rPr>
+      </w:pPr>
+    </w:p>
+    <w:p>
+      <w:pPr>
+        <w:ind w:left="227" w:right="92"/>
+        <w:rPr>
+          <w:i/>
+          <w:u w:val="single"/>
+        </w:rPr>
+      </w:pPr>
+      <w:r>
+        <w:rPr>
+          <w:i/>
+          <w:u w:val="single"/>
+        </w:rPr>
+        <w:t>MP08. Desplegament d'aplicacions web</w:t>
+      </w:r>
+    </w:p>
+    <w:p>
+      <w:pPr>
+        <w:ind w:left="227" w:right="92"/>
+        <w:rPr>
+          <w:i/>
+          <w:u w:val="single"/>
+        </w:rPr>
+      </w:pPr>
+    </w:p>
+    <w:p>
+      <w:pPr>
+        <w:ind w:left="227" w:right="92"/>
+        <w:rPr>
+          <w:i/>
+        </w:rPr>
+      </w:pPr>
+      <w:r>
+        <w:rPr>
+          <w:i/>
+        </w:rPr>
+        <w:t>Tota la web residirà en una màquina amb Ubuntu 1</w:t>
+      </w:r>
+      <w:r>
+        <w:rPr>
+          <w:i/>
+        </w:rPr>
+        <w:t>6</w:t>
+      </w:r>
+      <w:r>
+        <w:rPr>
+          <w:i/>
+        </w:rPr>
+        <w:t>.04</w:t>
+      </w:r>
+    </w:p>
+    <w:p>
+      <w:pPr>
+        <w:ind w:left="227" w:right="92"/>
+        <w:rPr>
+          <w:i/>
+        </w:rPr>
+      </w:pPr>
+    </w:p>
+    <w:p>
+      <w:pPr>
+        <w:ind w:left="227" w:right="92"/>
+        <w:rPr>
+          <w:i/>
+        </w:rPr>
+      </w:pPr>
+      <w:r>
+        <w:rPr>
+          <w:i/>
+        </w:rPr>
+        <w:t>L'accés a l'aplicació es farà per nom de màquina i des d'una tercera màquina (</w:t>
       </w:r>
       <w:proofErr w:type="spellStart"/>
       <w:r>
         <w:rPr>
           <w:i/>
         </w:rPr>
-        <w:t>ldap</w:t>
+        <w:t>Window</w:t>
       </w:r>
       <w:proofErr w:type="spellEnd"/>
       <w:r>
         <w:rPr>
           <w:i/>
         </w:rPr>
+        <w:t xml:space="preserve"> 7 o Windows 10).</w:t>
+      </w:r>
+    </w:p>
+    <w:p>
+      <w:pPr>
+        <w:ind w:left="227" w:right="92"/>
+        <w:rPr>
+          <w:i/>
+        </w:rPr>
+      </w:pPr>
+      <w:r>
+        <w:rPr>
+          <w:i/>
+        </w:rPr>
+        <w:t xml:space="preserve">Tots els accessos seran per </w:t>
+      </w:r>
+      <w:proofErr w:type="spellStart"/>
+      <w:r>
+        <w:rPr>
+          <w:i/>
+        </w:rPr>
+        <w:t>https</w:t>
+      </w:r>
+      <w:proofErr w:type="spellEnd"/>
+      <w:r>
+        <w:rPr>
+          <w:i/>
+        </w:rPr>
         <w:t>.</w:t>
       </w:r>
     </w:p>
     <w:p>
       <w:pPr>
-        <w:ind w:left="708" w:right="92" w:hanging="481"/>
-        <w:rPr>
-          <w:i/>
-        </w:rPr>
-      </w:pPr>
+        <w:ind w:left="227" w:right="92"/>
+        <w:rPr>
+          <w:i/>
+        </w:rPr>
+      </w:pPr>
+    </w:p>
+    <w:p>
+      <w:pPr>
+        <w:ind w:left="227" w:right="92"/>
+        <w:rPr>
+          <w:i/>
+        </w:rPr>
+      </w:pPr>
+      <w:r>
+        <w:rPr>
+          <w:i/>
+        </w:rPr>
+        <w:t xml:space="preserve">Els accessos que no siguin per </w:t>
+      </w:r>
+      <w:proofErr w:type="spellStart"/>
+      <w:r>
+        <w:rPr>
+          <w:i/>
+        </w:rPr>
+        <w:t>https</w:t>
+      </w:r>
+      <w:proofErr w:type="spellEnd"/>
+      <w:r>
+        <w:rPr>
+          <w:i/>
+        </w:rPr>
+        <w:t xml:space="preserve"> han de ser redirigits a </w:t>
+      </w:r>
+      <w:proofErr w:type="spellStart"/>
+      <w:r>
+        <w:rPr>
+          <w:i/>
+        </w:rPr>
+        <w:t>https</w:t>
+      </w:r>
+      <w:proofErr w:type="spellEnd"/>
+    </w:p>
+    <w:p>
+      <w:pPr>
+        <w:ind w:left="227" w:right="92"/>
+        <w:rPr>
+          <w:i/>
+        </w:rPr>
+      </w:pPr>
+    </w:p>
+    <w:p>
+      <w:pPr>
+        <w:ind w:left="227" w:right="92"/>
+        <w:rPr>
+          <w:i/>
+        </w:rPr>
+      </w:pPr>
+      <w:r>
+        <w:rPr>
+          <w:i/>
+          <w:highlight w:val="yellow"/>
+        </w:rPr>
+        <w:t xml:space="preserve">Un dels mòduls cal que el documenteu completament amb </w:t>
+      </w:r>
+      <w:proofErr w:type="spellStart"/>
+      <w:r>
+        <w:rPr>
+          <w:i/>
+          <w:highlight w:val="yellow"/>
+        </w:rPr>
+        <w:t>php</w:t>
+      </w:r>
+      <w:proofErr w:type="spellEnd"/>
+      <w:r>
+        <w:rPr>
+          <w:i/>
+          <w:highlight w:val="yellow"/>
+        </w:rPr>
+        <w:t xml:space="preserve"> </w:t>
+      </w:r>
+      <w:proofErr w:type="spellStart"/>
+      <w:r>
+        <w:rPr>
+          <w:i/>
+          <w:highlight w:val="yellow"/>
+        </w:rPr>
+        <w:t>Documentor</w:t>
+      </w:r>
+      <w:proofErr w:type="spellEnd"/>
+    </w:p>
+    <w:p>
+      <w:pPr>
+        <w:ind w:left="227" w:right="92"/>
+        <w:rPr>
+          <w:i/>
+        </w:rPr>
+      </w:pPr>
+    </w:p>
+    <w:p>
+      <w:pPr>
+        <w:ind w:left="227" w:right="92"/>
+        <w:rPr>
+          <w:i/>
+        </w:rPr>
+      </w:pPr>
+      <w:r>
+        <w:rPr>
+          <w:i/>
+        </w:rPr>
+        <w:t xml:space="preserve">Es vol un log independent dels </w:t>
+      </w:r>
+      <w:proofErr w:type="spellStart"/>
+      <w:r>
+        <w:rPr>
+          <w:i/>
+        </w:rPr>
+        <w:t>accesos</w:t>
+      </w:r>
+      <w:proofErr w:type="spellEnd"/>
+      <w:r>
+        <w:rPr>
+          <w:i/>
+        </w:rPr>
+        <w:t xml:space="preserve"> a l'aplicació</w:t>
+      </w:r>
+      <w:r>
+        <w:rPr>
+          <w:i/>
+        </w:rPr>
+        <w:t xml:space="preserve"> (</w:t>
+      </w:r>
+      <w:proofErr w:type="spellStart"/>
+      <w:r>
+        <w:rPr>
+          <w:i/>
+        </w:rPr>
+        <w:t>archivo</w:t>
+      </w:r>
+      <w:proofErr w:type="spellEnd"/>
+      <w:r>
+        <w:rPr>
+          <w:i/>
+        </w:rPr>
+        <w:t xml:space="preserve"> de </w:t>
+      </w:r>
+      <w:proofErr w:type="spellStart"/>
+      <w:r>
+        <w:rPr>
+          <w:i/>
+        </w:rPr>
+        <w:t>logs</w:t>
+      </w:r>
+      <w:proofErr w:type="spellEnd"/>
+      <w:r>
+        <w:rPr>
+          <w:i/>
+        </w:rPr>
+        <w:t xml:space="preserve"> </w:t>
+      </w:r>
+      <w:proofErr w:type="spellStart"/>
+      <w:r>
+        <w:rPr>
+          <w:i/>
+        </w:rPr>
+        <w:t>aparte</w:t>
+      </w:r>
+      <w:proofErr w:type="spellEnd"/>
+      <w:r>
+        <w:rPr>
+          <w:i/>
+        </w:rPr>
+        <w:t>)</w:t>
+      </w:r>
+    </w:p>
+    <w:p>
+      <w:pPr>
+        <w:ind w:left="227" w:right="92"/>
+        <w:rPr>
+          <w:i/>
+        </w:rPr>
+      </w:pPr>
+    </w:p>
+    <w:p>
+      <w:pPr>
+        <w:ind w:left="227" w:right="92"/>
+        <w:rPr>
+          <w:i/>
+        </w:rPr>
+      </w:pPr>
+      <w:r>
+        <w:rPr>
+          <w:i/>
+          <w:highlight w:val="yellow"/>
+        </w:rPr>
+        <w:t xml:space="preserve">La validació de comptes de correu l'heu de fer mail des d'una compta </w:t>
+      </w:r>
+      <w:proofErr w:type="spellStart"/>
+      <w:r>
+        <w:rPr>
+          <w:i/>
+          <w:highlight w:val="yellow"/>
+        </w:rPr>
+        <w:t>noreply</w:t>
+      </w:r>
+      <w:proofErr w:type="spellEnd"/>
     </w:p>
     <w:p>
       <w:pPr>
@@ -5125,8 +5462,52 @@
           <w:i/>
           <w:u w:val="single"/>
         </w:rPr>
-        <w:t>MP08. Desplegament d'aplicacions web</w:t>
-      </w:r>
+        <w:t>AMPLIACIÓ</w:t>
+      </w:r>
+    </w:p>
+    <w:p>
+      <w:pPr>
+        <w:ind w:left="227" w:right="92"/>
+        <w:rPr>
+          <w:i/>
+        </w:rPr>
+      </w:pPr>
+    </w:p>
+    <w:p>
+      <w:pPr>
+        <w:ind w:left="227" w:right="92"/>
+        <w:rPr>
+          <w:i/>
+        </w:rPr>
+      </w:pPr>
+      <w:r>
+        <w:rPr>
+          <w:i/>
+        </w:rPr>
+        <w:t xml:space="preserve">Els internautes que s'apuntin a una </w:t>
+      </w:r>
+      <w:proofErr w:type="spellStart"/>
+      <w:r>
+        <w:rPr>
+          <w:i/>
+        </w:rPr>
+        <w:t>cata</w:t>
+      </w:r>
+      <w:proofErr w:type="spellEnd"/>
+      <w:r>
+        <w:rPr>
+          <w:i/>
+        </w:rPr>
+        <w:t xml:space="preserve">, hauran de pagar un preu fixat directament a una compta de l'aplicació, que pagaran amb </w:t>
+      </w:r>
+      <w:proofErr w:type="spellStart"/>
+      <w:r>
+        <w:rPr>
+          <w:i/>
+        </w:rPr>
+        <w:t>paypal</w:t>
+      </w:r>
+      <w:proofErr w:type="spellEnd"/>
     </w:p>
     <w:p>
       <w:pPr>
@@ -5142,437 +5523,52 @@
         <w:ind w:left="227" w:right="92"/>
         <w:rPr>
           <w:i/>
-        </w:rPr>
-      </w:pPr>
-      <w:r>
-        <w:rPr>
-          <w:i/>
-        </w:rPr>
-        <w:t>Tota la web residirà en una màquina amb Ubuntu 1</w:t>
-      </w:r>
-      <w:r>
-        <w:rPr>
-          <w:i/>
-        </w:rPr>
-        <w:t>6</w:t>
-      </w:r>
-      <w:r>
-        <w:rPr>
-          <w:i/>
-        </w:rPr>
-        <w:t>.04</w:t>
-      </w:r>
-    </w:p>
-    <w:p>
-      <w:pPr>
-        <w:ind w:left="227" w:right="92"/>
-        <w:rPr>
-          <w:i/>
-        </w:rPr>
-      </w:pPr>
-    </w:p>
-    <w:p>
-      <w:pPr>
-        <w:ind w:left="227" w:right="92"/>
-        <w:rPr>
-          <w:i/>
-        </w:rPr>
-      </w:pPr>
-      <w:r>
-        <w:rPr>
-          <w:i/>
-        </w:rPr>
-        <w:t>L'accés a l'aplicació es farà per nom de màquina i des d'una tercera màquina (</w:t>
-      </w:r>
-      <w:proofErr w:type="spellStart"/>
-      <w:r>
-        <w:rPr>
-          <w:i/>
-        </w:rPr>
-        <w:t>Window</w:t>
-      </w:r>
-      <w:proofErr w:type="spellEnd"/>
-      <w:r>
-        <w:rPr>
-          <w:i/>
-        </w:rPr>
-        <w:t xml:space="preserve"> 7 o Windows 10).</w:t>
-      </w:r>
-    </w:p>
-    <w:p>
-      <w:pPr>
-        <w:ind w:left="227" w:right="92"/>
-        <w:rPr>
-          <w:i/>
-        </w:rPr>
-      </w:pPr>
-      <w:r>
-        <w:rPr>
-          <w:i/>
-        </w:rPr>
-        <w:t xml:space="preserve">Tots els accessos seran per </w:t>
-      </w:r>
-      <w:proofErr w:type="spellStart"/>
-      <w:r>
-        <w:rPr>
-          <w:i/>
-        </w:rPr>
-        <w:t>https</w:t>
-      </w:r>
-      <w:proofErr w:type="spellEnd"/>
-      <w:r>
-        <w:rPr>
-          <w:i/>
-        </w:rPr>
-        <w:t>.</w:t>
-      </w:r>
-    </w:p>
-    <w:p>
-      <w:pPr>
-        <w:ind w:left="227" w:right="92"/>
-        <w:rPr>
-          <w:i/>
-        </w:rPr>
-      </w:pPr>
-    </w:p>
-    <w:p>
-      <w:pPr>
-        <w:ind w:left="227" w:right="92"/>
-        <w:rPr>
-          <w:i/>
-        </w:rPr>
-      </w:pPr>
-      <w:r>
-        <w:rPr>
-          <w:i/>
-        </w:rPr>
-        <w:t xml:space="preserve">Els accessos que no siguin per </w:t>
-      </w:r>
-      <w:proofErr w:type="spellStart"/>
-      <w:r>
-        <w:rPr>
-          <w:i/>
-        </w:rPr>
-        <w:t>https</w:t>
-      </w:r>
-      <w:proofErr w:type="spellEnd"/>
-      <w:r>
-        <w:rPr>
-          <w:i/>
-        </w:rPr>
-        <w:t xml:space="preserve"> han de ser redirigits a </w:t>
-      </w:r>
-      <w:proofErr w:type="spellStart"/>
-      <w:r>
-        <w:rPr>
-          <w:i/>
-        </w:rPr>
-        <w:t>https</w:t>
-      </w:r>
-      <w:proofErr w:type="spellEnd"/>
-    </w:p>
-    <w:p>
-      <w:pPr>
-        <w:ind w:left="227" w:right="92"/>
-        <w:rPr>
-          <w:i/>
-        </w:rPr>
-      </w:pPr>
-    </w:p>
-    <w:p>
-      <w:pPr>
-        <w:ind w:left="227" w:right="92"/>
-        <w:rPr>
-          <w:i/>
-        </w:rPr>
-      </w:pPr>
-      <w:r>
-        <w:rPr>
-          <w:i/>
-        </w:rPr>
-        <w:t xml:space="preserve">Un dels mòduls cal que el documenteu completament amb </w:t>
-      </w:r>
-      <w:proofErr w:type="spellStart"/>
-      <w:r>
-        <w:rPr>
-          <w:i/>
-        </w:rPr>
-        <w:t>php</w:t>
-      </w:r>
-      <w:proofErr w:type="spellEnd"/>
-      <w:r>
-        <w:rPr>
-          <w:i/>
-        </w:rPr>
-        <w:t xml:space="preserve"> </w:t>
-      </w:r>
-      <w:proofErr w:type="spellStart"/>
-      <w:r>
-        <w:rPr>
-          <w:i/>
-        </w:rPr>
-        <w:t>Documentor</w:t>
-      </w:r>
-      <w:proofErr w:type="spellEnd"/>
-    </w:p>
-    <w:p>
-      <w:pPr>
-        <w:ind w:left="227" w:right="92"/>
-        <w:rPr>
-          <w:i/>
-        </w:rPr>
-      </w:pPr>
-    </w:p>
-    <w:p>
-      <w:pPr>
-        <w:ind w:left="227" w:right="92"/>
-        <w:rPr>
-          <w:i/>
-        </w:rPr>
-      </w:pPr>
-      <w:r>
-        <w:rPr>
-          <w:i/>
-        </w:rPr>
-        <w:t xml:space="preserve">Es vol un </w:t>
-      </w:r>
-      <w:proofErr w:type="spellStart"/>
-      <w:r>
-        <w:rPr>
-          <w:i/>
-        </w:rPr>
-        <w:t>log</w:t>
-      </w:r>
-      <w:proofErr w:type="spellEnd"/>
-      <w:r>
-        <w:rPr>
-          <w:i/>
-        </w:rPr>
-        <w:t xml:space="preserve"> independent dels </w:t>
-      </w:r>
-      <w:proofErr w:type="spellStart"/>
-      <w:r>
-        <w:rPr>
-          <w:i/>
-        </w:rPr>
-        <w:t>accesos</w:t>
-      </w:r>
-      <w:proofErr w:type="spellEnd"/>
-      <w:r>
-        <w:rPr>
-          <w:i/>
-        </w:rPr>
-        <w:t xml:space="preserve"> a l'aplicació</w:t>
-      </w:r>
-      <w:r>
-        <w:rPr>
-          <w:i/>
-        </w:rPr>
-        <w:t xml:space="preserve"> (</w:t>
-      </w:r>
-      <w:proofErr w:type="spellStart"/>
-      <w:r>
-        <w:rPr>
-          <w:i/>
-        </w:rPr>
-        <w:t>archivo</w:t>
-      </w:r>
-      <w:proofErr w:type="spellEnd"/>
-      <w:r>
-        <w:rPr>
-          <w:i/>
-        </w:rPr>
-        <w:t xml:space="preserve"> de </w:t>
-      </w:r>
-      <w:proofErr w:type="spellStart"/>
-      <w:r>
-        <w:rPr>
-          <w:i/>
-        </w:rPr>
-        <w:t>logs</w:t>
-      </w:r>
-      <w:proofErr w:type="spellEnd"/>
-      <w:r>
-        <w:rPr>
-          <w:i/>
-        </w:rPr>
-        <w:t xml:space="preserve"> </w:t>
-      </w:r>
-      <w:proofErr w:type="spellStart"/>
-      <w:r>
-        <w:rPr>
-          <w:i/>
-        </w:rPr>
-        <w:t>aparte</w:t>
-      </w:r>
-      <w:proofErr w:type="spellEnd"/>
-      <w:r>
-        <w:rPr>
-          <w:i/>
-        </w:rPr>
-        <w:t>)</w:t>
-      </w:r>
-    </w:p>
-    <w:p>
-      <w:pPr>
-        <w:ind w:left="227" w:right="92"/>
-        <w:rPr>
-          <w:i/>
-        </w:rPr>
-      </w:pPr>
-    </w:p>
-    <w:p>
-      <w:pPr>
-        <w:ind w:left="227" w:right="92"/>
-        <w:rPr>
-          <w:i/>
-        </w:rPr>
-      </w:pPr>
-      <w:r>
-        <w:rPr>
-          <w:i/>
-          <w:highlight w:val="yellow"/>
-        </w:rPr>
-        <w:t xml:space="preserve">La validació de comptes de correu l'heu de fer mail des d'una compta </w:t>
-      </w:r>
-      <w:proofErr w:type="spellStart"/>
-      <w:r>
-        <w:rPr>
-          <w:i/>
-          <w:highlight w:val="yellow"/>
-        </w:rPr>
-        <w:t>noreply</w:t>
-      </w:r>
-      <w:proofErr w:type="spellEnd"/>
-    </w:p>
-    <w:p>
-      <w:pPr>
-        <w:ind w:left="227" w:right="92"/>
-        <w:rPr>
-          <w:i/>
-        </w:rPr>
-      </w:pPr>
-    </w:p>
-    <w:p>
-      <w:pPr>
-        <w:ind w:left="227" w:right="92"/>
-        <w:rPr>
-          <w:i/>
           <w:u w:val="single"/>
         </w:rPr>
       </w:pPr>
-      <w:r>
+    </w:p>
+    <w:p>
+      <w:pPr>
+        <w:ind w:left="227" w:right="92"/>
         <w:rPr>
           <w:i/>
           <w:u w:val="single"/>
         </w:rPr>
-        <w:t>AMPLIACIÓ</w:t>
-      </w:r>
-    </w:p>
-    <w:p>
-      <w:pPr>
-        <w:ind w:left="227" w:right="92"/>
-        <w:rPr>
-          <w:i/>
-        </w:rPr>
-      </w:pPr>
-    </w:p>
-    <w:p>
-      <w:pPr>
-        <w:ind w:left="227" w:right="92"/>
-        <w:rPr>
-          <w:i/>
-        </w:rPr>
-      </w:pPr>
-      <w:r>
-        <w:rPr>
-          <w:i/>
-        </w:rPr>
-        <w:t xml:space="preserve">Els internautes que s'apuntin a una </w:t>
-      </w:r>
-      <w:proofErr w:type="spellStart"/>
-      <w:r>
-        <w:rPr>
-          <w:i/>
-        </w:rPr>
-        <w:t>cata</w:t>
-      </w:r>
-      <w:proofErr w:type="spellEnd"/>
-      <w:r>
-        <w:rPr>
-          <w:i/>
-        </w:rPr>
-        <w:t xml:space="preserve">, hauran de pagar un preu fixat directament a una compta de l'aplicació, que pagaran amb </w:t>
-      </w:r>
-      <w:proofErr w:type="spellStart"/>
-      <w:r>
-        <w:rPr>
-          <w:i/>
-        </w:rPr>
-        <w:t>paypal</w:t>
-      </w:r>
-      <w:proofErr w:type="spellEnd"/>
-    </w:p>
-    <w:p>
-      <w:pPr>
-        <w:ind w:left="227" w:right="92"/>
+      </w:pPr>
+      <w:r>
         <w:rPr>
           <w:i/>
           <w:u w:val="single"/>
         </w:rPr>
-      </w:pPr>
-    </w:p>
-    <w:p>
-      <w:pPr>
-        <w:ind w:left="227" w:right="92"/>
+        <w:t>MP09</w:t>
+      </w:r>
+      <w:r>
         <w:rPr>
           <w:i/>
           <w:u w:val="single"/>
         </w:rPr>
-      </w:pPr>
-    </w:p>
-    <w:p>
-      <w:pPr>
-        <w:ind w:left="227" w:right="92"/>
+        <w:t>:</w:t>
+      </w:r>
+      <w:r>
         <w:rPr>
           <w:i/>
           <w:u w:val="single"/>
         </w:rPr>
-      </w:pPr>
-      <w:r>
+        <w:t xml:space="preserve"> Disseny d'Interfícies web</w:t>
+      </w:r>
+    </w:p>
+    <w:p>
+      <w:pPr>
+        <w:ind w:left="227" w:right="92"/>
         <w:rPr>
           <w:i/>
           <w:u w:val="single"/>
         </w:rPr>
-        <w:t>MP09</w:t>
-      </w:r>
-      <w:r>
-        <w:rPr>
-          <w:i/>
-          <w:u w:val="single"/>
-        </w:rPr>
-        <w:t>:</w:t>
-      </w:r>
-      <w:r>
-        <w:rPr>
-          <w:i/>
-          <w:u w:val="single"/>
-        </w:rPr>
-        <w:t xml:space="preserve"> Disseny d'Interfícies web</w:t>
-      </w:r>
-    </w:p>
-    <w:p>
-      <w:pPr>
-        <w:ind w:left="227" w:right="92"/>
-        <w:rPr>
-          <w:i/>
-          <w:u w:val="single"/>
-        </w:rPr>
-      </w:pPr>
-    </w:p>
-    <w:p>
-      <w:pPr>
-        <w:pStyle w:val="Prrafodelista"/>
+      </w:pPr>
+    </w:p>
+    <w:p>
+      <w:pPr>
+        <w:pStyle w:val="Pargrafdellista"/>
         <w:numPr>
           <w:ilvl w:val="0"/>
           <w:numId w:val="15"/>
@@ -5592,7 +5588,7 @@
     </w:p>
     <w:p>
       <w:pPr>
-        <w:pStyle w:val="Prrafodelista"/>
+        <w:pStyle w:val="Pargrafdellista"/>
         <w:numPr>
           <w:ilvl w:val="0"/>
           <w:numId w:val="15"/>
@@ -5700,23 +5696,39 @@
         <w:rPr>
           <w:i/>
         </w:rPr>
-        <w:t xml:space="preserve"> per desktop.</w:t>
-      </w:r>
-    </w:p>
-    <w:p>
-      <w:pPr>
-        <w:pStyle w:val="Prrafodelista"/>
+        <w:t xml:space="preserve"> per </w:t>
+      </w:r>
+      <w:proofErr w:type="spellStart"/>
+      <w:r>
+        <w:rPr>
+          <w:i/>
+        </w:rPr>
+        <w:t>desktop</w:t>
+      </w:r>
+      <w:proofErr w:type="spellEnd"/>
+      <w:r>
+        <w:rPr>
+          <w:i/>
+        </w:rPr>
+        <w:t>.</w:t>
+      </w:r>
+    </w:p>
+    <w:p>
+      <w:pPr>
+        <w:pStyle w:val="Pargrafdellista"/>
         <w:numPr>
           <w:ilvl w:val="0"/>
           <w:numId w:val="15"/>
         </w:numPr>
         <w:rPr>
           <w:i/>
-        </w:rPr>
-      </w:pPr>
-      <w:r>
-        <w:rPr>
-          <w:i/>
+          <w:highlight w:val="yellow"/>
+        </w:rPr>
+      </w:pPr>
+      <w:r>
+        <w:rPr>
+          <w:i/>
+          <w:highlight w:val="yellow"/>
         </w:rPr>
         <w:t xml:space="preserve">La pàgina ha de ser usable amb </w:t>
       </w:r>
@@ -5724,6 +5736,7 @@
       <w:r>
         <w:rPr>
           <w:i/>
+          <w:highlight w:val="yellow"/>
         </w:rPr>
         <w:t>Chrome</w:t>
       </w:r>
@@ -5731,6 +5744,7 @@
       <w:r>
         <w:rPr>
           <w:i/>
+          <w:highlight w:val="yellow"/>
         </w:rPr>
         <w:t xml:space="preserve">, </w:t>
       </w:r>
@@ -5738,6 +5752,7 @@
       <w:r>
         <w:rPr>
           <w:i/>
+          <w:highlight w:val="yellow"/>
         </w:rPr>
         <w:t>Firefox</w:t>
       </w:r>
@@ -5745,13 +5760,30 @@
       <w:r>
         <w:rPr>
           <w:i/>
-        </w:rPr>
-        <w:t xml:space="preserve"> i Edge.</w:t>
-      </w:r>
-    </w:p>
-    <w:p>
-      <w:pPr>
-        <w:pStyle w:val="Prrafodelista"/>
+          <w:highlight w:val="yellow"/>
+        </w:rPr>
+        <w:t xml:space="preserve"> i </w:t>
+      </w:r>
+      <w:proofErr w:type="spellStart"/>
+      <w:r>
+        <w:rPr>
+          <w:i/>
+          <w:highlight w:val="yellow"/>
+        </w:rPr>
+        <w:t>Edge</w:t>
+      </w:r>
+      <w:proofErr w:type="spellEnd"/>
+      <w:r>
+        <w:rPr>
+          <w:i/>
+          <w:highlight w:val="yellow"/>
+        </w:rPr>
+        <w:t>.</w:t>
+      </w:r>
+    </w:p>
+    <w:p>
+      <w:pPr>
+        <w:pStyle w:val="Pargrafdellista"/>
         <w:numPr>
           <w:ilvl w:val="0"/>
           <w:numId w:val="15"/>
@@ -5769,7 +5801,7 @@
     </w:p>
     <w:p>
       <w:pPr>
-        <w:pStyle w:val="Prrafodelista"/>
+        <w:pStyle w:val="Pargrafdellista"/>
         <w:numPr>
           <w:ilvl w:val="0"/>
           <w:numId w:val="15"/>
@@ -5782,13 +5814,27 @@
         <w:rPr>
           <w:i/>
         </w:rPr>
-        <w:t xml:space="preserve">El disseny de la interfície ha de tenir en compte els criteris d'usabilitat </w:t>
+        <w:t xml:space="preserve">El disseny de la interfície ha de tenir en compte els criteris </w:t>
       </w:r>
       <w:proofErr w:type="spellStart"/>
       <w:r>
         <w:rPr>
           <w:i/>
         </w:rPr>
+        <w:t>d'usabilitat</w:t>
+      </w:r>
+      <w:proofErr w:type="spellEnd"/>
+      <w:r>
+        <w:rPr>
+          <w:i/>
+        </w:rPr>
+        <w:t xml:space="preserve"> </w:t>
+      </w:r>
+      <w:proofErr w:type="spellStart"/>
+      <w:r>
+        <w:rPr>
+          <w:i/>
+        </w:rPr>
         <w:t>d'aplicatius</w:t>
       </w:r>
       <w:proofErr w:type="spellEnd"/>
@@ -5801,7 +5847,7 @@
     </w:p>
     <w:p>
       <w:pPr>
-        <w:pStyle w:val="Prrafodelista"/>
+        <w:pStyle w:val="Pargrafdellista"/>
         <w:numPr>
           <w:ilvl w:val="0"/>
           <w:numId w:val="15"/>
@@ -5837,7 +5883,7 @@
     </w:p>
     <w:p>
       <w:pPr>
-        <w:pStyle w:val="Prrafodelista"/>
+        <w:pStyle w:val="Pargrafdellista"/>
         <w:numPr>
           <w:ilvl w:val="0"/>
           <w:numId w:val="15"/>
@@ -5893,7 +5939,7 @@
     </w:p>
     <w:p>
       <w:pPr>
-        <w:pStyle w:val="Prrafodelista"/>
+        <w:pStyle w:val="Pargrafdellista"/>
       </w:pPr>
     </w:p>
     <w:p>
@@ -6184,8 +6230,8 @@
       </w:r>
     </w:p>
     <w:sectPr>
-      <w:headerReference w:type="default" r:id="rId9"/>
-      <w:footerReference w:type="default" r:id="rId10"/>
+      <w:headerReference w:type="default" r:id="rId8"/>
+      <w:footerReference w:type="default" r:id="rId9"/>
       <w:pgSz w:w="11906" w:h="16838"/>
       <w:pgMar w:top="1418" w:right="1134" w:bottom="1418" w:left="1134" w:header="709" w:footer="709" w:gutter="0"/>
       <w:cols w:space="708"/>
@@ -6196,7 +6242,7 @@
 </file>
 
 <file path=word/endnotes.xml><?xml version="1.0" encoding="utf-8"?>
-<w:endnotes xmlns:wpc="http://schemas.microsoft.com/office/word/2010/wordprocessingCanvas" xmlns:mc="http://schemas.openxmlformats.org/markup-compatibility/2006" xmlns:o="urn:schemas-microsoft-com:office:office" xmlns:r="http://schemas.openxmlformats.org/officeDocument/2006/relationships" xmlns:m="http://schemas.openxmlformats.org/officeDocument/2006/math" xmlns:v="urn:schemas-microsoft-com:vml" xmlns:wp14="http://schemas.microsoft.com/office/word/2010/wordprocessingDrawing" xmlns:wp="http://schemas.openxmlformats.org/drawingml/2006/wordprocessingDrawing" xmlns:w10="urn:schemas-microsoft-com:office:word" xmlns:w="http://schemas.openxmlformats.org/wordprocessingml/2006/main" xmlns:w14="http://schemas.microsoft.com/office/word/2010/wordml" xmlns:wpg="http://schemas.microsoft.com/office/word/2010/wordprocessingGroup" xmlns:wpi="http://schemas.microsoft.com/office/word/2010/wordprocessingInk" xmlns:wne="http://schemas.microsoft.com/office/word/2006/wordml" xmlns:wps="http://schemas.microsoft.com/office/word/2010/wordprocessingShape" mc:Ignorable="w14 wp14">
+<w:endnotes xmlns:ve="http://schemas.openxmlformats.org/markup-compatibility/2006" xmlns:o="urn:schemas-microsoft-com:office:office" xmlns:r="http://schemas.openxmlformats.org/officeDocument/2006/relationships" xmlns:m="http://schemas.openxmlformats.org/officeDocument/2006/math" xmlns:v="urn:schemas-microsoft-com:vml" xmlns:wp="http://schemas.openxmlformats.org/drawingml/2006/wordprocessingDrawing" xmlns:w10="urn:schemas-microsoft-com:office:word" xmlns:w="http://schemas.openxmlformats.org/wordprocessingml/2006/main" xmlns:wne="http://schemas.microsoft.com/office/word/2006/wordml">
   <w:endnote w:type="separator" w:id="-1">
     <w:p>
       <w:r>
@@ -6215,10 +6261,10 @@
 </file>
 
 <file path=word/footer1.xml><?xml version="1.0" encoding="utf-8"?>
-<w:ftr xmlns:wpc="http://schemas.microsoft.com/office/word/2010/wordprocessingCanvas" xmlns:mc="http://schemas.openxmlformats.org/markup-compatibility/2006" xmlns:o="urn:schemas-microsoft-com:office:office" xmlns:r="http://schemas.openxmlformats.org/officeDocument/2006/relationships" xmlns:m="http://schemas.openxmlformats.org/officeDocument/2006/math" xmlns:v="urn:schemas-microsoft-com:vml" xmlns:wp14="http://schemas.microsoft.com/office/word/2010/wordprocessingDrawing" xmlns:wp="http://schemas.openxmlformats.org/drawingml/2006/wordprocessingDrawing" xmlns:w10="urn:schemas-microsoft-com:office:word" xmlns:w="http://schemas.openxmlformats.org/wordprocessingml/2006/main" xmlns:w14="http://schemas.microsoft.com/office/word/2010/wordml" xmlns:wpg="http://schemas.microsoft.com/office/word/2010/wordprocessingGroup" xmlns:wpi="http://schemas.microsoft.com/office/word/2010/wordprocessingInk" xmlns:wne="http://schemas.microsoft.com/office/word/2006/wordml" xmlns:wps="http://schemas.microsoft.com/office/word/2010/wordprocessingShape" mc:Ignorable="w14 wp14">
+<w:ftr xmlns:ve="http://schemas.openxmlformats.org/markup-compatibility/2006" xmlns:o="urn:schemas-microsoft-com:office:office" xmlns:r="http://schemas.openxmlformats.org/officeDocument/2006/relationships" xmlns:m="http://schemas.openxmlformats.org/officeDocument/2006/math" xmlns:v="urn:schemas-microsoft-com:vml" xmlns:wp="http://schemas.openxmlformats.org/drawingml/2006/wordprocessingDrawing" xmlns:w10="urn:schemas-microsoft-com:office:word" xmlns:w="http://schemas.openxmlformats.org/wordprocessingml/2006/main" xmlns:wne="http://schemas.microsoft.com/office/word/2006/wordml">
   <w:tbl>
     <w:tblPr>
-      <w:tblStyle w:val="Tablaconcuadrcula"/>
+      <w:tblStyle w:val="Taulaambquadrcula"/>
       <w:tblW w:w="0" w:type="auto"/>
       <w:tblBorders>
         <w:top w:val="none" w:sz="0" w:space="0" w:color="auto"/>
@@ -6228,7 +6274,7 @@
         <w:insideH w:val="none" w:sz="0" w:space="0" w:color="auto"/>
         <w:insideV w:val="none" w:sz="0" w:space="0" w:color="auto"/>
       </w:tblBorders>
-      <w:tblLook w:val="04A0" w:firstRow="1" w:lastRow="0" w:firstColumn="1" w:lastColumn="0" w:noHBand="0" w:noVBand="1"/>
+      <w:tblLook w:val="04A0"/>
     </w:tblPr>
     <w:tblGrid>
       <w:gridCol w:w="6877"/>
@@ -6241,7 +6287,7 @@
         </w:tcPr>
         <w:p>
           <w:pPr>
-            <w:pStyle w:val="Piedepgina"/>
+            <w:pStyle w:val="Peu"/>
           </w:pPr>
           <w:r>
             <w:rPr>
@@ -6356,7 +6402,7 @@
         </w:tcPr>
         <w:p>
           <w:pPr>
-            <w:pStyle w:val="Piedepgina"/>
+            <w:pStyle w:val="Peu"/>
             <w:ind w:right="-71"/>
             <w:rPr>
               <w:sz w:val="14"/>
@@ -6373,7 +6419,7 @@
         </w:p>
         <w:p>
           <w:pPr>
-            <w:pStyle w:val="Piedepgina"/>
+            <w:pStyle w:val="Peu"/>
             <w:ind w:right="-71"/>
             <w:rPr>
               <w:sz w:val="14"/>
@@ -6383,7 +6429,7 @@
         </w:p>
         <w:p>
           <w:pPr>
-            <w:pStyle w:val="Piedepgina"/>
+            <w:pStyle w:val="Peu"/>
             <w:ind w:right="-71"/>
             <w:rPr>
               <w:sz w:val="16"/>
@@ -6428,7 +6474,7 @@
               <w:sz w:val="14"/>
               <w:szCs w:val="14"/>
             </w:rPr>
-            <w:t>4</w:t>
+            <w:t>6</w:t>
           </w:r>
           <w:r>
             <w:rPr>
@@ -6493,14 +6539,14 @@
   </w:tbl>
   <w:p>
     <w:pPr>
-      <w:pStyle w:val="Piedepgina"/>
+      <w:pStyle w:val="Peu"/>
     </w:pPr>
   </w:p>
 </w:ftr>
 </file>
 
 <file path=word/footnotes.xml><?xml version="1.0" encoding="utf-8"?>
-<w:footnotes xmlns:wpc="http://schemas.microsoft.com/office/word/2010/wordprocessingCanvas" xmlns:mc="http://schemas.openxmlformats.org/markup-compatibility/2006" xmlns:o="urn:schemas-microsoft-com:office:office" xmlns:r="http://schemas.openxmlformats.org/officeDocument/2006/relationships" xmlns:m="http://schemas.openxmlformats.org/officeDocument/2006/math" xmlns:v="urn:schemas-microsoft-com:vml" xmlns:wp14="http://schemas.microsoft.com/office/word/2010/wordprocessingDrawing" xmlns:wp="http://schemas.openxmlformats.org/drawingml/2006/wordprocessingDrawing" xmlns:w10="urn:schemas-microsoft-com:office:word" xmlns:w="http://schemas.openxmlformats.org/wordprocessingml/2006/main" xmlns:w14="http://schemas.microsoft.com/office/word/2010/wordml" xmlns:wpg="http://schemas.microsoft.com/office/word/2010/wordprocessingGroup" xmlns:wpi="http://schemas.microsoft.com/office/word/2010/wordprocessingInk" xmlns:wne="http://schemas.microsoft.com/office/word/2006/wordml" xmlns:wps="http://schemas.microsoft.com/office/word/2010/wordprocessingShape" mc:Ignorable="w14 wp14">
+<w:footnotes xmlns:ve="http://schemas.openxmlformats.org/markup-compatibility/2006" xmlns:o="urn:schemas-microsoft-com:office:office" xmlns:r="http://schemas.openxmlformats.org/officeDocument/2006/relationships" xmlns:m="http://schemas.openxmlformats.org/officeDocument/2006/math" xmlns:v="urn:schemas-microsoft-com:vml" xmlns:wp="http://schemas.openxmlformats.org/drawingml/2006/wordprocessingDrawing" xmlns:w10="urn:schemas-microsoft-com:office:word" xmlns:w="http://schemas.openxmlformats.org/wordprocessingml/2006/main" xmlns:wne="http://schemas.microsoft.com/office/word/2006/wordml">
   <w:footnote w:type="separator" w:id="-1">
     <w:p>
       <w:r>
@@ -6519,10 +6565,10 @@
 </file>
 
 <file path=word/header1.xml><?xml version="1.0" encoding="utf-8"?>
-<w:hdr xmlns:wpc="http://schemas.microsoft.com/office/word/2010/wordprocessingCanvas" xmlns:mc="http://schemas.openxmlformats.org/markup-compatibility/2006" xmlns:o="urn:schemas-microsoft-com:office:office" xmlns:r="http://schemas.openxmlformats.org/officeDocument/2006/relationships" xmlns:m="http://schemas.openxmlformats.org/officeDocument/2006/math" xmlns:v="urn:schemas-microsoft-com:vml" xmlns:wp14="http://schemas.microsoft.com/office/word/2010/wordprocessingDrawing" xmlns:wp="http://schemas.openxmlformats.org/drawingml/2006/wordprocessingDrawing" xmlns:w10="urn:schemas-microsoft-com:office:word" xmlns:w="http://schemas.openxmlformats.org/wordprocessingml/2006/main" xmlns:w14="http://schemas.microsoft.com/office/word/2010/wordml" xmlns:wpg="http://schemas.microsoft.com/office/word/2010/wordprocessingGroup" xmlns:wpi="http://schemas.microsoft.com/office/word/2010/wordprocessingInk" xmlns:wne="http://schemas.microsoft.com/office/word/2006/wordml" xmlns:wps="http://schemas.microsoft.com/office/word/2010/wordprocessingShape" mc:Ignorable="w14 wp14">
+<w:hdr xmlns:ve="http://schemas.openxmlformats.org/markup-compatibility/2006" xmlns:o="urn:schemas-microsoft-com:office:office" xmlns:r="http://schemas.openxmlformats.org/officeDocument/2006/relationships" xmlns:m="http://schemas.openxmlformats.org/officeDocument/2006/math" xmlns:v="urn:schemas-microsoft-com:vml" xmlns:wp="http://schemas.openxmlformats.org/drawingml/2006/wordprocessingDrawing" xmlns:w10="urn:schemas-microsoft-com:office:word" xmlns:w="http://schemas.openxmlformats.org/wordprocessingml/2006/main" xmlns:wne="http://schemas.microsoft.com/office/word/2006/wordml">
   <w:tbl>
     <w:tblPr>
-      <w:tblStyle w:val="Tablaconcuadrcula"/>
+      <w:tblStyle w:val="Taulaambquadrcula"/>
       <w:tblW w:w="11057" w:type="dxa"/>
       <w:tblInd w:w="-1026" w:type="dxa"/>
       <w:tblBorders>
@@ -6533,7 +6579,7 @@
         <w:insideH w:val="none" w:sz="0" w:space="0" w:color="auto"/>
         <w:insideV w:val="none" w:sz="0" w:space="0" w:color="auto"/>
       </w:tblBorders>
-      <w:tblLook w:val="04A0" w:firstRow="1" w:lastRow="0" w:firstColumn="1" w:lastColumn="0" w:noHBand="0" w:noVBand="1"/>
+      <w:tblLook w:val="04A0"/>
     </w:tblPr>
     <w:tblGrid>
       <w:gridCol w:w="708"/>
@@ -6548,7 +6594,7 @@
         </w:tcPr>
         <w:p>
           <w:pPr>
-            <w:pStyle w:val="Encabezado"/>
+            <w:pStyle w:val="Capalera"/>
           </w:pPr>
           <w:r>
             <w:rPr>
@@ -6609,7 +6655,7 @@
         </w:tcPr>
         <w:p>
           <w:pPr>
-            <w:pStyle w:val="Encabezado"/>
+            <w:pStyle w:val="Capalera"/>
             <w:spacing w:before="40"/>
             <w:ind w:left="567" w:hanging="675"/>
             <w:rPr>
@@ -6627,7 +6673,7 @@
         </w:p>
         <w:p>
           <w:pPr>
-            <w:pStyle w:val="Encabezado"/>
+            <w:pStyle w:val="Capalera"/>
             <w:ind w:left="567" w:hanging="675"/>
             <w:rPr>
               <w:sz w:val="22"/>
@@ -6644,7 +6690,7 @@
         </w:p>
         <w:p>
           <w:pPr>
-            <w:pStyle w:val="Encabezado"/>
+            <w:pStyle w:val="Capalera"/>
           </w:pPr>
           <w:r>
             <w:rPr>
@@ -6663,7 +6709,7 @@
         </w:tcPr>
         <w:p>
           <w:pPr>
-            <w:pStyle w:val="Encabezado"/>
+            <w:pStyle w:val="Capalera"/>
             <w:jc w:val="center"/>
             <w:rPr>
               <w:b/>
@@ -6698,7 +6744,7 @@
         </w:p>
         <w:p>
           <w:pPr>
-            <w:pStyle w:val="Encabezado"/>
+            <w:pStyle w:val="Capalera"/>
             <w:jc w:val="center"/>
           </w:pPr>
           <w:r>
@@ -6734,7 +6780,7 @@
         </w:tcPr>
         <w:p>
           <w:pPr>
-            <w:pStyle w:val="Encabezado"/>
+            <w:pStyle w:val="Capalera"/>
             <w:jc w:val="center"/>
           </w:pPr>
           <w:r>
@@ -6751,14 +6797,14 @@
   </w:tbl>
   <w:p>
     <w:pPr>
-      <w:pStyle w:val="Encabezado"/>
+      <w:pStyle w:val="Capalera"/>
     </w:pPr>
   </w:p>
 </w:hdr>
 </file>
 
 <file path=word/numbering.xml><?xml version="1.0" encoding="utf-8"?>
-<w:numbering xmlns:wpc="http://schemas.microsoft.com/office/word/2010/wordprocessingCanvas" xmlns:mc="http://schemas.openxmlformats.org/markup-compatibility/2006" xmlns:o="urn:schemas-microsoft-com:office:office" xmlns:r="http://schemas.openxmlformats.org/officeDocument/2006/relationships" xmlns:m="http://schemas.openxmlformats.org/officeDocument/2006/math" xmlns:v="urn:schemas-microsoft-com:vml" xmlns:wp14="http://schemas.microsoft.com/office/word/2010/wordprocessingDrawing" xmlns:wp="http://schemas.openxmlformats.org/drawingml/2006/wordprocessingDrawing" xmlns:w10="urn:schemas-microsoft-com:office:word" xmlns:w="http://schemas.openxmlformats.org/wordprocessingml/2006/main" xmlns:w14="http://schemas.microsoft.com/office/word/2010/wordml" xmlns:wpg="http://schemas.microsoft.com/office/word/2010/wordprocessingGroup" xmlns:wpi="http://schemas.microsoft.com/office/word/2010/wordprocessingInk" xmlns:wne="http://schemas.microsoft.com/office/word/2006/wordml" xmlns:wps="http://schemas.microsoft.com/office/word/2010/wordprocessingShape" mc:Ignorable="w14 wp14">
+<w:numbering xmlns:ve="http://schemas.openxmlformats.org/markup-compatibility/2006" xmlns:o="urn:schemas-microsoft-com:office:office" xmlns:r="http://schemas.openxmlformats.org/officeDocument/2006/relationships" xmlns:m="http://schemas.openxmlformats.org/officeDocument/2006/math" xmlns:v="urn:schemas-microsoft-com:vml" xmlns:wp="http://schemas.openxmlformats.org/drawingml/2006/wordprocessingDrawing" xmlns:w10="urn:schemas-microsoft-com:office:word" xmlns:w="http://schemas.openxmlformats.org/wordprocessingml/2006/main" xmlns:wne="http://schemas.microsoft.com/office/word/2006/wordml">
   <w:abstractNum w:abstractNumId="0">
     <w:nsid w:val="081837CF"/>
     <w:multiLevelType w:val="hybridMultilevel"/>
@@ -8364,7 +8410,7 @@
       <w:lvlText w:val="%2."/>
       <w:lvlJc w:val="left"/>
       <w:pPr>
-        <w:ind w:left="1457" w:hanging="360"/>
+        <w:ind w:left="1353" w:hanging="360"/>
       </w:pPr>
     </w:lvl>
     <w:lvl w:ilvl="2" w:tplc="0C0A001B" w:tentative="1">
@@ -8480,7 +8526,7 @@
 </file>
 
 <file path=word/styles.xml><?xml version="1.0" encoding="utf-8"?>
-<w:styles xmlns:mc="http://schemas.openxmlformats.org/markup-compatibility/2006" xmlns:r="http://schemas.openxmlformats.org/officeDocument/2006/relationships" xmlns:w="http://schemas.openxmlformats.org/wordprocessingml/2006/main" xmlns:w14="http://schemas.microsoft.com/office/word/2010/wordml" mc:Ignorable="w14">
+<w:styles xmlns:r="http://schemas.openxmlformats.org/officeDocument/2006/relationships" xmlns:w="http://schemas.openxmlformats.org/wordprocessingml/2006/main">
   <w:docDefaults>
     <w:rPrDefault>
       <w:rPr>
@@ -8651,17 +8697,18 @@
       <w:lang w:val="ca-ES" w:eastAsia="es-ES"/>
     </w:rPr>
   </w:style>
-  <w:style w:type="character" w:default="1" w:styleId="Fuentedeprrafopredeter">
+  <w:style w:type="character" w:default="1" w:styleId="Tipusdelletraperdefectedelpargraf">
     <w:name w:val="Default Paragraph Font"/>
     <w:uiPriority w:val="1"/>
     <w:semiHidden/>
     <w:unhideWhenUsed/>
   </w:style>
-  <w:style w:type="table" w:default="1" w:styleId="Tablanormal">
+  <w:style w:type="table" w:default="1" w:styleId="Taulanormal">
     <w:name w:val="Normal Table"/>
     <w:uiPriority w:val="99"/>
     <w:semiHidden/>
     <w:unhideWhenUsed/>
+    <w:qFormat/>
     <w:tblPr>
       <w:tblInd w:w="0" w:type="dxa"/>
       <w:tblCellMar>
@@ -8672,16 +8719,16 @@
       </w:tblCellMar>
     </w:tblPr>
   </w:style>
-  <w:style w:type="numbering" w:default="1" w:styleId="Sinlista">
+  <w:style w:type="numbering" w:default="1" w:styleId="Sensellista">
     <w:name w:val="No List"/>
     <w:uiPriority w:val="99"/>
     <w:semiHidden/>
     <w:unhideWhenUsed/>
   </w:style>
-  <w:style w:type="paragraph" w:styleId="Encabezado">
+  <w:style w:type="paragraph" w:styleId="Capalera">
     <w:name w:val="header"/>
     <w:basedOn w:val="Normal"/>
-    <w:link w:val="EncabezadoCar"/>
+    <w:link w:val="CapaleraCar"/>
     <w:uiPriority w:val="99"/>
     <w:semiHidden/>
     <w:unhideWhenUsed/>
@@ -8693,18 +8740,18 @@
       </w:tabs>
     </w:pPr>
   </w:style>
-  <w:style w:type="character" w:customStyle="1" w:styleId="EncabezadoCar">
-    <w:name w:val="Encabezado Car"/>
-    <w:basedOn w:val="Fuentedeprrafopredeter"/>
-    <w:link w:val="Encabezado"/>
+  <w:style w:type="character" w:customStyle="1" w:styleId="CapaleraCar">
+    <w:name w:val="Capçalera Car"/>
+    <w:basedOn w:val="Tipusdelletraperdefectedelpargraf"/>
+    <w:link w:val="Capalera"/>
     <w:uiPriority w:val="99"/>
     <w:semiHidden/>
     <w:rsid w:val="00A06674"/>
   </w:style>
-  <w:style w:type="paragraph" w:styleId="Piedepgina">
+  <w:style w:type="paragraph" w:styleId="Peu">
     <w:name w:val="footer"/>
     <w:basedOn w:val="Normal"/>
-    <w:link w:val="PiedepginaCar"/>
+    <w:link w:val="PeuCar"/>
     <w:unhideWhenUsed/>
     <w:rsid w:val="00A06674"/>
     <w:pPr>
@@ -8714,15 +8761,15 @@
       </w:tabs>
     </w:pPr>
   </w:style>
-  <w:style w:type="character" w:customStyle="1" w:styleId="PiedepginaCar">
-    <w:name w:val="Pie de página Car"/>
-    <w:basedOn w:val="Fuentedeprrafopredeter"/>
-    <w:link w:val="Piedepgina"/>
+  <w:style w:type="character" w:customStyle="1" w:styleId="PeuCar">
+    <w:name w:val="Peu Car"/>
+    <w:basedOn w:val="Tipusdelletraperdefectedelpargraf"/>
+    <w:link w:val="Peu"/>
     <w:rsid w:val="00A06674"/>
   </w:style>
-  <w:style w:type="table" w:styleId="Tablaconcuadrcula">
+  <w:style w:type="table" w:styleId="Taulaambquadrcula">
     <w:name w:val="Table Grid"/>
-    <w:basedOn w:val="Tablanormal"/>
+    <w:basedOn w:val="Taulanormal"/>
     <w:uiPriority w:val="59"/>
     <w:rsid w:val="00A06674"/>
     <w:pPr>
@@ -8748,13 +8795,13 @@
   </w:style>
   <w:style w:type="character" w:styleId="Nmerodepgina">
     <w:name w:val="page number"/>
-    <w:basedOn w:val="Fuentedeprrafopredeter"/>
+    <w:basedOn w:val="Tipusdelletraperdefectedelpargraf"/>
     <w:rsid w:val="00A06674"/>
   </w:style>
-  <w:style w:type="paragraph" w:styleId="Textodeglobo">
+  <w:style w:type="paragraph" w:styleId="Textdeglobus">
     <w:name w:val="Balloon Text"/>
     <w:basedOn w:val="Normal"/>
-    <w:link w:val="TextodegloboCar"/>
+    <w:link w:val="TextdeglobusCar"/>
     <w:uiPriority w:val="99"/>
     <w:semiHidden/>
     <w:unhideWhenUsed/>
@@ -8765,10 +8812,10 @@
       <w:szCs w:val="16"/>
     </w:rPr>
   </w:style>
-  <w:style w:type="character" w:customStyle="1" w:styleId="TextodegloboCar">
-    <w:name w:val="Texto de globo Car"/>
-    <w:basedOn w:val="Fuentedeprrafopredeter"/>
-    <w:link w:val="Textodeglobo"/>
+  <w:style w:type="character" w:customStyle="1" w:styleId="TextdeglobusCar">
+    <w:name w:val="Text de globus Car"/>
+    <w:basedOn w:val="Tipusdelletraperdefectedelpargraf"/>
+    <w:link w:val="Textdeglobus"/>
     <w:uiPriority w:val="99"/>
     <w:semiHidden/>
     <w:rsid w:val="00F47070"/>
@@ -8779,7 +8826,7 @@
       <w:lang w:val="ca-ES" w:eastAsia="es-ES"/>
     </w:rPr>
   </w:style>
-  <w:style w:type="paragraph" w:styleId="Prrafodelista">
+  <w:style w:type="paragraph" w:styleId="Pargrafdellista">
     <w:name w:val="List Paragraph"/>
     <w:basedOn w:val="Normal"/>
     <w:uiPriority w:val="34"/>
@@ -8790,9 +8837,9 @@
       <w:contextualSpacing/>
     </w:pPr>
   </w:style>
-  <w:style w:type="character" w:styleId="Hipervnculo">
+  <w:style w:type="character" w:styleId="Enlla">
     <w:name w:val="Hyperlink"/>
-    <w:basedOn w:val="Fuentedeprrafopredeter"/>
+    <w:basedOn w:val="Tipusdelletraperdefectedelpargraf"/>
     <w:uiPriority w:val="99"/>
     <w:semiHidden/>
     <w:unhideWhenUsed/>

</xml_diff>

<commit_message>
S'ha acabat la part de M8git add --allgit add --allgit add --allgit add --allgit add --allgit add --all! UEEEEEEEEEEEEgit add --allgit add --allgit add --allgit add --allgit add --all! i millora minúscula en el CSS (ínfima) i s'ha implementat el multiidoma en els formularis d'accés a l'aplicatiu
</commit_message>
<xml_diff>
--- a/ICC0m12_2018-2019_PRJ_NF2-V2.docx
+++ b/ICC0m12_2018-2019_PRJ_NF2-V2.docx
@@ -5153,18 +5153,21 @@
       <w:r>
         <w:rPr>
           <w:i/>
+          <w:highlight w:val="yellow"/>
         </w:rPr>
         <w:t>Tota la web residirà en una màquina amb Ubuntu 1</w:t>
       </w:r>
       <w:r>
         <w:rPr>
           <w:i/>
+          <w:highlight w:val="yellow"/>
         </w:rPr>
         <w:t>6</w:t>
       </w:r>
       <w:r>
         <w:rPr>
           <w:i/>
+          <w:highlight w:val="yellow"/>
         </w:rPr>
         <w:t>.04</w:t>
       </w:r>
@@ -5182,11 +5185,13 @@
         <w:ind w:left="227" w:right="92"/>
         <w:rPr>
           <w:i/>
-        </w:rPr>
-      </w:pPr>
-      <w:r>
-        <w:rPr>
-          <w:i/>
+          <w:highlight w:val="yellow"/>
+        </w:rPr>
+      </w:pPr>
+      <w:r>
+        <w:rPr>
+          <w:i/>
+          <w:highlight w:val="yellow"/>
         </w:rPr>
         <w:t>L'accés a l'aplicació es farà per nom de màquina i des d'una tercera màquina (</w:t>
       </w:r>
@@ -5194,6 +5199,7 @@
       <w:r>
         <w:rPr>
           <w:i/>
+          <w:highlight w:val="yellow"/>
         </w:rPr>
         <w:t>Window</w:t>
       </w:r>
@@ -5201,6 +5207,7 @@
       <w:r>
         <w:rPr>
           <w:i/>
+          <w:highlight w:val="yellow"/>
         </w:rPr>
         <w:t xml:space="preserve"> 7 o Windows 10).</w:t>
       </w:r>
@@ -5215,6 +5222,7 @@
       <w:r>
         <w:rPr>
           <w:i/>
+          <w:highlight w:val="yellow"/>
         </w:rPr>
         <w:t xml:space="preserve">Tots els accessos seran per </w:t>
       </w:r>
@@ -5222,6 +5230,7 @@
       <w:r>
         <w:rPr>
           <w:i/>
+          <w:highlight w:val="yellow"/>
         </w:rPr>
         <w:t>https</w:t>
       </w:r>
@@ -5229,6 +5238,7 @@
       <w:r>
         <w:rPr>
           <w:i/>
+          <w:highlight w:val="yellow"/>
         </w:rPr>
         <w:t>.</w:t>
       </w:r>
@@ -5251,6 +5261,7 @@
       <w:r>
         <w:rPr>
           <w:i/>
+          <w:highlight w:val="yellow"/>
         </w:rPr>
         <w:t xml:space="preserve">Els accessos que no siguin per </w:t>
       </w:r>
@@ -5258,6 +5269,7 @@
       <w:r>
         <w:rPr>
           <w:i/>
+          <w:highlight w:val="yellow"/>
         </w:rPr>
         <w:t>https</w:t>
       </w:r>
@@ -5265,6 +5277,7 @@
       <w:r>
         <w:rPr>
           <w:i/>
+          <w:highlight w:val="yellow"/>
         </w:rPr>
         <w:t xml:space="preserve"> han de ser redirigits a </w:t>
       </w:r>
@@ -5272,6 +5285,7 @@
       <w:r>
         <w:rPr>
           <w:i/>
+          <w:highlight w:val="yellow"/>
         </w:rPr>
         <w:t>https</w:t>
       </w:r>
@@ -5343,6 +5357,7 @@
       <w:r>
         <w:rPr>
           <w:i/>
+          <w:highlight w:val="yellow"/>
         </w:rPr>
         <w:t xml:space="preserve">Es vol un log independent dels </w:t>
       </w:r>
@@ -5350,6 +5365,7 @@
       <w:r>
         <w:rPr>
           <w:i/>
+          <w:highlight w:val="yellow"/>
         </w:rPr>
         <w:t>accesos</w:t>
       </w:r>
@@ -5357,12 +5373,14 @@
       <w:r>
         <w:rPr>
           <w:i/>
+          <w:highlight w:val="yellow"/>
         </w:rPr>
         <w:t xml:space="preserve"> a l'aplicació</w:t>
       </w:r>
       <w:r>
         <w:rPr>
           <w:i/>
+          <w:highlight w:val="yellow"/>
         </w:rPr>
         <w:t xml:space="preserve"> (</w:t>
       </w:r>
@@ -5370,6 +5388,7 @@
       <w:r>
         <w:rPr>
           <w:i/>
+          <w:highlight w:val="yellow"/>
         </w:rPr>
         <w:t>archivo</w:t>
       </w:r>
@@ -5377,6 +5396,7 @@
       <w:r>
         <w:rPr>
           <w:i/>
+          <w:highlight w:val="yellow"/>
         </w:rPr>
         <w:t xml:space="preserve"> de </w:t>
       </w:r>
@@ -5384,6 +5404,7 @@
       <w:r>
         <w:rPr>
           <w:i/>
+          <w:highlight w:val="yellow"/>
         </w:rPr>
         <w:t>logs</w:t>
       </w:r>
@@ -5391,6 +5412,7 @@
       <w:r>
         <w:rPr>
           <w:i/>
+          <w:highlight w:val="yellow"/>
         </w:rPr>
         <w:t xml:space="preserve"> </w:t>
       </w:r>
@@ -5398,6 +5420,7 @@
       <w:r>
         <w:rPr>
           <w:i/>
+          <w:highlight w:val="yellow"/>
         </w:rPr>
         <w:t>aparte</w:t>
       </w:r>
@@ -5405,6 +5428,7 @@
       <w:r>
         <w:rPr>
           <w:i/>
+          <w:highlight w:val="yellow"/>
         </w:rPr>
         <w:t>)</w:t>
       </w:r>
@@ -5985,6 +6009,7 @@
       <w:r>
         <w:rPr>
           <w:i/>
+          <w:highlight w:val="yellow"/>
         </w:rPr>
         <w:t xml:space="preserve">A nivell d’ampliació, i per donar riquesa al projecte implementat, es valorarà que estigui implementat per suportar </w:t>
       </w:r>
@@ -5992,6 +6017,7 @@
       <w:r>
         <w:rPr>
           <w:i/>
+          <w:highlight w:val="yellow"/>
         </w:rPr>
         <w:t>multiidioma</w:t>
       </w:r>
@@ -5999,8 +6025,15 @@
       <w:r>
         <w:rPr>
           <w:i/>
-        </w:rPr>
-        <w:t xml:space="preserve">. </w:t>
+          <w:highlight w:val="yellow"/>
+        </w:rPr>
+        <w:t>.</w:t>
+      </w:r>
+      <w:r>
+        <w:rPr>
+          <w:i/>
+        </w:rPr>
+        <w:t xml:space="preserve"> </w:t>
       </w:r>
     </w:p>
     <w:p>
@@ -6474,7 +6507,7 @@
               <w:sz w:val="14"/>
               <w:szCs w:val="14"/>
             </w:rPr>
-            <w:t>6</w:t>
+            <w:t>1</w:t>
           </w:r>
           <w:r>
             <w:rPr>

</xml_diff>